<commit_message>
+) Update daps Android
</commit_message>
<xml_diff>
--- a/2nd_sem/daps/grill_murrent_lehner/Android/Android Documentation.docx
+++ b/2nd_sem/daps/grill_murrent_lehner/Android/Android Documentation.docx
@@ -988,13 +988,7 @@
               <w:cnfStyle w:val="000000100000" w:firstRow="0" w:lastRow="0" w:firstColumn="0" w:lastColumn="0" w:oddVBand="0" w:evenVBand="0" w:oddHBand="1" w:evenHBand="0" w:firstRowFirstColumn="0" w:firstRowLastColumn="0" w:lastRowFirstColumn="0" w:lastRowLastColumn="0"/>
             </w:pPr>
             <w:r>
-              <w:t xml:space="preserve">This method registers the application with the WI-FI hardware. It is necessary to call this method before any other </w:t>
-            </w:r>
-            <w:r>
-              <w:t>“WifiP2pManager”</w:t>
-            </w:r>
-            <w:r>
-              <w:t xml:space="preserve"> method.</w:t>
+              <w:t>This method registers the application with the WI-FI hardware. It is necessary to call this method before any other “WifiP2pManager” method.</w:t>
             </w:r>
           </w:p>
         </w:tc>
@@ -1173,10 +1167,7 @@
               <w:cnfStyle w:val="000000000000" w:firstRow="0" w:lastRow="0" w:firstColumn="0" w:lastColumn="0" w:oddVBand="0" w:evenVBand="0" w:oddHBand="0" w:evenHBand="0" w:firstRowFirstColumn="0" w:firstRowLastColumn="0" w:lastRowFirstColumn="0" w:lastRowLastColumn="0"/>
             </w:pPr>
             <w:r>
-              <w:t xml:space="preserve">Removes the current </w:t>
-            </w:r>
-            <w:r>
-              <w:t>P2P group</w:t>
+              <w:t>Removes the current P2P group</w:t>
             </w:r>
             <w:r>
               <w:t>.</w:t>
@@ -1203,7 +1194,6 @@
               <w:rPr>
                 <w:color w:val="000000" w:themeColor="text1"/>
               </w:rPr>
-              <w:lastRenderedPageBreak/>
               <w:t>requestGroupInfo()</w:t>
             </w:r>
           </w:p>
@@ -1217,13 +1207,7 @@
               <w:cnfStyle w:val="000000100000" w:firstRow="0" w:lastRow="0" w:firstColumn="0" w:lastColumn="0" w:oddVBand="0" w:evenVBand="0" w:oddHBand="1" w:evenHBand="0" w:firstRowFirstColumn="0" w:firstRowLastColumn="0" w:lastRowFirstColumn="0" w:lastRowLastColumn="0"/>
             </w:pPr>
             <w:r>
-              <w:t xml:space="preserve">Requests the </w:t>
-            </w:r>
-            <w:r>
-              <w:t xml:space="preserve">P2P </w:t>
-            </w:r>
-            <w:r>
-              <w:t xml:space="preserve"> a group info</w:t>
+              <w:t>Requests the P2P  a group info</w:t>
             </w:r>
           </w:p>
         </w:tc>
@@ -1244,6 +1228,7 @@
               <w:rPr>
                 <w:color w:val="000000" w:themeColor="text1"/>
               </w:rPr>
+              <w:lastRenderedPageBreak/>
               <w:t>discoverPeers()</w:t>
             </w:r>
           </w:p>
@@ -1322,19 +1307,7 @@
         <w:spacing w:line="240" w:lineRule="auto"/>
       </w:pPr>
       <w:r>
-        <w:t xml:space="preserve">All the </w:t>
-      </w:r>
-      <w:r>
-        <w:t>“WifiP2pManager”</w:t>
-      </w:r>
-      <w:r>
-        <w:t xml:space="preserve"> methods let you pass in a listener object. These listeners can be notified by the WI-FI P2P framework about the status of a call. The below table describes the available listeners and the corresponding </w:t>
-      </w:r>
-      <w:r>
-        <w:t>“WifiP2pManager”</w:t>
-      </w:r>
-      <w:r>
-        <w:t xml:space="preserve"> methods which use the listeners.</w:t>
+        <w:t>All the “WifiP2pManager” methods let you pass in a listener object. These listeners can be notified by the WI-FI P2P framework about the status of a call. The below table describes the available listeners and the corresponding “WifiP2pManager” methods which use the listeners.</w:t>
       </w:r>
     </w:p>
     <w:tbl>
@@ -1577,25 +1550,812 @@
       <w:r>
         <w:t xml:space="preserve">receiver </w:t>
       </w:r>
-      <w:bookmarkStart w:id="0" w:name="_GoBack"/>
-      <w:bookmarkEnd w:id="0"/>
-      <w:r>
+      <w:r>
+        <w:t>in your Android application that handles the specific intents.</w:t>
+      </w:r>
+      <w:r>
+        <w:t xml:space="preserve"> The following Code example shows how to implement a simple </w:t>
+      </w:r>
+      <w:r>
+        <w:t xml:space="preserve">a broadcast </w:t>
+      </w:r>
+      <w:r>
+        <w:t>receiver class in your application.</w:t>
+      </w:r>
+    </w:p>
+    <w:p>
+      <w:pPr>
+        <w:tabs>
+          <w:tab w:val="left" w:pos="916"/>
+          <w:tab w:val="left" w:pos="1832"/>
+          <w:tab w:val="left" w:pos="2748"/>
+          <w:tab w:val="left" w:pos="3664"/>
+          <w:tab w:val="left" w:pos="4580"/>
+          <w:tab w:val="left" w:pos="5496"/>
+          <w:tab w:val="left" w:pos="6412"/>
+          <w:tab w:val="left" w:pos="7328"/>
+          <w:tab w:val="left" w:pos="8244"/>
+          <w:tab w:val="left" w:pos="9160"/>
+          <w:tab w:val="left" w:pos="10076"/>
+          <w:tab w:val="left" w:pos="10992"/>
+          <w:tab w:val="left" w:pos="11908"/>
+          <w:tab w:val="left" w:pos="12824"/>
+          <w:tab w:val="left" w:pos="13740"/>
+          <w:tab w:val="left" w:pos="14656"/>
+        </w:tabs>
+        <w:spacing w:after="0" w:line="240" w:lineRule="auto"/>
+        <w:rPr>
+          <w:rFonts w:ascii="Courier New" w:eastAsia="Times New Roman" w:hAnsi="Courier New" w:cs="Courier New"/>
+          <w:sz w:val="20"/>
+          <w:szCs w:val="20"/>
+          <w:lang w:val="en-US" w:eastAsia="de-AT"/>
+        </w:rPr>
+      </w:pPr>
+      <w:r>
+        <w:rPr>
+          <w:rFonts w:ascii="Courier New" w:eastAsia="Times New Roman" w:hAnsi="Courier New" w:cs="Courier New"/>
+          <w:sz w:val="20"/>
+          <w:szCs w:val="20"/>
+          <w:lang w:val="en-US" w:eastAsia="de-AT"/>
+        </w:rPr>
+        <w:t>/**</w:t>
+      </w:r>
+      <w:r>
+        <w:rPr>
+          <w:rFonts w:ascii="Courier New" w:eastAsia="Times New Roman" w:hAnsi="Courier New" w:cs="Courier New"/>
+          <w:sz w:val="20"/>
+          <w:szCs w:val="20"/>
+          <w:lang w:val="en-US" w:eastAsia="de-AT"/>
+        </w:rPr>
+        <w:br/>
+        <w:t xml:space="preserve"> * A </w:t>
+      </w:r>
+      <w:proofErr w:type="spellStart"/>
+      <w:r>
+        <w:rPr>
+          <w:rFonts w:ascii="Courier New" w:eastAsia="Times New Roman" w:hAnsi="Courier New" w:cs="Courier New"/>
+          <w:sz w:val="20"/>
+          <w:szCs w:val="20"/>
+          <w:lang w:val="en-US" w:eastAsia="de-AT"/>
+        </w:rPr>
+        <w:t>BroadcastReceiver</w:t>
+      </w:r>
+      <w:proofErr w:type="spellEnd"/>
+      <w:r>
+        <w:rPr>
+          <w:rFonts w:ascii="Courier New" w:eastAsia="Times New Roman" w:hAnsi="Courier New" w:cs="Courier New"/>
+          <w:sz w:val="20"/>
+          <w:szCs w:val="20"/>
+          <w:lang w:val="en-US" w:eastAsia="de-AT"/>
+        </w:rPr>
+        <w:t xml:space="preserve"> that notifies of important Wi-Fi p2p events.</w:t>
+      </w:r>
+      <w:r>
+        <w:rPr>
+          <w:rFonts w:ascii="Courier New" w:eastAsia="Times New Roman" w:hAnsi="Courier New" w:cs="Courier New"/>
+          <w:sz w:val="20"/>
+          <w:szCs w:val="20"/>
+          <w:lang w:val="en-US" w:eastAsia="de-AT"/>
+        </w:rPr>
+        <w:br/>
+        <w:t> */</w:t>
+      </w:r>
+      <w:r>
+        <w:rPr>
+          <w:rFonts w:ascii="Courier New" w:eastAsia="Times New Roman" w:hAnsi="Courier New" w:cs="Courier New"/>
+          <w:sz w:val="20"/>
+          <w:szCs w:val="20"/>
+          <w:lang w:val="en-US" w:eastAsia="de-AT"/>
+        </w:rPr>
+        <w:br/>
+        <w:t xml:space="preserve">public class </w:t>
+      </w:r>
+      <w:proofErr w:type="spellStart"/>
+      <w:r>
+        <w:rPr>
+          <w:rFonts w:ascii="Courier New" w:eastAsia="Times New Roman" w:hAnsi="Courier New" w:cs="Courier New"/>
+          <w:sz w:val="20"/>
+          <w:szCs w:val="20"/>
+          <w:lang w:val="en-US" w:eastAsia="de-AT"/>
+        </w:rPr>
+        <w:t>WiFiDirectBroadcastReceiver</w:t>
+      </w:r>
+      <w:proofErr w:type="spellEnd"/>
+      <w:r>
+        <w:rPr>
+          <w:rFonts w:ascii="Courier New" w:eastAsia="Times New Roman" w:hAnsi="Courier New" w:cs="Courier New"/>
+          <w:sz w:val="20"/>
+          <w:szCs w:val="20"/>
+          <w:lang w:val="en-US" w:eastAsia="de-AT"/>
+        </w:rPr>
+        <w:t xml:space="preserve"> extends </w:t>
+      </w:r>
+      <w:proofErr w:type="spellStart"/>
+      <w:r>
+        <w:rPr>
+          <w:rFonts w:ascii="Courier New" w:eastAsia="Times New Roman" w:hAnsi="Courier New" w:cs="Courier New"/>
+          <w:sz w:val="20"/>
+          <w:szCs w:val="20"/>
+          <w:lang w:val="en-US" w:eastAsia="de-AT"/>
+        </w:rPr>
+        <w:t>BroadcastReceiver</w:t>
+      </w:r>
+      <w:proofErr w:type="spellEnd"/>
+      <w:r>
+        <w:rPr>
+          <w:rFonts w:ascii="Courier New" w:eastAsia="Times New Roman" w:hAnsi="Courier New" w:cs="Courier New"/>
+          <w:sz w:val="20"/>
+          <w:szCs w:val="20"/>
+          <w:lang w:val="en-US" w:eastAsia="de-AT"/>
+        </w:rPr>
+        <w:t xml:space="preserve"> {</w:t>
+      </w:r>
+      <w:r>
+        <w:rPr>
+          <w:rFonts w:ascii="Courier New" w:eastAsia="Times New Roman" w:hAnsi="Courier New" w:cs="Courier New"/>
+          <w:sz w:val="20"/>
+          <w:szCs w:val="20"/>
+          <w:lang w:val="en-US" w:eastAsia="de-AT"/>
+        </w:rPr>
+        <w:br/>
+      </w:r>
+      <w:r>
+        <w:rPr>
+          <w:rFonts w:ascii="Courier New" w:eastAsia="Times New Roman" w:hAnsi="Courier New" w:cs="Courier New"/>
+          <w:sz w:val="20"/>
+          <w:szCs w:val="20"/>
+          <w:lang w:val="en-US" w:eastAsia="de-AT"/>
+        </w:rPr>
+        <w:br/>
+        <w:t xml:space="preserve">    private WifiP2pManager </w:t>
+      </w:r>
+      <w:proofErr w:type="spellStart"/>
+      <w:r>
+        <w:rPr>
+          <w:rFonts w:ascii="Courier New" w:eastAsia="Times New Roman" w:hAnsi="Courier New" w:cs="Courier New"/>
+          <w:sz w:val="20"/>
+          <w:szCs w:val="20"/>
+          <w:lang w:val="en-US" w:eastAsia="de-AT"/>
+        </w:rPr>
+        <w:t>mManager</w:t>
+      </w:r>
+      <w:proofErr w:type="spellEnd"/>
+      <w:r>
+        <w:rPr>
+          <w:rFonts w:ascii="Courier New" w:eastAsia="Times New Roman" w:hAnsi="Courier New" w:cs="Courier New"/>
+          <w:sz w:val="20"/>
+          <w:szCs w:val="20"/>
+          <w:lang w:val="en-US" w:eastAsia="de-AT"/>
+        </w:rPr>
+        <w:t>;</w:t>
+      </w:r>
+      <w:r>
+        <w:rPr>
+          <w:rFonts w:ascii="Courier New" w:eastAsia="Times New Roman" w:hAnsi="Courier New" w:cs="Courier New"/>
+          <w:sz w:val="20"/>
+          <w:szCs w:val="20"/>
+          <w:lang w:val="en-US" w:eastAsia="de-AT"/>
+        </w:rPr>
+        <w:br/>
+        <w:t xml:space="preserve">    private Channel </w:t>
+      </w:r>
+      <w:proofErr w:type="spellStart"/>
+      <w:r>
+        <w:rPr>
+          <w:rFonts w:ascii="Courier New" w:eastAsia="Times New Roman" w:hAnsi="Courier New" w:cs="Courier New"/>
+          <w:sz w:val="20"/>
+          <w:szCs w:val="20"/>
+          <w:lang w:val="en-US" w:eastAsia="de-AT"/>
+        </w:rPr>
+        <w:t>mChannel</w:t>
+      </w:r>
+      <w:proofErr w:type="spellEnd"/>
+      <w:r>
+        <w:rPr>
+          <w:rFonts w:ascii="Courier New" w:eastAsia="Times New Roman" w:hAnsi="Courier New" w:cs="Courier New"/>
+          <w:sz w:val="20"/>
+          <w:szCs w:val="20"/>
+          <w:lang w:val="en-US" w:eastAsia="de-AT"/>
+        </w:rPr>
+        <w:t>;</w:t>
+      </w:r>
+      <w:r>
+        <w:rPr>
+          <w:rFonts w:ascii="Courier New" w:eastAsia="Times New Roman" w:hAnsi="Courier New" w:cs="Courier New"/>
+          <w:sz w:val="20"/>
+          <w:szCs w:val="20"/>
+          <w:lang w:val="en-US" w:eastAsia="de-AT"/>
+        </w:rPr>
+        <w:br/>
+        <w:t xml:space="preserve">    private </w:t>
+      </w:r>
+      <w:proofErr w:type="spellStart"/>
+      <w:r>
+        <w:rPr>
+          <w:rFonts w:ascii="Courier New" w:eastAsia="Times New Roman" w:hAnsi="Courier New" w:cs="Courier New"/>
+          <w:sz w:val="20"/>
+          <w:szCs w:val="20"/>
+          <w:lang w:val="en-US" w:eastAsia="de-AT"/>
+        </w:rPr>
+        <w:t>MyWiFiActivity</w:t>
+      </w:r>
+      <w:proofErr w:type="spellEnd"/>
+      <w:r>
+        <w:rPr>
+          <w:rFonts w:ascii="Courier New" w:eastAsia="Times New Roman" w:hAnsi="Courier New" w:cs="Courier New"/>
+          <w:sz w:val="20"/>
+          <w:szCs w:val="20"/>
+          <w:lang w:val="en-US" w:eastAsia="de-AT"/>
+        </w:rPr>
+        <w:t xml:space="preserve"> </w:t>
+      </w:r>
+      <w:proofErr w:type="spellStart"/>
+      <w:r>
+        <w:rPr>
+          <w:rFonts w:ascii="Courier New" w:eastAsia="Times New Roman" w:hAnsi="Courier New" w:cs="Courier New"/>
+          <w:sz w:val="20"/>
+          <w:szCs w:val="20"/>
+          <w:lang w:val="en-US" w:eastAsia="de-AT"/>
+        </w:rPr>
+        <w:t>mActivity</w:t>
+      </w:r>
+      <w:proofErr w:type="spellEnd"/>
+      <w:r>
+        <w:rPr>
+          <w:rFonts w:ascii="Courier New" w:eastAsia="Times New Roman" w:hAnsi="Courier New" w:cs="Courier New"/>
+          <w:sz w:val="20"/>
+          <w:szCs w:val="20"/>
+          <w:lang w:val="en-US" w:eastAsia="de-AT"/>
+        </w:rPr>
+        <w:t>;</w:t>
+      </w:r>
+      <w:r>
+        <w:rPr>
+          <w:rFonts w:ascii="Courier New" w:eastAsia="Times New Roman" w:hAnsi="Courier New" w:cs="Courier New"/>
+          <w:sz w:val="20"/>
+          <w:szCs w:val="20"/>
+          <w:lang w:val="en-US" w:eastAsia="de-AT"/>
+        </w:rPr>
+        <w:br/>
+      </w:r>
+      <w:r>
+        <w:rPr>
+          <w:rFonts w:ascii="Courier New" w:eastAsia="Times New Roman" w:hAnsi="Courier New" w:cs="Courier New"/>
+          <w:sz w:val="20"/>
+          <w:szCs w:val="20"/>
+          <w:lang w:val="en-US" w:eastAsia="de-AT"/>
+        </w:rPr>
+        <w:br/>
+        <w:t xml:space="preserve">    public </w:t>
+      </w:r>
+      <w:proofErr w:type="spellStart"/>
+      <w:proofErr w:type="gramStart"/>
+      <w:r>
+        <w:rPr>
+          <w:rFonts w:ascii="Courier New" w:eastAsia="Times New Roman" w:hAnsi="Courier New" w:cs="Courier New"/>
+          <w:sz w:val="20"/>
+          <w:szCs w:val="20"/>
+          <w:lang w:val="en-US" w:eastAsia="de-AT"/>
+        </w:rPr>
+        <w:t>WiFiDirectBroadcastReceiver</w:t>
+      </w:r>
+      <w:proofErr w:type="spellEnd"/>
+      <w:r>
+        <w:rPr>
+          <w:rFonts w:ascii="Courier New" w:eastAsia="Times New Roman" w:hAnsi="Courier New" w:cs="Courier New"/>
+          <w:sz w:val="20"/>
+          <w:szCs w:val="20"/>
+          <w:lang w:val="en-US" w:eastAsia="de-AT"/>
+        </w:rPr>
         <w:t>(</w:t>
       </w:r>
-      <w:hyperlink r:id="rId8" w:history="1">
-        <w:r>
-          <w:rPr>
-            <w:rStyle w:val="Hyperlink"/>
-          </w:rPr>
-          <w:t>http://developer.android.com/guide/topics/connectivity/wifip2p.html#creating-br</w:t>
-        </w:r>
-      </w:hyperlink>
-      <w:r>
-        <w:t>)</w:t>
-      </w:r>
-      <w:r>
-        <w:t xml:space="preserve"> in your Android application that handles the specific intents.</w:t>
-      </w:r>
+      <w:proofErr w:type="gramEnd"/>
+      <w:r>
+        <w:rPr>
+          <w:rFonts w:ascii="Courier New" w:eastAsia="Times New Roman" w:hAnsi="Courier New" w:cs="Courier New"/>
+          <w:sz w:val="20"/>
+          <w:szCs w:val="20"/>
+          <w:lang w:val="en-US" w:eastAsia="de-AT"/>
+        </w:rPr>
+        <w:t xml:space="preserve">WifiP2pManager manager, Channel </w:t>
+      </w:r>
+      <w:proofErr w:type="spellStart"/>
+      <w:r>
+        <w:rPr>
+          <w:rFonts w:ascii="Courier New" w:eastAsia="Times New Roman" w:hAnsi="Courier New" w:cs="Courier New"/>
+          <w:sz w:val="20"/>
+          <w:szCs w:val="20"/>
+          <w:lang w:val="en-US" w:eastAsia="de-AT"/>
+        </w:rPr>
+        <w:t>channel</w:t>
+      </w:r>
+      <w:proofErr w:type="spellEnd"/>
+      <w:r>
+        <w:rPr>
+          <w:rFonts w:ascii="Courier New" w:eastAsia="Times New Roman" w:hAnsi="Courier New" w:cs="Courier New"/>
+          <w:sz w:val="20"/>
+          <w:szCs w:val="20"/>
+          <w:lang w:val="en-US" w:eastAsia="de-AT"/>
+        </w:rPr>
+        <w:t>,</w:t>
+      </w:r>
+      <w:r>
+        <w:rPr>
+          <w:rFonts w:ascii="Courier New" w:eastAsia="Times New Roman" w:hAnsi="Courier New" w:cs="Courier New"/>
+          <w:sz w:val="20"/>
+          <w:szCs w:val="20"/>
+          <w:lang w:val="en-US" w:eastAsia="de-AT"/>
+        </w:rPr>
+        <w:br/>
+        <w:t xml:space="preserve">            </w:t>
+      </w:r>
+      <w:proofErr w:type="spellStart"/>
+      <w:r>
+        <w:rPr>
+          <w:rFonts w:ascii="Courier New" w:eastAsia="Times New Roman" w:hAnsi="Courier New" w:cs="Courier New"/>
+          <w:sz w:val="20"/>
+          <w:szCs w:val="20"/>
+          <w:lang w:val="en-US" w:eastAsia="de-AT"/>
+        </w:rPr>
+        <w:t>MyWifiActivity</w:t>
+      </w:r>
+      <w:proofErr w:type="spellEnd"/>
+      <w:r>
+        <w:rPr>
+          <w:rFonts w:ascii="Courier New" w:eastAsia="Times New Roman" w:hAnsi="Courier New" w:cs="Courier New"/>
+          <w:sz w:val="20"/>
+          <w:szCs w:val="20"/>
+          <w:lang w:val="en-US" w:eastAsia="de-AT"/>
+        </w:rPr>
+        <w:t xml:space="preserve"> activity) {</w:t>
+      </w:r>
+      <w:r>
+        <w:rPr>
+          <w:rFonts w:ascii="Courier New" w:eastAsia="Times New Roman" w:hAnsi="Courier New" w:cs="Courier New"/>
+          <w:sz w:val="20"/>
+          <w:szCs w:val="20"/>
+          <w:lang w:val="en-US" w:eastAsia="de-AT"/>
+        </w:rPr>
+        <w:br/>
+        <w:t>        super();</w:t>
+      </w:r>
+      <w:r>
+        <w:rPr>
+          <w:rFonts w:ascii="Courier New" w:eastAsia="Times New Roman" w:hAnsi="Courier New" w:cs="Courier New"/>
+          <w:sz w:val="20"/>
+          <w:szCs w:val="20"/>
+          <w:lang w:val="en-US" w:eastAsia="de-AT"/>
+        </w:rPr>
+        <w:br/>
+        <w:t xml:space="preserve">        </w:t>
+      </w:r>
+      <w:proofErr w:type="spellStart"/>
+      <w:r>
+        <w:rPr>
+          <w:rFonts w:ascii="Courier New" w:eastAsia="Times New Roman" w:hAnsi="Courier New" w:cs="Courier New"/>
+          <w:sz w:val="20"/>
+          <w:szCs w:val="20"/>
+          <w:lang w:val="en-US" w:eastAsia="de-AT"/>
+        </w:rPr>
+        <w:t>this.mManager</w:t>
+      </w:r>
+      <w:proofErr w:type="spellEnd"/>
+      <w:r>
+        <w:rPr>
+          <w:rFonts w:ascii="Courier New" w:eastAsia="Times New Roman" w:hAnsi="Courier New" w:cs="Courier New"/>
+          <w:sz w:val="20"/>
+          <w:szCs w:val="20"/>
+          <w:lang w:val="en-US" w:eastAsia="de-AT"/>
+        </w:rPr>
+        <w:t xml:space="preserve"> = manager;</w:t>
+      </w:r>
+      <w:r>
+        <w:rPr>
+          <w:rFonts w:ascii="Courier New" w:eastAsia="Times New Roman" w:hAnsi="Courier New" w:cs="Courier New"/>
+          <w:sz w:val="20"/>
+          <w:szCs w:val="20"/>
+          <w:lang w:val="en-US" w:eastAsia="de-AT"/>
+        </w:rPr>
+        <w:br/>
+        <w:t xml:space="preserve">        </w:t>
+      </w:r>
+      <w:proofErr w:type="spellStart"/>
+      <w:r>
+        <w:rPr>
+          <w:rFonts w:ascii="Courier New" w:eastAsia="Times New Roman" w:hAnsi="Courier New" w:cs="Courier New"/>
+          <w:sz w:val="20"/>
+          <w:szCs w:val="20"/>
+          <w:lang w:val="en-US" w:eastAsia="de-AT"/>
+        </w:rPr>
+        <w:t>this.mChannel</w:t>
+      </w:r>
+      <w:proofErr w:type="spellEnd"/>
+      <w:r>
+        <w:rPr>
+          <w:rFonts w:ascii="Courier New" w:eastAsia="Times New Roman" w:hAnsi="Courier New" w:cs="Courier New"/>
+          <w:sz w:val="20"/>
+          <w:szCs w:val="20"/>
+          <w:lang w:val="en-US" w:eastAsia="de-AT"/>
+        </w:rPr>
+        <w:t xml:space="preserve"> = channel;</w:t>
+      </w:r>
+      <w:r>
+        <w:rPr>
+          <w:rFonts w:ascii="Courier New" w:eastAsia="Times New Roman" w:hAnsi="Courier New" w:cs="Courier New"/>
+          <w:sz w:val="20"/>
+          <w:szCs w:val="20"/>
+          <w:lang w:val="en-US" w:eastAsia="de-AT"/>
+        </w:rPr>
+        <w:br/>
+        <w:t xml:space="preserve">        </w:t>
+      </w:r>
+      <w:proofErr w:type="spellStart"/>
+      <w:r>
+        <w:rPr>
+          <w:rFonts w:ascii="Courier New" w:eastAsia="Times New Roman" w:hAnsi="Courier New" w:cs="Courier New"/>
+          <w:sz w:val="20"/>
+          <w:szCs w:val="20"/>
+          <w:lang w:val="en-US" w:eastAsia="de-AT"/>
+        </w:rPr>
+        <w:t>this.mActivity</w:t>
+      </w:r>
+      <w:proofErr w:type="spellEnd"/>
+      <w:r>
+        <w:rPr>
+          <w:rFonts w:ascii="Courier New" w:eastAsia="Times New Roman" w:hAnsi="Courier New" w:cs="Courier New"/>
+          <w:sz w:val="20"/>
+          <w:szCs w:val="20"/>
+          <w:lang w:val="en-US" w:eastAsia="de-AT"/>
+        </w:rPr>
+        <w:t xml:space="preserve"> = activity;</w:t>
+      </w:r>
+      <w:r>
+        <w:rPr>
+          <w:rFonts w:ascii="Courier New" w:eastAsia="Times New Roman" w:hAnsi="Courier New" w:cs="Courier New"/>
+          <w:sz w:val="20"/>
+          <w:szCs w:val="20"/>
+          <w:lang w:val="en-US" w:eastAsia="de-AT"/>
+        </w:rPr>
+        <w:br/>
+        <w:t>    }</w:t>
+      </w:r>
+      <w:r>
+        <w:rPr>
+          <w:rFonts w:ascii="Courier New" w:eastAsia="Times New Roman" w:hAnsi="Courier New" w:cs="Courier New"/>
+          <w:sz w:val="20"/>
+          <w:szCs w:val="20"/>
+          <w:lang w:val="en-US" w:eastAsia="de-AT"/>
+        </w:rPr>
+        <w:br/>
+      </w:r>
+    </w:p>
+    <w:p>
+      <w:pPr>
+        <w:tabs>
+          <w:tab w:val="left" w:pos="916"/>
+          <w:tab w:val="left" w:pos="1832"/>
+          <w:tab w:val="left" w:pos="2748"/>
+          <w:tab w:val="left" w:pos="3664"/>
+          <w:tab w:val="left" w:pos="4580"/>
+          <w:tab w:val="left" w:pos="5496"/>
+          <w:tab w:val="left" w:pos="6412"/>
+          <w:tab w:val="left" w:pos="7328"/>
+          <w:tab w:val="left" w:pos="8244"/>
+          <w:tab w:val="left" w:pos="9160"/>
+          <w:tab w:val="left" w:pos="10076"/>
+          <w:tab w:val="left" w:pos="10992"/>
+          <w:tab w:val="left" w:pos="11908"/>
+          <w:tab w:val="left" w:pos="12824"/>
+          <w:tab w:val="left" w:pos="13740"/>
+          <w:tab w:val="left" w:pos="14656"/>
+        </w:tabs>
+        <w:spacing w:after="0" w:line="240" w:lineRule="auto"/>
+        <w:rPr>
+          <w:rFonts w:ascii="Courier New" w:eastAsia="Times New Roman" w:hAnsi="Courier New" w:cs="Courier New"/>
+          <w:sz w:val="20"/>
+          <w:szCs w:val="20"/>
+          <w:lang w:val="en-US" w:eastAsia="de-AT"/>
+        </w:rPr>
+      </w:pPr>
+      <w:r>
+        <w:rPr>
+          <w:rFonts w:ascii="Courier New" w:eastAsia="Times New Roman" w:hAnsi="Courier New" w:cs="Courier New"/>
+          <w:sz w:val="20"/>
+          <w:szCs w:val="20"/>
+          <w:lang w:val="en-US" w:eastAsia="de-AT"/>
+        </w:rPr>
+        <w:t xml:space="preserve">    // The </w:t>
+      </w:r>
+      <w:proofErr w:type="spellStart"/>
+      <w:r>
+        <w:rPr>
+          <w:rFonts w:ascii="Courier New" w:eastAsia="Times New Roman" w:hAnsi="Courier New" w:cs="Courier New"/>
+          <w:sz w:val="20"/>
+          <w:szCs w:val="20"/>
+          <w:lang w:val="en-US" w:eastAsia="de-AT"/>
+        </w:rPr>
+        <w:t>onReceive</w:t>
+      </w:r>
+      <w:proofErr w:type="spellEnd"/>
+      <w:r>
+        <w:rPr>
+          <w:rFonts w:ascii="Courier New" w:eastAsia="Times New Roman" w:hAnsi="Courier New" w:cs="Courier New"/>
+          <w:sz w:val="20"/>
+          <w:szCs w:val="20"/>
+          <w:lang w:val="en-US" w:eastAsia="de-AT"/>
+        </w:rPr>
+        <w:t xml:space="preserve"> method handles the specific intents</w:t>
+      </w:r>
+      <w:r>
+        <w:rPr>
+          <w:rFonts w:ascii="Courier New" w:eastAsia="Times New Roman" w:hAnsi="Courier New" w:cs="Courier New"/>
+          <w:sz w:val="20"/>
+          <w:szCs w:val="20"/>
+          <w:lang w:val="en-US" w:eastAsia="de-AT"/>
+        </w:rPr>
+        <w:br/>
+        <w:t>    @Override</w:t>
+      </w:r>
+      <w:r>
+        <w:rPr>
+          <w:rFonts w:ascii="Courier New" w:eastAsia="Times New Roman" w:hAnsi="Courier New" w:cs="Courier New"/>
+          <w:sz w:val="20"/>
+          <w:szCs w:val="20"/>
+          <w:lang w:val="en-US" w:eastAsia="de-AT"/>
+        </w:rPr>
+        <w:br/>
+        <w:t xml:space="preserve">    public void </w:t>
+      </w:r>
+      <w:proofErr w:type="spellStart"/>
+      <w:r>
+        <w:rPr>
+          <w:rFonts w:ascii="Courier New" w:eastAsia="Times New Roman" w:hAnsi="Courier New" w:cs="Courier New"/>
+          <w:sz w:val="20"/>
+          <w:szCs w:val="20"/>
+          <w:lang w:val="en-US" w:eastAsia="de-AT"/>
+        </w:rPr>
+        <w:t>onReceive</w:t>
+      </w:r>
+      <w:proofErr w:type="spellEnd"/>
+      <w:r>
+        <w:rPr>
+          <w:rFonts w:ascii="Courier New" w:eastAsia="Times New Roman" w:hAnsi="Courier New" w:cs="Courier New"/>
+          <w:sz w:val="20"/>
+          <w:szCs w:val="20"/>
+          <w:lang w:val="en-US" w:eastAsia="de-AT"/>
+        </w:rPr>
+        <w:t>(Context context, Intent intent) {</w:t>
+      </w:r>
+      <w:r>
+        <w:rPr>
+          <w:rFonts w:ascii="Courier New" w:eastAsia="Times New Roman" w:hAnsi="Courier New" w:cs="Courier New"/>
+          <w:sz w:val="20"/>
+          <w:szCs w:val="20"/>
+          <w:lang w:val="en-US" w:eastAsia="de-AT"/>
+        </w:rPr>
+        <w:br/>
+        <w:t xml:space="preserve">        String action = </w:t>
+      </w:r>
+      <w:proofErr w:type="spellStart"/>
+      <w:r>
+        <w:rPr>
+          <w:rFonts w:ascii="Courier New" w:eastAsia="Times New Roman" w:hAnsi="Courier New" w:cs="Courier New"/>
+          <w:sz w:val="20"/>
+          <w:szCs w:val="20"/>
+          <w:lang w:val="en-US" w:eastAsia="de-AT"/>
+        </w:rPr>
+        <w:t>intent.getAction</w:t>
+      </w:r>
+      <w:proofErr w:type="spellEnd"/>
+      <w:r>
+        <w:rPr>
+          <w:rFonts w:ascii="Courier New" w:eastAsia="Times New Roman" w:hAnsi="Courier New" w:cs="Courier New"/>
+          <w:sz w:val="20"/>
+          <w:szCs w:val="20"/>
+          <w:lang w:val="en-US" w:eastAsia="de-AT"/>
+        </w:rPr>
+        <w:t>();</w:t>
+      </w:r>
+      <w:r>
+        <w:rPr>
+          <w:rFonts w:ascii="Courier New" w:eastAsia="Times New Roman" w:hAnsi="Courier New" w:cs="Courier New"/>
+          <w:sz w:val="20"/>
+          <w:szCs w:val="20"/>
+          <w:lang w:val="en-US" w:eastAsia="de-AT"/>
+        </w:rPr>
+        <w:br/>
+      </w:r>
+      <w:r>
+        <w:rPr>
+          <w:rFonts w:ascii="Courier New" w:eastAsia="Times New Roman" w:hAnsi="Courier New" w:cs="Courier New"/>
+          <w:sz w:val="20"/>
+          <w:szCs w:val="20"/>
+          <w:lang w:val="en-US" w:eastAsia="de-AT"/>
+        </w:rPr>
+        <w:br/>
+        <w:t>        if (WifiP2pManager.WIFI_P2P_STATE_CHANGED_ACTION.equals(action)) {</w:t>
+      </w:r>
+      <w:r>
+        <w:rPr>
+          <w:rFonts w:ascii="Courier New" w:eastAsia="Times New Roman" w:hAnsi="Courier New" w:cs="Courier New"/>
+          <w:sz w:val="20"/>
+          <w:szCs w:val="20"/>
+          <w:lang w:val="en-US" w:eastAsia="de-AT"/>
+        </w:rPr>
+        <w:br/>
+        <w:t>            // Check to see if Wi-Fi is enabled and notify appropriate activity</w:t>
+      </w:r>
+      <w:r>
+        <w:rPr>
+          <w:rFonts w:ascii="Courier New" w:eastAsia="Times New Roman" w:hAnsi="Courier New" w:cs="Courier New"/>
+          <w:sz w:val="20"/>
+          <w:szCs w:val="20"/>
+          <w:lang w:val="en-US" w:eastAsia="de-AT"/>
+        </w:rPr>
+        <w:br/>
+        <w:t>        } else if (WifiP2pManager.WIFI_P2P_PEERS_CHANGED_ACTION.equals(action)) {</w:t>
+      </w:r>
+      <w:r>
+        <w:rPr>
+          <w:rFonts w:ascii="Courier New" w:eastAsia="Times New Roman" w:hAnsi="Courier New" w:cs="Courier New"/>
+          <w:sz w:val="20"/>
+          <w:szCs w:val="20"/>
+          <w:lang w:val="en-US" w:eastAsia="de-AT"/>
+        </w:rPr>
+        <w:br/>
+        <w:t>            // Call WifiP2pManager.requestPeers() to get a list of current peers</w:t>
+      </w:r>
+      <w:r>
+        <w:rPr>
+          <w:rFonts w:ascii="Courier New" w:eastAsia="Times New Roman" w:hAnsi="Courier New" w:cs="Courier New"/>
+          <w:sz w:val="20"/>
+          <w:szCs w:val="20"/>
+          <w:lang w:val="en-US" w:eastAsia="de-AT"/>
+        </w:rPr>
+        <w:br/>
+        <w:t>        } else if (WifiP2pManager.WIFI_P2P_CONNECTION_CHANGED_ACTION.equals(action)) {</w:t>
+      </w:r>
+      <w:r>
+        <w:rPr>
+          <w:rFonts w:ascii="Courier New" w:eastAsia="Times New Roman" w:hAnsi="Courier New" w:cs="Courier New"/>
+          <w:sz w:val="20"/>
+          <w:szCs w:val="20"/>
+          <w:lang w:val="en-US" w:eastAsia="de-AT"/>
+        </w:rPr>
+        <w:br/>
+        <w:t>            // Respond to new connection or disconnections</w:t>
+      </w:r>
+      <w:r>
+        <w:rPr>
+          <w:rFonts w:ascii="Courier New" w:eastAsia="Times New Roman" w:hAnsi="Courier New" w:cs="Courier New"/>
+          <w:sz w:val="20"/>
+          <w:szCs w:val="20"/>
+          <w:lang w:val="en-US" w:eastAsia="de-AT"/>
+        </w:rPr>
+        <w:br/>
+        <w:t>        } else if (WifiP2pManager.WIFI_P2P_THIS_DEVICE_CHANGED_ACTION.equals(action)) {</w:t>
+      </w:r>
+      <w:r>
+        <w:rPr>
+          <w:rFonts w:ascii="Courier New" w:eastAsia="Times New Roman" w:hAnsi="Courier New" w:cs="Courier New"/>
+          <w:sz w:val="20"/>
+          <w:szCs w:val="20"/>
+          <w:lang w:val="en-US" w:eastAsia="de-AT"/>
+        </w:rPr>
+        <w:br/>
+        <w:t xml:space="preserve">            // Respond to this device's </w:t>
+      </w:r>
+      <w:proofErr w:type="spellStart"/>
+      <w:r>
+        <w:rPr>
+          <w:rFonts w:ascii="Courier New" w:eastAsia="Times New Roman" w:hAnsi="Courier New" w:cs="Courier New"/>
+          <w:sz w:val="20"/>
+          <w:szCs w:val="20"/>
+          <w:lang w:val="en-US" w:eastAsia="de-AT"/>
+        </w:rPr>
+        <w:t>wifi</w:t>
+      </w:r>
+      <w:proofErr w:type="spellEnd"/>
+      <w:r>
+        <w:rPr>
+          <w:rFonts w:ascii="Courier New" w:eastAsia="Times New Roman" w:hAnsi="Courier New" w:cs="Courier New"/>
+          <w:sz w:val="20"/>
+          <w:szCs w:val="20"/>
+          <w:lang w:val="en-US" w:eastAsia="de-AT"/>
+        </w:rPr>
+        <w:t xml:space="preserve"> state changing</w:t>
+      </w:r>
+      <w:r>
+        <w:rPr>
+          <w:rFonts w:ascii="Courier New" w:eastAsia="Times New Roman" w:hAnsi="Courier New" w:cs="Courier New"/>
+          <w:sz w:val="20"/>
+          <w:szCs w:val="20"/>
+          <w:lang w:val="en-US" w:eastAsia="de-AT"/>
+        </w:rPr>
+        <w:br/>
+        <w:t>        }</w:t>
+      </w:r>
+      <w:r>
+        <w:rPr>
+          <w:rFonts w:ascii="Courier New" w:eastAsia="Times New Roman" w:hAnsi="Courier New" w:cs="Courier New"/>
+          <w:sz w:val="20"/>
+          <w:szCs w:val="20"/>
+          <w:lang w:val="en-US" w:eastAsia="de-AT"/>
+        </w:rPr>
+        <w:br/>
+        <w:t>    }</w:t>
+      </w:r>
+      <w:r>
+        <w:rPr>
+          <w:rFonts w:ascii="Courier New" w:eastAsia="Times New Roman" w:hAnsi="Courier New" w:cs="Courier New"/>
+          <w:sz w:val="20"/>
+          <w:szCs w:val="20"/>
+          <w:lang w:val="en-US" w:eastAsia="de-AT"/>
+        </w:rPr>
+        <w:br/>
+        <w:t>}</w:t>
+      </w:r>
+    </w:p>
+    <w:p>
+      <w:pPr>
+        <w:tabs>
+          <w:tab w:val="left" w:pos="916"/>
+          <w:tab w:val="left" w:pos="1832"/>
+          <w:tab w:val="left" w:pos="2748"/>
+          <w:tab w:val="left" w:pos="3664"/>
+          <w:tab w:val="left" w:pos="4580"/>
+          <w:tab w:val="left" w:pos="5496"/>
+          <w:tab w:val="left" w:pos="6412"/>
+          <w:tab w:val="left" w:pos="7328"/>
+          <w:tab w:val="left" w:pos="8244"/>
+          <w:tab w:val="left" w:pos="9160"/>
+          <w:tab w:val="left" w:pos="10076"/>
+          <w:tab w:val="left" w:pos="10992"/>
+          <w:tab w:val="left" w:pos="11908"/>
+          <w:tab w:val="left" w:pos="12824"/>
+          <w:tab w:val="left" w:pos="13740"/>
+          <w:tab w:val="left" w:pos="14656"/>
+        </w:tabs>
+        <w:spacing w:after="0" w:line="240" w:lineRule="auto"/>
+        <w:rPr>
+          <w:rFonts w:ascii="Courier New" w:eastAsia="Times New Roman" w:hAnsi="Courier New" w:cs="Courier New"/>
+          <w:sz w:val="20"/>
+          <w:szCs w:val="20"/>
+          <w:lang w:val="en-US" w:eastAsia="de-AT"/>
+        </w:rPr>
+      </w:pPr>
+    </w:p>
+    <w:p>
+      <w:pPr>
+        <w:tabs>
+          <w:tab w:val="left" w:pos="916"/>
+          <w:tab w:val="left" w:pos="1832"/>
+          <w:tab w:val="left" w:pos="2748"/>
+          <w:tab w:val="left" w:pos="3664"/>
+          <w:tab w:val="left" w:pos="4580"/>
+          <w:tab w:val="left" w:pos="5496"/>
+          <w:tab w:val="left" w:pos="6412"/>
+          <w:tab w:val="left" w:pos="7328"/>
+          <w:tab w:val="left" w:pos="8244"/>
+          <w:tab w:val="left" w:pos="9160"/>
+          <w:tab w:val="left" w:pos="10076"/>
+          <w:tab w:val="left" w:pos="10992"/>
+          <w:tab w:val="left" w:pos="11908"/>
+          <w:tab w:val="left" w:pos="12824"/>
+          <w:tab w:val="left" w:pos="13740"/>
+          <w:tab w:val="left" w:pos="14656"/>
+        </w:tabs>
+        <w:spacing w:after="0" w:line="240" w:lineRule="auto"/>
+      </w:pPr>
+      <w:r>
+        <w:lastRenderedPageBreak/>
+        <w:t xml:space="preserve">The table below shows all available WI-FI P2P intents in android and a short description when the specific intents get notified. </w:t>
+      </w:r>
+    </w:p>
+    <w:p>
+      <w:pPr>
+        <w:spacing w:line="240" w:lineRule="auto"/>
+      </w:pPr>
     </w:p>
     <w:tbl>
       <w:tblPr>
@@ -1732,14 +2492,7 @@
                 <w:bCs/>
                 <w:color w:val="000000" w:themeColor="text1"/>
               </w:rPr>
-              <w:t>Get notified</w:t>
-            </w:r>
-            <w:r>
-              <w:rPr>
-                <w:bCs/>
-                <w:color w:val="000000" w:themeColor="text1"/>
-              </w:rPr>
-              <w:t xml:space="preserve"> when </w:t>
+              <w:t xml:space="preserve">Get notified when </w:t>
             </w:r>
             <w:r>
               <w:rPr>
@@ -1776,14 +2529,7 @@
                 <w:bCs/>
                 <w:color w:val="000000" w:themeColor="text1"/>
               </w:rPr>
-              <w:t>is called</w:t>
-            </w:r>
-            <w:r>
-              <w:rPr>
-                <w:bCs/>
-                <w:color w:val="000000" w:themeColor="text1"/>
-              </w:rPr>
-              <w:t>.</w:t>
+              <w:t>is called.</w:t>
             </w:r>
             <w:r>
               <w:rPr>
@@ -1923,9 +2669,1508 @@
         <w:spacing w:line="240" w:lineRule="auto"/>
       </w:pPr>
     </w:p>
+    <w:p>
+      <w:pPr>
+        <w:spacing w:line="240" w:lineRule="auto"/>
+      </w:pPr>
+      <w:r>
+        <w:t>If you want to use any</w:t>
+      </w:r>
+      <w:r>
+        <w:t xml:space="preserve"> feature of Androids </w:t>
+      </w:r>
+      <w:r>
+        <w:t>WI-FI P2P APIs</w:t>
+      </w:r>
+      <w:r>
+        <w:t xml:space="preserve"> you have to check if your device can access the hardware and supports</w:t>
+      </w:r>
+      <w:r>
+        <w:t xml:space="preserve"> the WI-FI P2P protocol. If your device fulfils all of these requirements you are able to obtain an instance of the “</w:t>
+      </w:r>
+      <w:r>
+        <w:t>WifiP2pManager”</w:t>
+      </w:r>
+      <w:r>
+        <w:t xml:space="preserve">, create a broadcast receiver and use Androids WI-FI P2P APIs. Furthermore it is necessary that your application have the privileges to interact with </w:t>
+      </w:r>
+      <w:r>
+        <w:t>the WI-FI hardware and have the minim supported SDK available.</w:t>
+      </w:r>
+      <w:r>
+        <w:t xml:space="preserve"> For this you have to register the minimum supported API and the permission in the applications Android manifest. The below code snipped shows the minimum requirements, which have to register in the manifest file, for using androids </w:t>
+      </w:r>
+      <w:r>
+        <w:t>WI-FI P2P APIs</w:t>
+      </w:r>
+      <w:r>
+        <w:t>.</w:t>
+      </w:r>
+    </w:p>
+    <w:p>
+      <w:pPr>
+        <w:pStyle w:val="HTMLVorformatiert"/>
+        <w:rPr>
+          <w:lang w:val="en-US"/>
+        </w:rPr>
+      </w:pPr>
+      <w:r>
+        <w:rPr>
+          <w:rStyle w:val="tag"/>
+          <w:lang w:val="en-US"/>
+        </w:rPr>
+        <w:t>&lt;uses-</w:t>
+      </w:r>
+      <w:proofErr w:type="spellStart"/>
+      <w:r>
+        <w:rPr>
+          <w:rStyle w:val="tag"/>
+          <w:lang w:val="en-US"/>
+        </w:rPr>
+        <w:t>sdk</w:t>
+      </w:r>
+      <w:proofErr w:type="spellEnd"/>
+      <w:r>
+        <w:rPr>
+          <w:rStyle w:val="pln"/>
+          <w:lang w:val="en-US"/>
+        </w:rPr>
+        <w:t xml:space="preserve"> </w:t>
+      </w:r>
+      <w:proofErr w:type="spellStart"/>
+      <w:r>
+        <w:rPr>
+          <w:rStyle w:val="atn"/>
+          <w:lang w:val="en-US"/>
+        </w:rPr>
+        <w:t>android</w:t>
+      </w:r>
+      <w:proofErr w:type="gramStart"/>
+      <w:r>
+        <w:rPr>
+          <w:rStyle w:val="atn"/>
+          <w:lang w:val="en-US"/>
+        </w:rPr>
+        <w:t>:minSdkVersion</w:t>
+      </w:r>
+      <w:proofErr w:type="spellEnd"/>
+      <w:proofErr w:type="gramEnd"/>
+      <w:r>
+        <w:rPr>
+          <w:rStyle w:val="pun"/>
+          <w:rFonts w:eastAsiaTheme="majorEastAsia"/>
+          <w:lang w:val="en-US"/>
+        </w:rPr>
+        <w:t>=</w:t>
+      </w:r>
+      <w:r>
+        <w:rPr>
+          <w:rStyle w:val="atv"/>
+          <w:lang w:val="en-US"/>
+        </w:rPr>
+        <w:t>"14"</w:t>
+      </w:r>
+      <w:r>
+        <w:rPr>
+          <w:rStyle w:val="pln"/>
+          <w:lang w:val="en-US"/>
+        </w:rPr>
+        <w:t xml:space="preserve"> </w:t>
+      </w:r>
+      <w:r>
+        <w:rPr>
+          <w:rStyle w:val="tag"/>
+          <w:lang w:val="en-US"/>
+        </w:rPr>
+        <w:t>/&gt;</w:t>
+      </w:r>
+      <w:r>
+        <w:rPr>
+          <w:lang w:val="en-US"/>
+        </w:rPr>
+        <w:br/>
+      </w:r>
+      <w:r>
+        <w:rPr>
+          <w:rStyle w:val="tag"/>
+          <w:lang w:val="en-US"/>
+        </w:rPr>
+        <w:t>&lt;uses-permission</w:t>
+      </w:r>
+      <w:r>
+        <w:rPr>
+          <w:rStyle w:val="pln"/>
+          <w:lang w:val="en-US"/>
+        </w:rPr>
+        <w:t xml:space="preserve"> </w:t>
+      </w:r>
+      <w:proofErr w:type="spellStart"/>
+      <w:r>
+        <w:rPr>
+          <w:rStyle w:val="atn"/>
+          <w:lang w:val="en-US"/>
+        </w:rPr>
+        <w:t>android:name</w:t>
+      </w:r>
+      <w:proofErr w:type="spellEnd"/>
+      <w:r>
+        <w:rPr>
+          <w:rStyle w:val="pun"/>
+          <w:rFonts w:eastAsiaTheme="majorEastAsia"/>
+          <w:lang w:val="en-US"/>
+        </w:rPr>
+        <w:t>=</w:t>
+      </w:r>
+      <w:r>
+        <w:rPr>
+          <w:rStyle w:val="atv"/>
+          <w:lang w:val="en-US"/>
+        </w:rPr>
+        <w:t>"</w:t>
+      </w:r>
+      <w:proofErr w:type="spellStart"/>
+      <w:r>
+        <w:rPr>
+          <w:rStyle w:val="atv"/>
+          <w:lang w:val="en-US"/>
+        </w:rPr>
+        <w:t>android.permission.ACCESS_WIFI_STATE</w:t>
+      </w:r>
+      <w:proofErr w:type="spellEnd"/>
+      <w:r>
+        <w:rPr>
+          <w:rStyle w:val="atv"/>
+          <w:lang w:val="en-US"/>
+        </w:rPr>
+        <w:t>"</w:t>
+      </w:r>
+      <w:r>
+        <w:rPr>
+          <w:rStyle w:val="pln"/>
+          <w:lang w:val="en-US"/>
+        </w:rPr>
+        <w:t xml:space="preserve"> </w:t>
+      </w:r>
+      <w:r>
+        <w:rPr>
+          <w:rStyle w:val="tag"/>
+          <w:lang w:val="en-US"/>
+        </w:rPr>
+        <w:t>/&gt;</w:t>
+      </w:r>
+      <w:r>
+        <w:rPr>
+          <w:lang w:val="en-US"/>
+        </w:rPr>
+        <w:br/>
+      </w:r>
+      <w:r>
+        <w:rPr>
+          <w:rStyle w:val="tag"/>
+          <w:lang w:val="en-US"/>
+        </w:rPr>
+        <w:t>&lt;uses-permission</w:t>
+      </w:r>
+      <w:r>
+        <w:rPr>
+          <w:rStyle w:val="pln"/>
+          <w:lang w:val="en-US"/>
+        </w:rPr>
+        <w:t xml:space="preserve"> </w:t>
+      </w:r>
+      <w:proofErr w:type="spellStart"/>
+      <w:r>
+        <w:rPr>
+          <w:rStyle w:val="atn"/>
+          <w:lang w:val="en-US"/>
+        </w:rPr>
+        <w:t>android:name</w:t>
+      </w:r>
+      <w:proofErr w:type="spellEnd"/>
+      <w:r>
+        <w:rPr>
+          <w:rStyle w:val="pun"/>
+          <w:rFonts w:eastAsiaTheme="majorEastAsia"/>
+          <w:lang w:val="en-US"/>
+        </w:rPr>
+        <w:t>=</w:t>
+      </w:r>
+      <w:r>
+        <w:rPr>
+          <w:rStyle w:val="atv"/>
+          <w:lang w:val="en-US"/>
+        </w:rPr>
+        <w:t>"</w:t>
+      </w:r>
+      <w:proofErr w:type="spellStart"/>
+      <w:r>
+        <w:rPr>
+          <w:rStyle w:val="atv"/>
+          <w:lang w:val="en-US"/>
+        </w:rPr>
+        <w:t>android.permission.CHANGE_WIFI_STATE</w:t>
+      </w:r>
+      <w:proofErr w:type="spellEnd"/>
+      <w:r>
+        <w:rPr>
+          <w:rStyle w:val="atv"/>
+          <w:lang w:val="en-US"/>
+        </w:rPr>
+        <w:t>"</w:t>
+      </w:r>
+      <w:r>
+        <w:rPr>
+          <w:rStyle w:val="pln"/>
+          <w:lang w:val="en-US"/>
+        </w:rPr>
+        <w:t xml:space="preserve"> </w:t>
+      </w:r>
+      <w:r>
+        <w:rPr>
+          <w:rStyle w:val="tag"/>
+          <w:lang w:val="en-US"/>
+        </w:rPr>
+        <w:t>/&gt;</w:t>
+      </w:r>
+      <w:r>
+        <w:rPr>
+          <w:lang w:val="en-US"/>
+        </w:rPr>
+        <w:br/>
+      </w:r>
+      <w:r>
+        <w:rPr>
+          <w:rStyle w:val="tag"/>
+          <w:lang w:val="en-US"/>
+        </w:rPr>
+        <w:t>&lt;uses-permission</w:t>
+      </w:r>
+      <w:r>
+        <w:rPr>
+          <w:rStyle w:val="pln"/>
+          <w:lang w:val="en-US"/>
+        </w:rPr>
+        <w:t xml:space="preserve"> </w:t>
+      </w:r>
+      <w:proofErr w:type="spellStart"/>
+      <w:r>
+        <w:rPr>
+          <w:rStyle w:val="atn"/>
+          <w:lang w:val="en-US"/>
+        </w:rPr>
+        <w:t>android:name</w:t>
+      </w:r>
+      <w:proofErr w:type="spellEnd"/>
+      <w:r>
+        <w:rPr>
+          <w:rStyle w:val="pun"/>
+          <w:rFonts w:eastAsiaTheme="majorEastAsia"/>
+          <w:lang w:val="en-US"/>
+        </w:rPr>
+        <w:t>=</w:t>
+      </w:r>
+      <w:r>
+        <w:rPr>
+          <w:rStyle w:val="atv"/>
+          <w:lang w:val="en-US"/>
+        </w:rPr>
+        <w:t>"</w:t>
+      </w:r>
+      <w:proofErr w:type="spellStart"/>
+      <w:r>
+        <w:rPr>
+          <w:rStyle w:val="atv"/>
+          <w:lang w:val="en-US"/>
+        </w:rPr>
+        <w:t>android.permission.CHANGE_NETWORK_STATE</w:t>
+      </w:r>
+      <w:proofErr w:type="spellEnd"/>
+      <w:r>
+        <w:rPr>
+          <w:rStyle w:val="atv"/>
+          <w:lang w:val="en-US"/>
+        </w:rPr>
+        <w:t>"</w:t>
+      </w:r>
+      <w:r>
+        <w:rPr>
+          <w:rStyle w:val="pln"/>
+          <w:lang w:val="en-US"/>
+        </w:rPr>
+        <w:t xml:space="preserve"> </w:t>
+      </w:r>
+      <w:r>
+        <w:rPr>
+          <w:rStyle w:val="tag"/>
+          <w:lang w:val="en-US"/>
+        </w:rPr>
+        <w:t>/&gt;</w:t>
+      </w:r>
+      <w:r>
+        <w:rPr>
+          <w:lang w:val="en-US"/>
+        </w:rPr>
+        <w:br/>
+      </w:r>
+      <w:r>
+        <w:rPr>
+          <w:rStyle w:val="tag"/>
+          <w:lang w:val="en-US"/>
+        </w:rPr>
+        <w:t>&lt;uses-permission</w:t>
+      </w:r>
+      <w:r>
+        <w:rPr>
+          <w:rStyle w:val="pln"/>
+          <w:lang w:val="en-US"/>
+        </w:rPr>
+        <w:t xml:space="preserve"> </w:t>
+      </w:r>
+      <w:proofErr w:type="spellStart"/>
+      <w:r>
+        <w:rPr>
+          <w:rStyle w:val="atn"/>
+          <w:lang w:val="en-US"/>
+        </w:rPr>
+        <w:t>android:name</w:t>
+      </w:r>
+      <w:proofErr w:type="spellEnd"/>
+      <w:r>
+        <w:rPr>
+          <w:rStyle w:val="pun"/>
+          <w:rFonts w:eastAsiaTheme="majorEastAsia"/>
+          <w:lang w:val="en-US"/>
+        </w:rPr>
+        <w:t>=</w:t>
+      </w:r>
+      <w:r>
+        <w:rPr>
+          <w:rStyle w:val="atv"/>
+          <w:lang w:val="en-US"/>
+        </w:rPr>
+        <w:t>"</w:t>
+      </w:r>
+      <w:proofErr w:type="spellStart"/>
+      <w:r>
+        <w:rPr>
+          <w:rStyle w:val="atv"/>
+          <w:lang w:val="en-US"/>
+        </w:rPr>
+        <w:t>android.permission.INTERNET</w:t>
+      </w:r>
+      <w:proofErr w:type="spellEnd"/>
+      <w:r>
+        <w:rPr>
+          <w:rStyle w:val="atv"/>
+          <w:lang w:val="en-US"/>
+        </w:rPr>
+        <w:t>"</w:t>
+      </w:r>
+      <w:r>
+        <w:rPr>
+          <w:rStyle w:val="pln"/>
+          <w:lang w:val="en-US"/>
+        </w:rPr>
+        <w:t xml:space="preserve"> </w:t>
+      </w:r>
+      <w:r>
+        <w:rPr>
+          <w:rStyle w:val="tag"/>
+          <w:lang w:val="en-US"/>
+        </w:rPr>
+        <w:t>/&gt;</w:t>
+      </w:r>
+      <w:r>
+        <w:rPr>
+          <w:lang w:val="en-US"/>
+        </w:rPr>
+        <w:br/>
+      </w:r>
+      <w:r>
+        <w:rPr>
+          <w:rStyle w:val="tag"/>
+          <w:lang w:val="en-US"/>
+        </w:rPr>
+        <w:t>&lt;uses-permission</w:t>
+      </w:r>
+      <w:r>
+        <w:rPr>
+          <w:rStyle w:val="pln"/>
+          <w:lang w:val="en-US"/>
+        </w:rPr>
+        <w:t xml:space="preserve"> </w:t>
+      </w:r>
+      <w:proofErr w:type="spellStart"/>
+      <w:r>
+        <w:rPr>
+          <w:rStyle w:val="atn"/>
+          <w:lang w:val="en-US"/>
+        </w:rPr>
+        <w:t>android:name</w:t>
+      </w:r>
+      <w:proofErr w:type="spellEnd"/>
+      <w:r>
+        <w:rPr>
+          <w:rStyle w:val="pun"/>
+          <w:rFonts w:eastAsiaTheme="majorEastAsia"/>
+          <w:lang w:val="en-US"/>
+        </w:rPr>
+        <w:t>=</w:t>
+      </w:r>
+      <w:r>
+        <w:rPr>
+          <w:rStyle w:val="atv"/>
+          <w:lang w:val="en-US"/>
+        </w:rPr>
+        <w:t>"</w:t>
+      </w:r>
+      <w:proofErr w:type="spellStart"/>
+      <w:r>
+        <w:rPr>
+          <w:rStyle w:val="atv"/>
+          <w:lang w:val="en-US"/>
+        </w:rPr>
+        <w:t>android.permission.ACCESS_NETWORK_STATE</w:t>
+      </w:r>
+      <w:proofErr w:type="spellEnd"/>
+      <w:r>
+        <w:rPr>
+          <w:rStyle w:val="atv"/>
+          <w:lang w:val="en-US"/>
+        </w:rPr>
+        <w:t>"</w:t>
+      </w:r>
+      <w:r>
+        <w:rPr>
+          <w:rStyle w:val="pln"/>
+          <w:lang w:val="en-US"/>
+        </w:rPr>
+        <w:t xml:space="preserve"> </w:t>
+      </w:r>
+      <w:r>
+        <w:rPr>
+          <w:rStyle w:val="tag"/>
+          <w:lang w:val="en-US"/>
+        </w:rPr>
+        <w:t>/&gt;</w:t>
+      </w:r>
+    </w:p>
+    <w:p>
+      <w:pPr>
+        <w:spacing w:line="240" w:lineRule="auto"/>
+        <w:rPr>
+          <w:lang w:val="en-US"/>
+        </w:rPr>
+      </w:pPr>
+    </w:p>
+    <w:p>
+      <w:pPr>
+        <w:pStyle w:val="berschrift2"/>
+      </w:pPr>
+      <w:r>
+        <w:t>Android sample application</w:t>
+      </w:r>
+    </w:p>
+    <w:p>
+      <w:r>
+        <w:t xml:space="preserve">In regard to the Car2Car project an Android application which tests the reliability and the functions of the </w:t>
+      </w:r>
+      <w:r>
+        <w:t>WI-FI P2P</w:t>
+      </w:r>
+      <w:r>
+        <w:t xml:space="preserve"> APIs was developed. In light of the idea behind the Car2Car project and the ability of modern Android phones</w:t>
+      </w:r>
+      <w:r>
+        <w:t>,</w:t>
+      </w:r>
+      <w:r>
+        <w:t xml:space="preserve"> to track the location of a user</w:t>
+      </w:r>
+      <w:r>
+        <w:t>,</w:t>
+      </w:r>
+      <w:r>
+        <w:t xml:space="preserve"> this subchapter will </w:t>
+      </w:r>
+      <w:r>
+        <w:rPr>
+          <w:rStyle w:val="hps"/>
+          <w:lang w:val="en"/>
+        </w:rPr>
+        <w:t xml:space="preserve">show the results of the </w:t>
+      </w:r>
+      <w:r>
+        <w:t xml:space="preserve">simple </w:t>
+      </w:r>
+      <w:r>
+        <w:t xml:space="preserve">WI-FI P2P </w:t>
+      </w:r>
+      <w:r>
+        <w:t xml:space="preserve">and GPS </w:t>
+      </w:r>
+      <w:r>
+        <w:t>prototype.</w:t>
+      </w:r>
+    </w:p>
+    <w:p>
+      <w:r>
+        <w:t>The simple prototype should discover available peers, after a successful connection it should send the GPS location of the user to all connected peers. All peers should mark the position of the other devices on the included google maps map with a marker.</w:t>
+      </w:r>
+      <w:r>
+        <w:t xml:space="preserve"> The picture below shows the design of the prototype application and describes </w:t>
+      </w:r>
+      <w:r>
+        <w:t>the different sections.</w:t>
+      </w:r>
+    </w:p>
+    <w:p>
+      <w:pPr>
+        <w:keepNext/>
+        <w:jc w:val="center"/>
+      </w:pPr>
+      <w:r>
+        <w:rPr>
+          <w:noProof/>
+          <w:lang w:val="de-AT" w:eastAsia="de-AT"/>
+        </w:rPr>
+        <w:lastRenderedPageBreak/>
+        <mc:AlternateContent>
+          <mc:Choice Requires="wpg">
+            <w:drawing>
+              <wp:anchor distT="0" distB="0" distL="114300" distR="114300" simplePos="0" relativeHeight="251699200" behindDoc="0" locked="0" layoutInCell="1" allowOverlap="1" wp14:anchorId="2ECF470F" wp14:editId="60E5D53A">
+                <wp:simplePos x="0" y="0"/>
+                <wp:positionH relativeFrom="column">
+                  <wp:posOffset>119380</wp:posOffset>
+                </wp:positionH>
+                <wp:positionV relativeFrom="paragraph">
+                  <wp:posOffset>-4445</wp:posOffset>
+                </wp:positionV>
+                <wp:extent cx="5937250" cy="2745105"/>
+                <wp:effectExtent l="0" t="0" r="25400" b="17145"/>
+                <wp:wrapNone/>
+                <wp:docPr id="28" name="Gruppieren 28"/>
+                <wp:cNvGraphicFramePr/>
+                <a:graphic xmlns:a="http://schemas.openxmlformats.org/drawingml/2006/main">
+                  <a:graphicData uri="http://schemas.microsoft.com/office/word/2010/wordprocessingGroup">
+                    <wpg:wgp>
+                      <wpg:cNvGrpSpPr/>
+                      <wpg:grpSpPr>
+                        <a:xfrm>
+                          <a:off x="0" y="0"/>
+                          <a:ext cx="5937250" cy="2745105"/>
+                          <a:chOff x="0" y="66675"/>
+                          <a:chExt cx="5937250" cy="2745105"/>
+                        </a:xfrm>
+                      </wpg:grpSpPr>
+                      <wps:wsp>
+                        <wps:cNvPr id="8" name="Rechteck 8"/>
+                        <wps:cNvSpPr/>
+                        <wps:spPr>
+                          <a:xfrm>
+                            <a:off x="3314700" y="196850"/>
+                            <a:ext cx="438150" cy="171450"/>
+                          </a:xfrm>
+                          <a:prstGeom prst="rect">
+                            <a:avLst/>
+                          </a:prstGeom>
+                          <a:noFill/>
+                          <a:ln w="15875">
+                            <a:solidFill>
+                              <a:srgbClr val="FF9900"/>
+                            </a:solidFill>
+                          </a:ln>
+                        </wps:spPr>
+                        <wps:style>
+                          <a:lnRef idx="2">
+                            <a:schemeClr val="accent1">
+                              <a:shade val="50000"/>
+                            </a:schemeClr>
+                          </a:lnRef>
+                          <a:fillRef idx="1">
+                            <a:schemeClr val="accent1"/>
+                          </a:fillRef>
+                          <a:effectRef idx="0">
+                            <a:schemeClr val="accent1"/>
+                          </a:effectRef>
+                          <a:fontRef idx="minor">
+                            <a:schemeClr val="lt1"/>
+                          </a:fontRef>
+                        </wps:style>
+                        <wps:bodyPr rot="0" spcFirstLastPara="0" vertOverflow="overflow" horzOverflow="overflow" vert="horz" wrap="square" lIns="91440" tIns="45720" rIns="91440" bIns="45720" numCol="1" spcCol="0" rtlCol="0" fromWordArt="0" anchor="ctr" anchorCtr="0" forceAA="0" compatLnSpc="1">
+                          <a:prstTxWarp prst="textNoShape">
+                            <a:avLst/>
+                          </a:prstTxWarp>
+                          <a:noAutofit/>
+                        </wps:bodyPr>
+                      </wps:wsp>
+                      <wps:wsp>
+                        <wps:cNvPr id="11" name="Rechteck 11"/>
+                        <wps:cNvSpPr/>
+                        <wps:spPr>
+                          <a:xfrm>
+                            <a:off x="2216150" y="501650"/>
+                            <a:ext cx="647700" cy="232410"/>
+                          </a:xfrm>
+                          <a:prstGeom prst="rect">
+                            <a:avLst/>
+                          </a:prstGeom>
+                          <a:noFill/>
+                          <a:ln w="15875">
+                            <a:solidFill>
+                              <a:srgbClr val="00B050"/>
+                            </a:solidFill>
+                          </a:ln>
+                        </wps:spPr>
+                        <wps:style>
+                          <a:lnRef idx="2">
+                            <a:schemeClr val="accent1">
+                              <a:shade val="50000"/>
+                            </a:schemeClr>
+                          </a:lnRef>
+                          <a:fillRef idx="1">
+                            <a:schemeClr val="accent1"/>
+                          </a:fillRef>
+                          <a:effectRef idx="0">
+                            <a:schemeClr val="accent1"/>
+                          </a:effectRef>
+                          <a:fontRef idx="minor">
+                            <a:schemeClr val="lt1"/>
+                          </a:fontRef>
+                        </wps:style>
+                        <wps:bodyPr rot="0" spcFirstLastPara="0" vertOverflow="overflow" horzOverflow="overflow" vert="horz" wrap="square" lIns="91440" tIns="45720" rIns="91440" bIns="45720" numCol="1" spcCol="0" rtlCol="0" fromWordArt="0" anchor="ctr" anchorCtr="0" forceAA="0" compatLnSpc="1">
+                          <a:prstTxWarp prst="textNoShape">
+                            <a:avLst/>
+                          </a:prstTxWarp>
+                          <a:noAutofit/>
+                        </wps:bodyPr>
+                      </wps:wsp>
+                      <wps:wsp>
+                        <wps:cNvPr id="15" name="Rechteck 15"/>
+                        <wps:cNvSpPr/>
+                        <wps:spPr>
+                          <a:xfrm>
+                            <a:off x="2209800" y="882650"/>
+                            <a:ext cx="1536065" cy="695325"/>
+                          </a:xfrm>
+                          <a:prstGeom prst="rect">
+                            <a:avLst/>
+                          </a:prstGeom>
+                          <a:noFill/>
+                          <a:ln w="15875">
+                            <a:solidFill>
+                              <a:srgbClr val="C00000"/>
+                            </a:solidFill>
+                          </a:ln>
+                        </wps:spPr>
+                        <wps:style>
+                          <a:lnRef idx="2">
+                            <a:schemeClr val="accent1">
+                              <a:shade val="50000"/>
+                            </a:schemeClr>
+                          </a:lnRef>
+                          <a:fillRef idx="1">
+                            <a:schemeClr val="accent1"/>
+                          </a:fillRef>
+                          <a:effectRef idx="0">
+                            <a:schemeClr val="accent1"/>
+                          </a:effectRef>
+                          <a:fontRef idx="minor">
+                            <a:schemeClr val="lt1"/>
+                          </a:fontRef>
+                        </wps:style>
+                        <wps:bodyPr rot="0" spcFirstLastPara="0" vertOverflow="overflow" horzOverflow="overflow" vert="horz" wrap="square" lIns="91440" tIns="45720" rIns="91440" bIns="45720" numCol="1" spcCol="0" rtlCol="0" fromWordArt="0" anchor="ctr" anchorCtr="0" forceAA="0" compatLnSpc="1">
+                          <a:prstTxWarp prst="textNoShape">
+                            <a:avLst/>
+                          </a:prstTxWarp>
+                          <a:noAutofit/>
+                        </wps:bodyPr>
+                      </wps:wsp>
+                      <wps:wsp>
+                        <wps:cNvPr id="16" name="Rechteck 16"/>
+                        <wps:cNvSpPr/>
+                        <wps:spPr>
+                          <a:xfrm>
+                            <a:off x="2197100" y="1619250"/>
+                            <a:ext cx="1555115" cy="1192530"/>
+                          </a:xfrm>
+                          <a:prstGeom prst="rect">
+                            <a:avLst/>
+                          </a:prstGeom>
+                          <a:noFill/>
+                          <a:ln w="15875">
+                            <a:solidFill>
+                              <a:schemeClr val="bg2">
+                                <a:lumMod val="50000"/>
+                              </a:schemeClr>
+                            </a:solidFill>
+                          </a:ln>
+                        </wps:spPr>
+                        <wps:style>
+                          <a:lnRef idx="2">
+                            <a:schemeClr val="accent1">
+                              <a:shade val="50000"/>
+                            </a:schemeClr>
+                          </a:lnRef>
+                          <a:fillRef idx="1">
+                            <a:schemeClr val="accent1"/>
+                          </a:fillRef>
+                          <a:effectRef idx="0">
+                            <a:schemeClr val="accent1"/>
+                          </a:effectRef>
+                          <a:fontRef idx="minor">
+                            <a:schemeClr val="lt1"/>
+                          </a:fontRef>
+                        </wps:style>
+                        <wps:bodyPr rot="0" spcFirstLastPara="0" vertOverflow="overflow" horzOverflow="overflow" vert="horz" wrap="square" lIns="91440" tIns="45720" rIns="91440" bIns="45720" numCol="1" spcCol="0" rtlCol="0" fromWordArt="0" anchor="ctr" anchorCtr="0" forceAA="0" compatLnSpc="1">
+                          <a:prstTxWarp prst="textNoShape">
+                            <a:avLst/>
+                          </a:prstTxWarp>
+                          <a:noAutofit/>
+                        </wps:bodyPr>
+                      </wps:wsp>
+                      <wps:wsp>
+                        <wps:cNvPr id="17" name="Rechteck 17"/>
+                        <wps:cNvSpPr/>
+                        <wps:spPr>
+                          <a:xfrm>
+                            <a:off x="2222500" y="1638300"/>
+                            <a:ext cx="226060" cy="175895"/>
+                          </a:xfrm>
+                          <a:prstGeom prst="rect">
+                            <a:avLst/>
+                          </a:prstGeom>
+                          <a:noFill/>
+                          <a:ln w="15875">
+                            <a:solidFill>
+                              <a:schemeClr val="accent5">
+                                <a:lumMod val="75000"/>
+                              </a:schemeClr>
+                            </a:solidFill>
+                          </a:ln>
+                        </wps:spPr>
+                        <wps:style>
+                          <a:lnRef idx="2">
+                            <a:schemeClr val="accent1">
+                              <a:shade val="50000"/>
+                            </a:schemeClr>
+                          </a:lnRef>
+                          <a:fillRef idx="1">
+                            <a:schemeClr val="accent1"/>
+                          </a:fillRef>
+                          <a:effectRef idx="0">
+                            <a:schemeClr val="accent1"/>
+                          </a:effectRef>
+                          <a:fontRef idx="minor">
+                            <a:schemeClr val="lt1"/>
+                          </a:fontRef>
+                        </wps:style>
+                        <wps:bodyPr rot="0" spcFirstLastPara="0" vertOverflow="overflow" horzOverflow="overflow" vert="horz" wrap="square" lIns="91440" tIns="45720" rIns="91440" bIns="45720" numCol="1" spcCol="0" rtlCol="0" fromWordArt="0" anchor="ctr" anchorCtr="0" forceAA="0" compatLnSpc="1">
+                          <a:prstTxWarp prst="textNoShape">
+                            <a:avLst/>
+                          </a:prstTxWarp>
+                          <a:noAutofit/>
+                        </wps:bodyPr>
+                      </wps:wsp>
+                      <wps:wsp>
+                        <wps:cNvPr id="18" name="Textfeld 2"/>
+                        <wps:cNvSpPr txBox="1">
+                          <a:spLocks noChangeArrowheads="1"/>
+                        </wps:cNvSpPr>
+                        <wps:spPr bwMode="auto">
+                          <a:xfrm>
+                            <a:off x="3848100" y="66675"/>
+                            <a:ext cx="2038350" cy="463550"/>
+                          </a:xfrm>
+                          <a:prstGeom prst="rect">
+                            <a:avLst/>
+                          </a:prstGeom>
+                          <a:solidFill>
+                            <a:srgbClr val="FFFFFF"/>
+                          </a:solidFill>
+                          <a:ln w="9525">
+                            <a:solidFill>
+                              <a:srgbClr val="FF9900"/>
+                            </a:solidFill>
+                            <a:miter lim="800000"/>
+                            <a:headEnd/>
+                            <a:tailEnd/>
+                          </a:ln>
+                        </wps:spPr>
+                        <wps:txbx>
+                          <w:txbxContent>
+                            <w:p>
+                              <w:r>
+                                <w:t>Buttons for searching and enabling WI-FI direct on device</w:t>
+                              </w:r>
+                              <w:r>
+                                <w:t>.</w:t>
+                              </w:r>
+                            </w:p>
+                          </w:txbxContent>
+                        </wps:txbx>
+                        <wps:bodyPr rot="0" vert="horz" wrap="square" lIns="91440" tIns="45720" rIns="91440" bIns="45720" anchor="t" anchorCtr="0">
+                          <a:noAutofit/>
+                        </wps:bodyPr>
+                      </wps:wsp>
+                      <wps:wsp>
+                        <wps:cNvPr id="19" name="Textfeld 2"/>
+                        <wps:cNvSpPr txBox="1">
+                          <a:spLocks noChangeArrowheads="1"/>
+                        </wps:cNvSpPr>
+                        <wps:spPr bwMode="auto">
+                          <a:xfrm>
+                            <a:off x="368300" y="355600"/>
+                            <a:ext cx="1619250" cy="463550"/>
+                          </a:xfrm>
+                          <a:prstGeom prst="rect">
+                            <a:avLst/>
+                          </a:prstGeom>
+                          <a:solidFill>
+                            <a:srgbClr val="FFFFFF"/>
+                          </a:solidFill>
+                          <a:ln w="9525">
+                            <a:solidFill>
+                              <a:srgbClr val="00B050"/>
+                            </a:solidFill>
+                            <a:miter lim="800000"/>
+                            <a:headEnd/>
+                            <a:tailEnd/>
+                          </a:ln>
+                        </wps:spPr>
+                        <wps:txbx>
+                          <w:txbxContent>
+                            <w:p>
+                              <w:pPr>
+                                <w:spacing w:after="0" w:line="240" w:lineRule="auto"/>
+                                <w:jc w:val="right"/>
+                                <w:rPr>
+                                  <w:lang w:val="en-US"/>
+                                </w:rPr>
+                              </w:pPr>
+                              <w:r>
+                                <w:rPr>
+                                  <w:lang w:val="en-US"/>
+                                </w:rPr>
+                                <w:t>Own device information</w:t>
+                              </w:r>
+                            </w:p>
+                            <w:p>
+                              <w:pPr>
+                                <w:jc w:val="right"/>
+                                <w:rPr>
+                                  <w:lang w:val="en-US"/>
+                                </w:rPr>
+                              </w:pPr>
+                              <w:proofErr w:type="gramStart"/>
+                              <w:r>
+                                <w:rPr>
+                                  <w:lang w:val="en-US"/>
+                                </w:rPr>
+                                <w:t>a</w:t>
+                              </w:r>
+                              <w:r>
+                                <w:rPr>
+                                  <w:lang w:val="en-US"/>
+                                </w:rPr>
+                                <w:t>nd connection status</w:t>
+                              </w:r>
+                              <w:r>
+                                <w:rPr>
+                                  <w:lang w:val="en-US"/>
+                                </w:rPr>
+                                <w:t>.</w:t>
+                              </w:r>
+                              <w:proofErr w:type="gramEnd"/>
+                            </w:p>
+                          </w:txbxContent>
+                        </wps:txbx>
+                        <wps:bodyPr rot="0" vert="horz" wrap="square" lIns="91440" tIns="45720" rIns="91440" bIns="45720" anchor="t" anchorCtr="0">
+                          <a:noAutofit/>
+                        </wps:bodyPr>
+                      </wps:wsp>
+                      <wps:wsp>
+                        <wps:cNvPr id="20" name="Textfeld 2"/>
+                        <wps:cNvSpPr txBox="1">
+                          <a:spLocks noChangeArrowheads="1"/>
+                        </wps:cNvSpPr>
+                        <wps:spPr bwMode="auto">
+                          <a:xfrm>
+                            <a:off x="768350" y="971550"/>
+                            <a:ext cx="1219200" cy="254000"/>
+                          </a:xfrm>
+                          <a:prstGeom prst="rect">
+                            <a:avLst/>
+                          </a:prstGeom>
+                          <a:solidFill>
+                            <a:srgbClr val="FFFFFF"/>
+                          </a:solidFill>
+                          <a:ln w="9525">
+                            <a:solidFill>
+                              <a:srgbClr val="C00000"/>
+                            </a:solidFill>
+                            <a:miter lim="800000"/>
+                            <a:headEnd/>
+                            <a:tailEnd/>
+                          </a:ln>
+                        </wps:spPr>
+                        <wps:txbx>
+                          <w:txbxContent>
+                            <w:p>
+                              <w:pPr>
+                                <w:jc w:val="right"/>
+                                <w:rPr>
+                                  <w:lang w:val="en-US"/>
+                                </w:rPr>
+                              </w:pPr>
+                              <w:r>
+                                <w:rPr>
+                                  <w:lang w:val="en-US"/>
+                                </w:rPr>
+                                <w:t>List for available. peers</w:t>
+                              </w:r>
+                            </w:p>
+                          </w:txbxContent>
+                        </wps:txbx>
+                        <wps:bodyPr rot="0" vert="horz" wrap="square" lIns="91440" tIns="45720" rIns="91440" bIns="45720" anchor="t" anchorCtr="0">
+                          <a:noAutofit/>
+                        </wps:bodyPr>
+                      </wps:wsp>
+                      <wps:wsp>
+                        <wps:cNvPr id="21" name="Textfeld 2"/>
+                        <wps:cNvSpPr txBox="1">
+                          <a:spLocks noChangeArrowheads="1"/>
+                        </wps:cNvSpPr>
+                        <wps:spPr bwMode="auto">
+                          <a:xfrm>
+                            <a:off x="3898900" y="1847850"/>
+                            <a:ext cx="2038350" cy="463550"/>
+                          </a:xfrm>
+                          <a:prstGeom prst="rect">
+                            <a:avLst/>
+                          </a:prstGeom>
+                          <a:solidFill>
+                            <a:srgbClr val="FFFFFF"/>
+                          </a:solidFill>
+                          <a:ln w="9525">
+                            <a:solidFill>
+                              <a:schemeClr val="bg2">
+                                <a:lumMod val="50000"/>
+                              </a:schemeClr>
+                            </a:solidFill>
+                            <a:miter lim="800000"/>
+                            <a:headEnd/>
+                            <a:tailEnd/>
+                          </a:ln>
+                        </wps:spPr>
+                        <wps:txbx>
+                          <w:txbxContent>
+                            <w:p>
+                              <w:r>
+                                <w:t>Buttons for searching and enabling WI-FI direct on device</w:t>
+                              </w:r>
+                              <w:r>
+                                <w:t>.</w:t>
+                              </w:r>
+                            </w:p>
+                          </w:txbxContent>
+                        </wps:txbx>
+                        <wps:bodyPr rot="0" vert="horz" wrap="square" lIns="91440" tIns="45720" rIns="91440" bIns="45720" anchor="t" anchorCtr="0">
+                          <a:noAutofit/>
+                        </wps:bodyPr>
+                      </wps:wsp>
+                      <wps:wsp>
+                        <wps:cNvPr id="22" name="Textfeld 2"/>
+                        <wps:cNvSpPr txBox="1">
+                          <a:spLocks noChangeArrowheads="1"/>
+                        </wps:cNvSpPr>
+                        <wps:spPr bwMode="auto">
+                          <a:xfrm>
+                            <a:off x="0" y="1574800"/>
+                            <a:ext cx="1809750" cy="647700"/>
+                          </a:xfrm>
+                          <a:prstGeom prst="rect">
+                            <a:avLst/>
+                          </a:prstGeom>
+                          <a:solidFill>
+                            <a:srgbClr val="FFFFFF"/>
+                          </a:solidFill>
+                          <a:ln w="9525">
+                            <a:solidFill>
+                              <a:schemeClr val="accent5">
+                                <a:lumMod val="75000"/>
+                              </a:schemeClr>
+                            </a:solidFill>
+                            <a:miter lim="800000"/>
+                            <a:headEnd/>
+                            <a:tailEnd/>
+                          </a:ln>
+                        </wps:spPr>
+                        <wps:txbx>
+                          <w:txbxContent>
+                            <w:p>
+                              <w:pPr>
+                                <w:spacing w:after="0" w:line="240" w:lineRule="auto"/>
+                                <w:jc w:val="right"/>
+                                <w:rPr>
+                                  <w:lang w:val="en-US"/>
+                                </w:rPr>
+                              </w:pPr>
+                              <w:r>
+                                <w:rPr>
+                                  <w:lang w:val="en-US"/>
+                                </w:rPr>
+                                <w:t>Custom button for</w:t>
+                              </w:r>
+                            </w:p>
+                            <w:p>
+                              <w:pPr>
+                                <w:spacing w:after="0" w:line="240" w:lineRule="auto"/>
+                                <w:jc w:val="right"/>
+                                <w:rPr>
+                                  <w:lang w:val="en-US"/>
+                                </w:rPr>
+                              </w:pPr>
+                              <w:proofErr w:type="gramStart"/>
+                              <w:r>
+                                <w:rPr>
+                                  <w:lang w:val="en-US"/>
+                                </w:rPr>
+                                <w:t xml:space="preserve">manually sending </w:t>
+                              </w:r>
+                              <w:r>
+                                <w:rPr>
+                                  <w:lang w:val="en-US"/>
+                                </w:rPr>
+                                <w:t xml:space="preserve">user </w:t>
+                              </w:r>
+                              <w:r>
+                                <w:rPr>
+                                  <w:lang w:val="en-US"/>
+                                </w:rPr>
+                                <w:t>location to other devices.</w:t>
+                              </w:r>
+                              <w:proofErr w:type="gramEnd"/>
+                            </w:p>
+                          </w:txbxContent>
+                        </wps:txbx>
+                        <wps:bodyPr rot="0" vert="horz" wrap="square" lIns="91440" tIns="45720" rIns="91440" bIns="45720" anchor="t" anchorCtr="0">
+                          <a:noAutofit/>
+                        </wps:bodyPr>
+                      </wps:wsp>
+                      <wps:wsp>
+                        <wps:cNvPr id="23" name="Gerade Verbindung 23"/>
+                        <wps:cNvCnPr/>
+                        <wps:spPr>
+                          <a:xfrm>
+                            <a:off x="1987550" y="558800"/>
+                            <a:ext cx="234950" cy="38100"/>
+                          </a:xfrm>
+                          <a:prstGeom prst="line">
+                            <a:avLst/>
+                          </a:prstGeom>
+                          <a:ln>
+                            <a:solidFill>
+                              <a:srgbClr val="00B050"/>
+                            </a:solidFill>
+                          </a:ln>
+                        </wps:spPr>
+                        <wps:style>
+                          <a:lnRef idx="1">
+                            <a:schemeClr val="accent1"/>
+                          </a:lnRef>
+                          <a:fillRef idx="0">
+                            <a:schemeClr val="accent1"/>
+                          </a:fillRef>
+                          <a:effectRef idx="0">
+                            <a:schemeClr val="accent1"/>
+                          </a:effectRef>
+                          <a:fontRef idx="minor">
+                            <a:schemeClr val="tx1"/>
+                          </a:fontRef>
+                        </wps:style>
+                        <wps:bodyPr/>
+                      </wps:wsp>
+                      <wps:wsp>
+                        <wps:cNvPr id="24" name="Gerade Verbindung 24"/>
+                        <wps:cNvCnPr/>
+                        <wps:spPr>
+                          <a:xfrm>
+                            <a:off x="3752850" y="292100"/>
+                            <a:ext cx="95250" cy="6350"/>
+                          </a:xfrm>
+                          <a:prstGeom prst="line">
+                            <a:avLst/>
+                          </a:prstGeom>
+                          <a:ln>
+                            <a:solidFill>
+                              <a:srgbClr val="FF9900"/>
+                            </a:solidFill>
+                          </a:ln>
+                        </wps:spPr>
+                        <wps:style>
+                          <a:lnRef idx="1">
+                            <a:schemeClr val="accent1"/>
+                          </a:lnRef>
+                          <a:fillRef idx="0">
+                            <a:schemeClr val="accent1"/>
+                          </a:fillRef>
+                          <a:effectRef idx="0">
+                            <a:schemeClr val="accent1"/>
+                          </a:effectRef>
+                          <a:fontRef idx="minor">
+                            <a:schemeClr val="tx1"/>
+                          </a:fontRef>
+                        </wps:style>
+                        <wps:bodyPr/>
+                      </wps:wsp>
+                      <wps:wsp>
+                        <wps:cNvPr id="25" name="Gerade Verbindung 25"/>
+                        <wps:cNvCnPr/>
+                        <wps:spPr>
+                          <a:xfrm>
+                            <a:off x="1987550" y="1047750"/>
+                            <a:ext cx="222250" cy="6350"/>
+                          </a:xfrm>
+                          <a:prstGeom prst="line">
+                            <a:avLst/>
+                          </a:prstGeom>
+                          <a:ln>
+                            <a:solidFill>
+                              <a:srgbClr val="C00000"/>
+                            </a:solidFill>
+                          </a:ln>
+                        </wps:spPr>
+                        <wps:style>
+                          <a:lnRef idx="1">
+                            <a:schemeClr val="accent1"/>
+                          </a:lnRef>
+                          <a:fillRef idx="0">
+                            <a:schemeClr val="accent1"/>
+                          </a:fillRef>
+                          <a:effectRef idx="0">
+                            <a:schemeClr val="accent1"/>
+                          </a:effectRef>
+                          <a:fontRef idx="minor">
+                            <a:schemeClr val="tx1"/>
+                          </a:fontRef>
+                        </wps:style>
+                        <wps:bodyPr/>
+                      </wps:wsp>
+                      <wps:wsp>
+                        <wps:cNvPr id="26" name="Gerade Verbindung 26"/>
+                        <wps:cNvCnPr/>
+                        <wps:spPr>
+                          <a:xfrm flipV="1">
+                            <a:off x="1809750" y="1739900"/>
+                            <a:ext cx="412750" cy="74295"/>
+                          </a:xfrm>
+                          <a:prstGeom prst="line">
+                            <a:avLst/>
+                          </a:prstGeom>
+                          <a:ln>
+                            <a:solidFill>
+                              <a:schemeClr val="accent5">
+                                <a:lumMod val="75000"/>
+                              </a:schemeClr>
+                            </a:solidFill>
+                          </a:ln>
+                        </wps:spPr>
+                        <wps:style>
+                          <a:lnRef idx="1">
+                            <a:schemeClr val="accent1"/>
+                          </a:lnRef>
+                          <a:fillRef idx="0">
+                            <a:schemeClr val="accent1"/>
+                          </a:fillRef>
+                          <a:effectRef idx="0">
+                            <a:schemeClr val="accent1"/>
+                          </a:effectRef>
+                          <a:fontRef idx="minor">
+                            <a:schemeClr val="tx1"/>
+                          </a:fontRef>
+                        </wps:style>
+                        <wps:bodyPr/>
+                      </wps:wsp>
+                      <wps:wsp>
+                        <wps:cNvPr id="27" name="Gerade Verbindung 27"/>
+                        <wps:cNvCnPr/>
+                        <wps:spPr>
+                          <a:xfrm flipH="1" flipV="1">
+                            <a:off x="3752850" y="1962150"/>
+                            <a:ext cx="146050" cy="38100"/>
+                          </a:xfrm>
+                          <a:prstGeom prst="line">
+                            <a:avLst/>
+                          </a:prstGeom>
+                          <a:ln>
+                            <a:solidFill>
+                              <a:schemeClr val="bg2">
+                                <a:lumMod val="50000"/>
+                              </a:schemeClr>
+                            </a:solidFill>
+                          </a:ln>
+                        </wps:spPr>
+                        <wps:style>
+                          <a:lnRef idx="1">
+                            <a:schemeClr val="accent1"/>
+                          </a:lnRef>
+                          <a:fillRef idx="0">
+                            <a:schemeClr val="accent1"/>
+                          </a:fillRef>
+                          <a:effectRef idx="0">
+                            <a:schemeClr val="accent1"/>
+                          </a:effectRef>
+                          <a:fontRef idx="minor">
+                            <a:schemeClr val="tx1"/>
+                          </a:fontRef>
+                        </wps:style>
+                        <wps:bodyPr/>
+                      </wps:wsp>
+                    </wpg:wgp>
+                  </a:graphicData>
+                </a:graphic>
+                <wp14:sizeRelV relativeFrom="margin">
+                  <wp14:pctHeight>0</wp14:pctHeight>
+                </wp14:sizeRelV>
+              </wp:anchor>
+            </w:drawing>
+          </mc:Choice>
+          <mc:Fallback>
+            <w:pict>
+              <v:group id="Gruppieren 28" o:spid="_x0000_s1037" style="position:absolute;left:0;text-align:left;margin-left:9.4pt;margin-top:-.35pt;width:467.5pt;height:216.15pt;z-index:251699200;mso-height-relative:margin" coordorigin=",666" coordsize="59372,27451" o:gfxdata="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">
+                <v:rect id="Rechteck 8" o:spid="_x0000_s1038" style="position:absolute;left:33147;top:1968;width:4381;height:1715;visibility:visible;mso-wrap-style:square;v-text-anchor:middle" o:gfxdata="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" filled="f" strokecolor="#f90" strokeweight="1.25pt"/>
+                <v:rect id="Rechteck 11" o:spid="_x0000_s1039" style="position:absolute;left:22161;top:5016;width:6477;height:2324;visibility:visible;mso-wrap-style:square;v-text-anchor:middle" o:gfxdata="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" filled="f" strokecolor="#00b050" strokeweight="1.25pt"/>
+                <v:rect id="Rechteck 15" o:spid="_x0000_s1040" style="position:absolute;left:22098;top:8826;width:15360;height:6953;visibility:visible;mso-wrap-style:square;v-text-anchor:middle" o:gfxdata="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" filled="f" strokecolor="#c00000" strokeweight="1.25pt"/>
+                <v:rect id="Rechteck 16" o:spid="_x0000_s1041" style="position:absolute;left:21971;top:16192;width:15551;height:11925;visibility:visible;mso-wrap-style:square;v-text-anchor:middle" o:gfxdata="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" filled="f" strokecolor="#938953 [1614]" strokeweight="1.25pt"/>
+                <v:rect id="Rechteck 17" o:spid="_x0000_s1042" style="position:absolute;left:22225;top:16383;width:2260;height:1758;visibility:visible;mso-wrap-style:square;v-text-anchor:middle" o:gfxdata="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" filled="f" strokecolor="#31849b [2408]" strokeweight="1.25pt"/>
+                <v:shape id="_x0000_s1043" type="#_x0000_t202" style="position:absolute;left:38481;top:666;width:20383;height:4636;visibility:visible;mso-wrap-style:square;v-text-anchor:top" o:gfxdata="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" strokecolor="#f90">
+                  <v:textbox>
+                    <w:txbxContent>
+                      <w:p>
+                        <w:r>
+                          <w:t>Buttons for searching and enabling WI-FI direct on device</w:t>
+                        </w:r>
+                        <w:r>
+                          <w:t>.</w:t>
+                        </w:r>
+                      </w:p>
+                    </w:txbxContent>
+                  </v:textbox>
+                </v:shape>
+                <v:shape id="_x0000_s1044" type="#_x0000_t202" style="position:absolute;left:3683;top:3556;width:16192;height:4635;visibility:visible;mso-wrap-style:square;v-text-anchor:top" o:gfxdata="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" strokecolor="#00b050">
+                  <v:textbox>
+                    <w:txbxContent>
+                      <w:p>
+                        <w:pPr>
+                          <w:spacing w:after="0" w:line="240" w:lineRule="auto"/>
+                          <w:jc w:val="right"/>
+                          <w:rPr>
+                            <w:lang w:val="en-US"/>
+                          </w:rPr>
+                        </w:pPr>
+                        <w:r>
+                          <w:rPr>
+                            <w:lang w:val="en-US"/>
+                          </w:rPr>
+                          <w:t>Own device information</w:t>
+                        </w:r>
+                      </w:p>
+                      <w:p>
+                        <w:pPr>
+                          <w:jc w:val="right"/>
+                          <w:rPr>
+                            <w:lang w:val="en-US"/>
+                          </w:rPr>
+                        </w:pPr>
+                        <w:proofErr w:type="gramStart"/>
+                        <w:r>
+                          <w:rPr>
+                            <w:lang w:val="en-US"/>
+                          </w:rPr>
+                          <w:t>a</w:t>
+                        </w:r>
+                        <w:r>
+                          <w:rPr>
+                            <w:lang w:val="en-US"/>
+                          </w:rPr>
+                          <w:t>nd connection status</w:t>
+                        </w:r>
+                        <w:r>
+                          <w:rPr>
+                            <w:lang w:val="en-US"/>
+                          </w:rPr>
+                          <w:t>.</w:t>
+                        </w:r>
+                        <w:proofErr w:type="gramEnd"/>
+                      </w:p>
+                    </w:txbxContent>
+                  </v:textbox>
+                </v:shape>
+                <v:shape id="_x0000_s1045" type="#_x0000_t202" style="position:absolute;left:7683;top:9715;width:12192;height:2540;visibility:visible;mso-wrap-style:square;v-text-anchor:top" o:gfxdata="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" strokecolor="#c00000">
+                  <v:textbox>
+                    <w:txbxContent>
+                      <w:p>
+                        <w:pPr>
+                          <w:jc w:val="right"/>
+                          <w:rPr>
+                            <w:lang w:val="en-US"/>
+                          </w:rPr>
+                        </w:pPr>
+                        <w:r>
+                          <w:rPr>
+                            <w:lang w:val="en-US"/>
+                          </w:rPr>
+                          <w:t>List for available. peers</w:t>
+                        </w:r>
+                      </w:p>
+                    </w:txbxContent>
+                  </v:textbox>
+                </v:shape>
+                <v:shape id="_x0000_s1046" type="#_x0000_t202" style="position:absolute;left:38989;top:18478;width:20383;height:4636;visibility:visible;mso-wrap-style:square;v-text-anchor:top" o:gfxdata="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" strokecolor="#938953 [1614]">
+                  <v:textbox>
+                    <w:txbxContent>
+                      <w:p>
+                        <w:r>
+                          <w:t>Buttons for searching and enabling WI-FI direct on device</w:t>
+                        </w:r>
+                        <w:r>
+                          <w:t>.</w:t>
+                        </w:r>
+                      </w:p>
+                    </w:txbxContent>
+                  </v:textbox>
+                </v:shape>
+                <v:shape id="_x0000_s1047" type="#_x0000_t202" style="position:absolute;top:15748;width:18097;height:6477;visibility:visible;mso-wrap-style:square;v-text-anchor:top" o:gfxdata="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" strokecolor="#31849b [2408]">
+                  <v:textbox>
+                    <w:txbxContent>
+                      <w:p>
+                        <w:pPr>
+                          <w:spacing w:after="0" w:line="240" w:lineRule="auto"/>
+                          <w:jc w:val="right"/>
+                          <w:rPr>
+                            <w:lang w:val="en-US"/>
+                          </w:rPr>
+                        </w:pPr>
+                        <w:r>
+                          <w:rPr>
+                            <w:lang w:val="en-US"/>
+                          </w:rPr>
+                          <w:t>Custom button for</w:t>
+                        </w:r>
+                      </w:p>
+                      <w:p>
+                        <w:pPr>
+                          <w:spacing w:after="0" w:line="240" w:lineRule="auto"/>
+                          <w:jc w:val="right"/>
+                          <w:rPr>
+                            <w:lang w:val="en-US"/>
+                          </w:rPr>
+                        </w:pPr>
+                        <w:proofErr w:type="gramStart"/>
+                        <w:r>
+                          <w:rPr>
+                            <w:lang w:val="en-US"/>
+                          </w:rPr>
+                          <w:t xml:space="preserve">manually sending </w:t>
+                        </w:r>
+                        <w:r>
+                          <w:rPr>
+                            <w:lang w:val="en-US"/>
+                          </w:rPr>
+                          <w:t xml:space="preserve">user </w:t>
+                        </w:r>
+                        <w:r>
+                          <w:rPr>
+                            <w:lang w:val="en-US"/>
+                          </w:rPr>
+                          <w:t>location to other devices.</w:t>
+                        </w:r>
+                        <w:proofErr w:type="gramEnd"/>
+                      </w:p>
+                    </w:txbxContent>
+                  </v:textbox>
+                </v:shape>
+                <v:line id="Gerade Verbindung 23" o:spid="_x0000_s1048" style="position:absolute;visibility:visible;mso-wrap-style:square" from="19875,5588" to="22225,5969" o:connectortype="straight" o:gfxdata="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" strokecolor="#00b050"/>
+                <v:line id="Gerade Verbindung 24" o:spid="_x0000_s1049" style="position:absolute;visibility:visible;mso-wrap-style:square" from="37528,2921" to="38481,2984" o:connectortype="straight" o:gfxdata="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" strokecolor="#f90"/>
+                <v:line id="Gerade Verbindung 25" o:spid="_x0000_s1050" style="position:absolute;visibility:visible;mso-wrap-style:square" from="19875,10477" to="22098,10541" o:connectortype="straight" o:gfxdata="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" strokecolor="#c00000"/>
+                <v:line id="Gerade Verbindung 26" o:spid="_x0000_s1051" style="position:absolute;flip:y;visibility:visible;mso-wrap-style:square" from="18097,17399" to="22225,18141" o:connectortype="straight" o:gfxdata="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" strokecolor="#31849b [2408]"/>
+                <v:line id="Gerade Verbindung 27" o:spid="_x0000_s1052" style="position:absolute;flip:x y;visibility:visible;mso-wrap-style:square" from="37528,19621" to="38989,20002" o:connectortype="straight" o:gfxdata="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" strokecolor="#938953 [1614]"/>
+              </v:group>
+            </w:pict>
+          </mc:Fallback>
+        </mc:AlternateContent>
+      </w:r>
+      <w:r>
+        <w:rPr>
+          <w:noProof/>
+          <w:lang w:val="de-AT" w:eastAsia="de-AT"/>
+        </w:rPr>
+        <w:drawing>
+          <wp:inline distT="0" distB="0" distL="0" distR="0" wp14:anchorId="6C31F68C" wp14:editId="53CC48F4">
+            <wp:extent cx="1543050" cy="2743200"/>
+            <wp:effectExtent l="0" t="0" r="0" b="0"/>
+            <wp:docPr id="6" name="Grafik 6" descr="C:\Users\Flo\Documents\GitHub\MIT_SAD\2nd_sem\daps\grill_murrent_lehner\Android\Images\Screenshot_2014-04-26-13-24-57.png"/>
+            <wp:cNvGraphicFramePr>
+              <a:graphicFrameLocks xmlns:a="http://schemas.openxmlformats.org/drawingml/2006/main" noChangeAspect="1"/>
+            </wp:cNvGraphicFramePr>
+            <a:graphic xmlns:a="http://schemas.openxmlformats.org/drawingml/2006/main">
+              <a:graphicData uri="http://schemas.openxmlformats.org/drawingml/2006/picture">
+                <pic:pic xmlns:pic="http://schemas.openxmlformats.org/drawingml/2006/picture">
+                  <pic:nvPicPr>
+                    <pic:cNvPr id="0" name="Picture 1" descr="C:\Users\Flo\Documents\GitHub\MIT_SAD\2nd_sem\daps\grill_murrent_lehner\Android\Images\Screenshot_2014-04-26-13-24-57.png"/>
+                    <pic:cNvPicPr>
+                      <a:picLocks noChangeAspect="1" noChangeArrowheads="1"/>
+                    </pic:cNvPicPr>
+                  </pic:nvPicPr>
+                  <pic:blipFill>
+                    <a:blip r:embed="rId8" cstate="print">
+                      <a:extLst>
+                        <a:ext uri="{28A0092B-C50C-407E-A947-70E740481C1C}">
+                          <a14:useLocalDpi xmlns:a14="http://schemas.microsoft.com/office/drawing/2010/main" val="0"/>
+                        </a:ext>
+                      </a:extLst>
+                    </a:blip>
+                    <a:srcRect/>
+                    <a:stretch>
+                      <a:fillRect/>
+                    </a:stretch>
+                  </pic:blipFill>
+                  <pic:spPr bwMode="auto">
+                    <a:xfrm>
+                      <a:off x="0" y="0"/>
+                      <a:ext cx="1543513" cy="2744024"/>
+                    </a:xfrm>
+                    <a:prstGeom prst="rect">
+                      <a:avLst/>
+                    </a:prstGeom>
+                    <a:noFill/>
+                    <a:ln>
+                      <a:noFill/>
+                    </a:ln>
+                  </pic:spPr>
+                </pic:pic>
+              </a:graphicData>
+            </a:graphic>
+          </wp:inline>
+        </w:drawing>
+      </w:r>
+      <w:bookmarkStart w:id="0" w:name="_GoBack"/>
+      <w:bookmarkEnd w:id="0"/>
+    </w:p>
+    <w:p>
+      <w:pPr>
+        <w:pStyle w:val="Beschriftung"/>
+        <w:jc w:val="center"/>
+      </w:pPr>
+      <w:r>
+        <w:t>Figure 2: Design and description of the android prototype application</w:t>
+      </w:r>
+    </w:p>
+    <w:p/>
     <w:sectPr>
       <w:pgSz w:w="11906" w:h="16838"/>
-      <w:pgMar w:top="1417" w:right="1417" w:bottom="1134" w:left="1417" w:header="708" w:footer="708" w:gutter="0"/>
+      <w:pgMar w:top="1417" w:right="707" w:bottom="1134" w:left="1417" w:header="708" w:footer="708" w:gutter="0"/>
       <w:cols w:space="708"/>
       <w:docGrid w:linePitch="360"/>
     </w:sectPr>
@@ -2579,6 +4824,106 @@
       <w:lang w:val="en-GB"/>
     </w:rPr>
   </w:style>
+  <w:style w:type="paragraph" w:styleId="HTMLVorformatiert">
+    <w:name w:val="HTML Preformatted"/>
+    <w:basedOn w:val="Standard"/>
+    <w:link w:val="HTMLVorformatiertZchn"/>
+    <w:uiPriority w:val="99"/>
+    <w:semiHidden/>
+    <w:unhideWhenUsed/>
+    <w:rsid w:val="009375A7"/>
+    <w:pPr>
+      <w:tabs>
+        <w:tab w:val="left" w:pos="916"/>
+        <w:tab w:val="left" w:pos="1832"/>
+        <w:tab w:val="left" w:pos="2748"/>
+        <w:tab w:val="left" w:pos="3664"/>
+        <w:tab w:val="left" w:pos="4580"/>
+        <w:tab w:val="left" w:pos="5496"/>
+        <w:tab w:val="left" w:pos="6412"/>
+        <w:tab w:val="left" w:pos="7328"/>
+        <w:tab w:val="left" w:pos="8244"/>
+        <w:tab w:val="left" w:pos="9160"/>
+        <w:tab w:val="left" w:pos="10076"/>
+        <w:tab w:val="left" w:pos="10992"/>
+        <w:tab w:val="left" w:pos="11908"/>
+        <w:tab w:val="left" w:pos="12824"/>
+        <w:tab w:val="left" w:pos="13740"/>
+        <w:tab w:val="left" w:pos="14656"/>
+      </w:tabs>
+      <w:spacing w:after="0" w:line="240" w:lineRule="auto"/>
+    </w:pPr>
+    <w:rPr>
+      <w:rFonts w:ascii="Courier New" w:eastAsia="Times New Roman" w:hAnsi="Courier New" w:cs="Courier New"/>
+      <w:sz w:val="20"/>
+      <w:szCs w:val="20"/>
+      <w:lang w:val="de-AT" w:eastAsia="de-AT"/>
+    </w:rPr>
+  </w:style>
+  <w:style w:type="character" w:customStyle="1" w:styleId="HTMLVorformatiertZchn">
+    <w:name w:val="HTML Vorformatiert Zchn"/>
+    <w:basedOn w:val="Absatz-Standardschriftart"/>
+    <w:link w:val="HTMLVorformatiert"/>
+    <w:uiPriority w:val="99"/>
+    <w:semiHidden/>
+    <w:rsid w:val="009375A7"/>
+    <w:rPr>
+      <w:rFonts w:ascii="Courier New" w:eastAsia="Times New Roman" w:hAnsi="Courier New" w:cs="Courier New"/>
+      <w:sz w:val="20"/>
+      <w:szCs w:val="20"/>
+      <w:lang w:eastAsia="de-AT"/>
+    </w:rPr>
+  </w:style>
+  <w:style w:type="character" w:customStyle="1" w:styleId="com">
+    <w:name w:val="com"/>
+    <w:basedOn w:val="Absatz-Standardschriftart"/>
+    <w:rsid w:val="009375A7"/>
+  </w:style>
+  <w:style w:type="character" w:customStyle="1" w:styleId="pln">
+    <w:name w:val="pln"/>
+    <w:basedOn w:val="Absatz-Standardschriftart"/>
+    <w:rsid w:val="009375A7"/>
+  </w:style>
+  <w:style w:type="character" w:customStyle="1" w:styleId="kwd">
+    <w:name w:val="kwd"/>
+    <w:basedOn w:val="Absatz-Standardschriftart"/>
+    <w:rsid w:val="009375A7"/>
+  </w:style>
+  <w:style w:type="character" w:customStyle="1" w:styleId="typ">
+    <w:name w:val="typ"/>
+    <w:basedOn w:val="Absatz-Standardschriftart"/>
+    <w:rsid w:val="009375A7"/>
+  </w:style>
+  <w:style w:type="character" w:customStyle="1" w:styleId="pun">
+    <w:name w:val="pun"/>
+    <w:basedOn w:val="Absatz-Standardschriftart"/>
+    <w:rsid w:val="009375A7"/>
+  </w:style>
+  <w:style w:type="character" w:customStyle="1" w:styleId="lit">
+    <w:name w:val="lit"/>
+    <w:basedOn w:val="Absatz-Standardschriftart"/>
+    <w:rsid w:val="009375A7"/>
+  </w:style>
+  <w:style w:type="character" w:customStyle="1" w:styleId="tag">
+    <w:name w:val="tag"/>
+    <w:basedOn w:val="Absatz-Standardschriftart"/>
+    <w:rsid w:val="00E02777"/>
+  </w:style>
+  <w:style w:type="character" w:customStyle="1" w:styleId="atn">
+    <w:name w:val="atn"/>
+    <w:basedOn w:val="Absatz-Standardschriftart"/>
+    <w:rsid w:val="00E02777"/>
+  </w:style>
+  <w:style w:type="character" w:customStyle="1" w:styleId="atv">
+    <w:name w:val="atv"/>
+    <w:basedOn w:val="Absatz-Standardschriftart"/>
+    <w:rsid w:val="00E02777"/>
+  </w:style>
+  <w:style w:type="character" w:customStyle="1" w:styleId="hps">
+    <w:name w:val="hps"/>
+    <w:basedOn w:val="Absatz-Standardschriftart"/>
+    <w:rsid w:val="003342F4"/>
+  </w:style>
 </w:styles>
 </file>
 
@@ -3106,6 +5451,106 @@
       <w:color w:val="4F81BD" w:themeColor="accent1"/>
       <w:lang w:val="en-GB"/>
     </w:rPr>
+  </w:style>
+  <w:style w:type="paragraph" w:styleId="HTMLVorformatiert">
+    <w:name w:val="HTML Preformatted"/>
+    <w:basedOn w:val="Standard"/>
+    <w:link w:val="HTMLVorformatiertZchn"/>
+    <w:uiPriority w:val="99"/>
+    <w:semiHidden/>
+    <w:unhideWhenUsed/>
+    <w:rsid w:val="009375A7"/>
+    <w:pPr>
+      <w:tabs>
+        <w:tab w:val="left" w:pos="916"/>
+        <w:tab w:val="left" w:pos="1832"/>
+        <w:tab w:val="left" w:pos="2748"/>
+        <w:tab w:val="left" w:pos="3664"/>
+        <w:tab w:val="left" w:pos="4580"/>
+        <w:tab w:val="left" w:pos="5496"/>
+        <w:tab w:val="left" w:pos="6412"/>
+        <w:tab w:val="left" w:pos="7328"/>
+        <w:tab w:val="left" w:pos="8244"/>
+        <w:tab w:val="left" w:pos="9160"/>
+        <w:tab w:val="left" w:pos="10076"/>
+        <w:tab w:val="left" w:pos="10992"/>
+        <w:tab w:val="left" w:pos="11908"/>
+        <w:tab w:val="left" w:pos="12824"/>
+        <w:tab w:val="left" w:pos="13740"/>
+        <w:tab w:val="left" w:pos="14656"/>
+      </w:tabs>
+      <w:spacing w:after="0" w:line="240" w:lineRule="auto"/>
+    </w:pPr>
+    <w:rPr>
+      <w:rFonts w:ascii="Courier New" w:eastAsia="Times New Roman" w:hAnsi="Courier New" w:cs="Courier New"/>
+      <w:sz w:val="20"/>
+      <w:szCs w:val="20"/>
+      <w:lang w:val="de-AT" w:eastAsia="de-AT"/>
+    </w:rPr>
+  </w:style>
+  <w:style w:type="character" w:customStyle="1" w:styleId="HTMLVorformatiertZchn">
+    <w:name w:val="HTML Vorformatiert Zchn"/>
+    <w:basedOn w:val="Absatz-Standardschriftart"/>
+    <w:link w:val="HTMLVorformatiert"/>
+    <w:uiPriority w:val="99"/>
+    <w:semiHidden/>
+    <w:rsid w:val="009375A7"/>
+    <w:rPr>
+      <w:rFonts w:ascii="Courier New" w:eastAsia="Times New Roman" w:hAnsi="Courier New" w:cs="Courier New"/>
+      <w:sz w:val="20"/>
+      <w:szCs w:val="20"/>
+      <w:lang w:eastAsia="de-AT"/>
+    </w:rPr>
+  </w:style>
+  <w:style w:type="character" w:customStyle="1" w:styleId="com">
+    <w:name w:val="com"/>
+    <w:basedOn w:val="Absatz-Standardschriftart"/>
+    <w:rsid w:val="009375A7"/>
+  </w:style>
+  <w:style w:type="character" w:customStyle="1" w:styleId="pln">
+    <w:name w:val="pln"/>
+    <w:basedOn w:val="Absatz-Standardschriftart"/>
+    <w:rsid w:val="009375A7"/>
+  </w:style>
+  <w:style w:type="character" w:customStyle="1" w:styleId="kwd">
+    <w:name w:val="kwd"/>
+    <w:basedOn w:val="Absatz-Standardschriftart"/>
+    <w:rsid w:val="009375A7"/>
+  </w:style>
+  <w:style w:type="character" w:customStyle="1" w:styleId="typ">
+    <w:name w:val="typ"/>
+    <w:basedOn w:val="Absatz-Standardschriftart"/>
+    <w:rsid w:val="009375A7"/>
+  </w:style>
+  <w:style w:type="character" w:customStyle="1" w:styleId="pun">
+    <w:name w:val="pun"/>
+    <w:basedOn w:val="Absatz-Standardschriftart"/>
+    <w:rsid w:val="009375A7"/>
+  </w:style>
+  <w:style w:type="character" w:customStyle="1" w:styleId="lit">
+    <w:name w:val="lit"/>
+    <w:basedOn w:val="Absatz-Standardschriftart"/>
+    <w:rsid w:val="009375A7"/>
+  </w:style>
+  <w:style w:type="character" w:customStyle="1" w:styleId="tag">
+    <w:name w:val="tag"/>
+    <w:basedOn w:val="Absatz-Standardschriftart"/>
+    <w:rsid w:val="00E02777"/>
+  </w:style>
+  <w:style w:type="character" w:customStyle="1" w:styleId="atn">
+    <w:name w:val="atn"/>
+    <w:basedOn w:val="Absatz-Standardschriftart"/>
+    <w:rsid w:val="00E02777"/>
+  </w:style>
+  <w:style w:type="character" w:customStyle="1" w:styleId="atv">
+    <w:name w:val="atv"/>
+    <w:basedOn w:val="Absatz-Standardschriftart"/>
+    <w:rsid w:val="00E02777"/>
+  </w:style>
+  <w:style w:type="character" w:customStyle="1" w:styleId="hps">
+    <w:name w:val="hps"/>
+    <w:basedOn w:val="Absatz-Standardschriftart"/>
+    <w:rsid w:val="003342F4"/>
   </w:style>
 </w:styles>
 </file>

</xml_diff>

<commit_message>
+) Update daps Android Documentation
</commit_message>
<xml_diff>
--- a/2nd_sem/daps/grill_murrent_lehner/Android/Android Documentation.docx
+++ b/2nd_sem/daps/grill_murrent_lehner/Android/Android Documentation.docx
@@ -1554,13 +1554,7 @@
         <w:t>in your Android application that handles the specific intents.</w:t>
       </w:r>
       <w:r>
-        <w:t xml:space="preserve"> The following Code example shows how to implement a simple </w:t>
-      </w:r>
-      <w:r>
-        <w:t xml:space="preserve">a broadcast </w:t>
-      </w:r>
-      <w:r>
-        <w:t>receiver class in your application.</w:t>
+        <w:t xml:space="preserve"> The following Code example shows how to implement a simple a broadcast receiver class in your application.</w:t>
       </w:r>
     </w:p>
     <w:p>
@@ -2677,13 +2671,7 @@
         <w:t>If you want to use any</w:t>
       </w:r>
       <w:r>
-        <w:t xml:space="preserve"> feature of Androids </w:t>
-      </w:r>
-      <w:r>
-        <w:t>WI-FI P2P APIs</w:t>
-      </w:r>
-      <w:r>
-        <w:t xml:space="preserve"> you have to check if your device can access the hardware and supports</w:t>
+        <w:t xml:space="preserve"> feature of Androids WI-FI P2P APIs you have to check if your device can access the hardware and supports</w:t>
       </w:r>
       <w:r>
         <w:t xml:space="preserve"> the WI-FI P2P protocol. If your device fulfils all of these requirements you are able to obtain an instance of the “</w:t>
@@ -2698,13 +2686,7 @@
         <w:t>the WI-FI hardware and have the minim supported SDK available.</w:t>
       </w:r>
       <w:r>
-        <w:t xml:space="preserve"> For this you have to register the minimum supported API and the permission in the applications Android manifest. The below code snipped shows the minimum requirements, which have to register in the manifest file, for using androids </w:t>
-      </w:r>
-      <w:r>
-        <w:t>WI-FI P2P APIs</w:t>
-      </w:r>
-      <w:r>
-        <w:t>.</w:t>
+        <w:t xml:space="preserve"> For this you have to register the minimum supported API and the permission in the applications Android manifest. The below code snipped shows the minimum requirements, which have to register in the manifest file, for using androids WI-FI P2P APIs.</w:t>
       </w:r>
     </w:p>
     <w:p>
@@ -3173,13 +3155,7 @@
     </w:p>
     <w:p>
       <w:r>
-        <w:t xml:space="preserve">In regard to the Car2Car project an Android application which tests the reliability and the functions of the </w:t>
-      </w:r>
-      <w:r>
-        <w:t>WI-FI P2P</w:t>
-      </w:r>
-      <w:r>
-        <w:t xml:space="preserve"> APIs was developed. In light of the idea behind the Car2Car project and the ability of modern Android phones</w:t>
+        <w:t>In regard to the Car2Car project an Android application which tests the reliability and the functions of the WI-FI P2P APIs was developed. In light of the idea behind the Car2Car project and the ability of modern Android phones</w:t>
       </w:r>
       <w:r>
         <w:t>,</w:t>
@@ -3204,10 +3180,7 @@
         <w:t xml:space="preserve">simple </w:t>
       </w:r>
       <w:r>
-        <w:t xml:space="preserve">WI-FI P2P </w:t>
-      </w:r>
-      <w:r>
-        <w:t xml:space="preserve">and GPS </w:t>
+        <w:t xml:space="preserve">WI-FI P2P and GPS </w:t>
       </w:r>
       <w:r>
         <w:t>prototype.</w:t>
@@ -3573,7 +3546,14 @@
                                 <w:rPr>
                                   <w:lang w:val="en-US"/>
                                 </w:rPr>
-                                <w:t>nd connection status</w:t>
+                                <w:t>nd</w:t>
+                              </w:r>
+                              <w:proofErr w:type="gramEnd"/>
+                              <w:r>
+                                <w:rPr>
+                                  <w:lang w:val="en-US"/>
+                                </w:rPr>
+                                <w:t xml:space="preserve"> connection status</w:t>
                               </w:r>
                               <w:r>
                                 <w:rPr>
@@ -3581,7 +3561,6 @@
                                 </w:rPr>
                                 <w:t>.</w:t>
                               </w:r>
-                              <w:proofErr w:type="gramEnd"/>
                             </w:p>
                           </w:txbxContent>
                         </wps:txbx>
@@ -3667,10 +3646,7 @@
                           <w:txbxContent>
                             <w:p>
                               <w:r>
-                                <w:t>Buttons for searching and enabling WI-FI direct on device</w:t>
-                              </w:r>
-                              <w:r>
-                                <w:t>.</w:t>
+                                <w:t>Buttons for searching and enabling WI-FI direct on device.</w:t>
                               </w:r>
                             </w:p>
                           </w:txbxContent>
@@ -3736,7 +3712,14 @@
                                 <w:rPr>
                                   <w:lang w:val="en-US"/>
                                 </w:rPr>
-                                <w:t xml:space="preserve">manually sending </w:t>
+                                <w:t>manually</w:t>
+                              </w:r>
+                              <w:proofErr w:type="gramEnd"/>
+                              <w:r>
+                                <w:rPr>
+                                  <w:lang w:val="en-US"/>
+                                </w:rPr>
+                                <w:t xml:space="preserve"> sending </w:t>
                               </w:r>
                               <w:r>
                                 <w:rPr>
@@ -3750,7 +3733,6 @@
                                 </w:rPr>
                                 <w:t>location to other devices.</w:t>
                               </w:r>
-                              <w:proofErr w:type="gramEnd"/>
                             </w:p>
                           </w:txbxContent>
                         </wps:txbx>
@@ -3994,7 +3976,14 @@
                           <w:rPr>
                             <w:lang w:val="en-US"/>
                           </w:rPr>
-                          <w:t>nd connection status</w:t>
+                          <w:t>nd</w:t>
+                        </w:r>
+                        <w:proofErr w:type="gramEnd"/>
+                        <w:r>
+                          <w:rPr>
+                            <w:lang w:val="en-US"/>
+                          </w:rPr>
+                          <w:t xml:space="preserve"> connection status</w:t>
                         </w:r>
                         <w:r>
                           <w:rPr>
@@ -4002,7 +3991,6 @@
                           </w:rPr>
                           <w:t>.</w:t>
                         </w:r>
-                        <w:proofErr w:type="gramEnd"/>
                       </w:p>
                     </w:txbxContent>
                   </v:textbox>
@@ -4032,10 +4020,7 @@
                     <w:txbxContent>
                       <w:p>
                         <w:r>
-                          <w:t>Buttons for searching and enabling WI-FI direct on device</w:t>
-                        </w:r>
-                        <w:r>
-                          <w:t>.</w:t>
+                          <w:t>Buttons for searching and enabling WI-FI direct on device.</w:t>
                         </w:r>
                       </w:p>
                     </w:txbxContent>
@@ -4072,7 +4057,14 @@
                           <w:rPr>
                             <w:lang w:val="en-US"/>
                           </w:rPr>
-                          <w:t xml:space="preserve">manually sending </w:t>
+                          <w:t>manually</w:t>
+                        </w:r>
+                        <w:proofErr w:type="gramEnd"/>
+                        <w:r>
+                          <w:rPr>
+                            <w:lang w:val="en-US"/>
+                          </w:rPr>
+                          <w:t xml:space="preserve"> sending </w:t>
                         </w:r>
                         <w:r>
                           <w:rPr>
@@ -4086,7 +4078,6 @@
                           </w:rPr>
                           <w:t>location to other devices.</w:t>
                         </w:r>
-                        <w:proofErr w:type="gramEnd"/>
                       </w:p>
                     </w:txbxContent>
                   </v:textbox>
@@ -4184,8 +4175,6 @@
       <w:r>
         <w:t>.</w:t>
       </w:r>
-      <w:bookmarkStart w:id="0" w:name="_GoBack"/>
-      <w:bookmarkEnd w:id="0"/>
     </w:p>
     <w:p>
       <w:pPr>
@@ -4583,9 +4572,1612 @@
         <w:t>Figure 3: Application with connected device</w:t>
       </w:r>
     </w:p>
+    <w:p/>
+    <w:p>
+      <w:pPr>
+        <w:pStyle w:val="berschrift3"/>
+      </w:pPr>
+      <w:r>
+        <w:lastRenderedPageBreak/>
+        <w:t>Limitations and problems</w:t>
+      </w:r>
+    </w:p>
+    <w:p>
+      <w:r>
+        <w:t xml:space="preserve">One of the biggest problems with Androids WI-FI P2P APIs, from the perspective of the Car2Car project, is the fact that every time a device wants to connect to your smartphone, it requires a confirmation from the user. </w:t>
+      </w:r>
+      <w:r>
+        <w:t>Of course this had some security backgrounds and it</w:t>
+      </w:r>
+      <w:r>
+        <w:t xml:space="preserve"> make sense in other scenarios, but it is a major problem for using Android devices and this type of communication in the Car2Car project. </w:t>
+      </w:r>
+      <w:r>
+        <w:t xml:space="preserve"> For obtaining detail information, like the current location or other important details, it is necessary that all devices are connected automatically to each other when they are in the same area. </w:t>
+      </w:r>
+      <w:r>
+        <w:t xml:space="preserve">The image below shows an invitation message which shows up on every device which receives a connection request. </w:t>
+      </w:r>
+    </w:p>
+    <w:p>
+      <w:pPr>
+        <w:keepNext/>
+        <w:jc w:val="center"/>
+      </w:pPr>
+      <w:r>
+        <w:rPr>
+          <w:noProof/>
+          <w:lang w:val="de-AT" w:eastAsia="de-AT"/>
+        </w:rPr>
+        <mc:AlternateContent>
+          <mc:Choice Requires="wpg">
+            <w:drawing>
+              <wp:anchor distT="0" distB="0" distL="114300" distR="114300" simplePos="0" relativeHeight="251711488" behindDoc="0" locked="0" layoutInCell="1" allowOverlap="1">
+                <wp:simplePos x="0" y="0"/>
+                <wp:positionH relativeFrom="column">
+                  <wp:posOffset>2395855</wp:posOffset>
+                </wp:positionH>
+                <wp:positionV relativeFrom="paragraph">
+                  <wp:posOffset>993775</wp:posOffset>
+                </wp:positionV>
+                <wp:extent cx="3565525" cy="866775"/>
+                <wp:effectExtent l="0" t="0" r="15875" b="28575"/>
+                <wp:wrapNone/>
+                <wp:docPr id="296" name="Gruppieren 296"/>
+                <wp:cNvGraphicFramePr/>
+                <a:graphic xmlns:a="http://schemas.openxmlformats.org/drawingml/2006/main">
+                  <a:graphicData uri="http://schemas.microsoft.com/office/word/2010/wordprocessingGroup">
+                    <wpg:wgp>
+                      <wpg:cNvGrpSpPr/>
+                      <wpg:grpSpPr>
+                        <a:xfrm>
+                          <a:off x="0" y="0"/>
+                          <a:ext cx="3565525" cy="866775"/>
+                          <a:chOff x="0" y="0"/>
+                          <a:chExt cx="3565525" cy="866775"/>
+                        </a:xfrm>
+                      </wpg:grpSpPr>
+                      <wps:wsp>
+                        <wps:cNvPr id="293" name="Rechteck 293"/>
+                        <wps:cNvSpPr/>
+                        <wps:spPr>
+                          <a:xfrm>
+                            <a:off x="0" y="0"/>
+                            <a:ext cx="1419225" cy="866775"/>
+                          </a:xfrm>
+                          <a:prstGeom prst="rect">
+                            <a:avLst/>
+                          </a:prstGeom>
+                          <a:noFill/>
+                          <a:ln>
+                            <a:solidFill>
+                              <a:srgbClr val="FF6600"/>
+                            </a:solidFill>
+                          </a:ln>
+                        </wps:spPr>
+                        <wps:style>
+                          <a:lnRef idx="2">
+                            <a:schemeClr val="accent1">
+                              <a:shade val="50000"/>
+                            </a:schemeClr>
+                          </a:lnRef>
+                          <a:fillRef idx="1">
+                            <a:schemeClr val="accent1"/>
+                          </a:fillRef>
+                          <a:effectRef idx="0">
+                            <a:schemeClr val="accent1"/>
+                          </a:effectRef>
+                          <a:fontRef idx="minor">
+                            <a:schemeClr val="lt1"/>
+                          </a:fontRef>
+                        </wps:style>
+                        <wps:bodyPr rot="0" spcFirstLastPara="0" vertOverflow="overflow" horzOverflow="overflow" vert="horz" wrap="square" lIns="91440" tIns="45720" rIns="91440" bIns="45720" numCol="1" spcCol="0" rtlCol="0" fromWordArt="0" anchor="ctr" anchorCtr="0" forceAA="0" compatLnSpc="1">
+                          <a:prstTxWarp prst="textNoShape">
+                            <a:avLst/>
+                          </a:prstTxWarp>
+                          <a:noAutofit/>
+                        </wps:bodyPr>
+                      </wps:wsp>
+                      <wps:wsp>
+                        <wps:cNvPr id="294" name="Textfeld 2"/>
+                        <wps:cNvSpPr txBox="1">
+                          <a:spLocks noChangeArrowheads="1"/>
+                        </wps:cNvSpPr>
+                        <wps:spPr bwMode="auto">
+                          <a:xfrm>
+                            <a:off x="1708150" y="0"/>
+                            <a:ext cx="1857375" cy="809625"/>
+                          </a:xfrm>
+                          <a:prstGeom prst="rect">
+                            <a:avLst/>
+                          </a:prstGeom>
+                          <a:solidFill>
+                            <a:srgbClr val="FFFFFF"/>
+                          </a:solidFill>
+                          <a:ln w="9525">
+                            <a:solidFill>
+                              <a:srgbClr val="FF6600"/>
+                            </a:solidFill>
+                            <a:miter lim="800000"/>
+                            <a:headEnd/>
+                            <a:tailEnd/>
+                          </a:ln>
+                        </wps:spPr>
+                        <wps:txbx>
+                          <w:txbxContent>
+                            <w:p>
+                              <w:pPr>
+                                <w:spacing w:after="0" w:line="240" w:lineRule="auto"/>
+                              </w:pPr>
+                              <w:proofErr w:type="gramStart"/>
+                              <w:r>
+                                <w:t>Androids invitation window</w:t>
+                              </w:r>
+                              <w:r>
+                                <w:t>.</w:t>
+                              </w:r>
+                              <w:proofErr w:type="gramEnd"/>
+                              <w:r>
+                                <w:t xml:space="preserve"> The User had 30 seconds to confirm it otherwise the connection attempt fails.</w:t>
+                              </w:r>
+                            </w:p>
+                          </w:txbxContent>
+                        </wps:txbx>
+                        <wps:bodyPr rot="0" vert="horz" wrap="square" lIns="91440" tIns="45720" rIns="91440" bIns="45720" anchor="t" anchorCtr="0">
+                          <a:noAutofit/>
+                        </wps:bodyPr>
+                      </wps:wsp>
+                      <wps:wsp>
+                        <wps:cNvPr id="295" name="Gerade Verbindung 295"/>
+                        <wps:cNvCnPr/>
+                        <wps:spPr>
+                          <a:xfrm flipV="1">
+                            <a:off x="1422400" y="381000"/>
+                            <a:ext cx="285750" cy="85725"/>
+                          </a:xfrm>
+                          <a:prstGeom prst="line">
+                            <a:avLst/>
+                          </a:prstGeom>
+                          <a:ln>
+                            <a:solidFill>
+                              <a:srgbClr val="FF6600"/>
+                            </a:solidFill>
+                          </a:ln>
+                        </wps:spPr>
+                        <wps:style>
+                          <a:lnRef idx="1">
+                            <a:schemeClr val="accent1"/>
+                          </a:lnRef>
+                          <a:fillRef idx="0">
+                            <a:schemeClr val="accent1"/>
+                          </a:fillRef>
+                          <a:effectRef idx="0">
+                            <a:schemeClr val="accent1"/>
+                          </a:effectRef>
+                          <a:fontRef idx="minor">
+                            <a:schemeClr val="tx1"/>
+                          </a:fontRef>
+                        </wps:style>
+                        <wps:bodyPr/>
+                      </wps:wsp>
+                    </wpg:wgp>
+                  </a:graphicData>
+                </a:graphic>
+              </wp:anchor>
+            </w:drawing>
+          </mc:Choice>
+          <mc:Fallback>
+            <w:pict>
+              <v:group id="Gruppieren 296" o:spid="_x0000_s1060" style="position:absolute;left:0;text-align:left;margin-left:188.65pt;margin-top:78.25pt;width:280.75pt;height:68.25pt;z-index:251711488" coordsize="35655,8667" o:gfxdata="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">
+                <v:rect id="Rechteck 293" o:spid="_x0000_s1061" style="position:absolute;width:14192;height:8667;visibility:visible;mso-wrap-style:square;v-text-anchor:middle" o:gfxdata="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" filled="f" strokecolor="#f60" strokeweight="2pt"/>
+                <v:shape id="_x0000_s1062" type="#_x0000_t202" style="position:absolute;left:17081;width:18574;height:8096;visibility:visible;mso-wrap-style:square;v-text-anchor:top" o:gfxdata="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" strokecolor="#f60">
+                  <v:textbox>
+                    <w:txbxContent>
+                      <w:p>
+                        <w:pPr>
+                          <w:spacing w:after="0" w:line="240" w:lineRule="auto"/>
+                        </w:pPr>
+                        <w:proofErr w:type="gramStart"/>
+                        <w:r>
+                          <w:t>Androids invitation window</w:t>
+                        </w:r>
+                        <w:r>
+                          <w:t>.</w:t>
+                        </w:r>
+                        <w:proofErr w:type="gramEnd"/>
+                        <w:r>
+                          <w:t xml:space="preserve"> The User had 30 seconds to confirm it otherwise the connection attempt fails.</w:t>
+                        </w:r>
+                      </w:p>
+                    </w:txbxContent>
+                  </v:textbox>
+                </v:shape>
+                <v:line id="Gerade Verbindung 295" o:spid="_x0000_s1063" style="position:absolute;flip:y;visibility:visible;mso-wrap-style:square" from="14224,3810" to="17081,4667" o:connectortype="straight" o:gfxdata="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" strokecolor="#f60"/>
+              </v:group>
+            </w:pict>
+          </mc:Fallback>
+        </mc:AlternateContent>
+      </w:r>
+      <w:r>
+        <w:rPr>
+          <w:noProof/>
+          <w:lang w:val="de-AT" w:eastAsia="de-AT"/>
+        </w:rPr>
+        <w:drawing>
+          <wp:inline distT="0" distB="0" distL="0" distR="0" wp14:anchorId="238E6577" wp14:editId="28D7441F">
+            <wp:extent cx="1544400" cy="2743200"/>
+            <wp:effectExtent l="0" t="0" r="0" b="0"/>
+            <wp:docPr id="14" name="Grafik 14" descr="C:\Users\Flo\Documents\GitHub\MIT_SAD\2nd_sem\daps\grill_murrent_lehner\Android\Images\Screenshot_2014-04-26-13-26-27.png"/>
+            <wp:cNvGraphicFramePr>
+              <a:graphicFrameLocks xmlns:a="http://schemas.openxmlformats.org/drawingml/2006/main" noChangeAspect="1"/>
+            </wp:cNvGraphicFramePr>
+            <a:graphic xmlns:a="http://schemas.openxmlformats.org/drawingml/2006/main">
+              <a:graphicData uri="http://schemas.openxmlformats.org/drawingml/2006/picture">
+                <pic:pic xmlns:pic="http://schemas.openxmlformats.org/drawingml/2006/picture">
+                  <pic:nvPicPr>
+                    <pic:cNvPr id="0" name="Picture 1" descr="C:\Users\Flo\Documents\GitHub\MIT_SAD\2nd_sem\daps\grill_murrent_lehner\Android\Images\Screenshot_2014-04-26-13-26-27.png"/>
+                    <pic:cNvPicPr>
+                      <a:picLocks noChangeAspect="1" noChangeArrowheads="1"/>
+                    </pic:cNvPicPr>
+                  </pic:nvPicPr>
+                  <pic:blipFill>
+                    <a:blip r:embed="rId10" cstate="print">
+                      <a:extLst>
+                        <a:ext uri="{28A0092B-C50C-407E-A947-70E740481C1C}">
+                          <a14:useLocalDpi xmlns:a14="http://schemas.microsoft.com/office/drawing/2010/main" val="0"/>
+                        </a:ext>
+                      </a:extLst>
+                    </a:blip>
+                    <a:srcRect/>
+                    <a:stretch>
+                      <a:fillRect/>
+                    </a:stretch>
+                  </pic:blipFill>
+                  <pic:spPr bwMode="auto">
+                    <a:xfrm>
+                      <a:off x="0" y="0"/>
+                      <a:ext cx="1544400" cy="2743200"/>
+                    </a:xfrm>
+                    <a:prstGeom prst="rect">
+                      <a:avLst/>
+                    </a:prstGeom>
+                    <a:noFill/>
+                    <a:ln>
+                      <a:noFill/>
+                    </a:ln>
+                  </pic:spPr>
+                </pic:pic>
+              </a:graphicData>
+            </a:graphic>
+          </wp:inline>
+        </w:drawing>
+      </w:r>
+    </w:p>
+    <w:p>
+      <w:pPr>
+        <w:pStyle w:val="Beschriftung"/>
+        <w:jc w:val="center"/>
+      </w:pPr>
+      <w:r>
+        <w:t>Figure 4: WI-FI P2P connection request in Android</w:t>
+      </w:r>
+    </w:p>
+    <w:p>
+      <w:pPr>
+        <w:rPr>
+          <w:rStyle w:val="hps"/>
+          <w:lang w:val="en"/>
+        </w:rPr>
+      </w:pPr>
+      <w:r>
+        <w:rPr>
+          <w:rStyle w:val="hps"/>
+          <w:lang w:val="en"/>
+        </w:rPr>
+        <w:t>According to</w:t>
+      </w:r>
+      <w:r>
+        <w:rPr>
+          <w:rStyle w:val="shorttext"/>
+          <w:lang w:val="en"/>
+        </w:rPr>
+        <w:t xml:space="preserve"> </w:t>
+      </w:r>
+      <w:r>
+        <w:rPr>
+          <w:rStyle w:val="shorttext"/>
+          <w:lang w:val="en"/>
+        </w:rPr>
+        <w:t xml:space="preserve">the WI-FI P2P </w:t>
+      </w:r>
+      <w:r>
+        <w:rPr>
+          <w:rStyle w:val="hps"/>
+          <w:lang w:val="en"/>
+        </w:rPr>
+        <w:t>documentation</w:t>
+      </w:r>
+      <w:r>
+        <w:rPr>
+          <w:rStyle w:val="hps"/>
+          <w:lang w:val="en"/>
+        </w:rPr>
+        <w:t xml:space="preserve"> the range of the </w:t>
+      </w:r>
+      <w:r>
+        <w:rPr>
+          <w:rStyle w:val="shorttext"/>
+          <w:lang w:val="en"/>
+        </w:rPr>
+        <w:t xml:space="preserve">WI-FI P2P </w:t>
+      </w:r>
+      <w:r>
+        <w:rPr>
+          <w:rStyle w:val="hps"/>
+          <w:lang w:val="en"/>
+        </w:rPr>
+        <w:t xml:space="preserve">signal could be up to 500 meters. </w:t>
+      </w:r>
+      <w:r>
+        <w:rPr>
+          <w:rStyle w:val="hps"/>
+          <w:lang w:val="en"/>
+        </w:rPr>
+        <w:t xml:space="preserve">For the Android Car2Car prototype the test devices Samsung Galaxy S4 and Samsung Galaxy S2 Plus was used. It was not possible to </w:t>
+      </w:r>
+      <w:r>
+        <w:rPr>
+          <w:rStyle w:val="hps"/>
+          <w:lang w:val="en"/>
+        </w:rPr>
+        <w:t>confirm the range of 500 meters with the two devices. To test the maximal range of the signal</w:t>
+      </w:r>
+      <w:r>
+        <w:rPr>
+          <w:rStyle w:val="hps"/>
+          <w:lang w:val="en"/>
+        </w:rPr>
+        <w:t>,</w:t>
+      </w:r>
+      <w:r>
+        <w:rPr>
+          <w:rStyle w:val="hps"/>
+          <w:lang w:val="en"/>
+        </w:rPr>
+        <w:t xml:space="preserve"> a few tests on a straight level road </w:t>
+      </w:r>
+      <w:r>
+        <w:rPr>
+          <w:rStyle w:val="hps"/>
+          <w:lang w:val="en"/>
+        </w:rPr>
+        <w:t>were carried out</w:t>
+      </w:r>
+      <w:r>
+        <w:rPr>
+          <w:rStyle w:val="hps"/>
+          <w:lang w:val="en"/>
+        </w:rPr>
+        <w:t xml:space="preserve">. </w:t>
+      </w:r>
+      <w:r>
+        <w:rPr>
+          <w:rStyle w:val="hps"/>
+          <w:lang w:val="en"/>
+        </w:rPr>
+        <w:t>It was determined</w:t>
+      </w:r>
+      <w:r>
+        <w:rPr>
+          <w:rStyle w:val="hps"/>
+          <w:lang w:val="en"/>
+        </w:rPr>
+        <w:t xml:space="preserve"> </w:t>
+      </w:r>
+      <w:r>
+        <w:rPr>
+          <w:rStyle w:val="hps"/>
+          <w:lang w:val="en"/>
+        </w:rPr>
+        <w:t xml:space="preserve">that the signal </w:t>
+      </w:r>
+      <w:r>
+        <w:rPr>
+          <w:rStyle w:val="hps"/>
+          <w:lang w:val="en"/>
+        </w:rPr>
+        <w:t>at about 100-120 meters is lost.</w:t>
+      </w:r>
+      <w:r>
+        <w:rPr>
+          <w:rStyle w:val="hps"/>
+          <w:lang w:val="en"/>
+        </w:rPr>
+        <w:t xml:space="preserve"> The tests were performed on foot and by car without any major differences. </w:t>
+      </w:r>
+      <w:r>
+        <w:rPr>
+          <w:rStyle w:val="hps"/>
+          <w:lang w:val="en"/>
+        </w:rPr>
+        <w:t>For a successful reconnect the distance between the devices was about 50-70 meters.</w:t>
+      </w:r>
+      <w:r>
+        <w:rPr>
+          <w:rStyle w:val="hps"/>
+          <w:lang w:val="en"/>
+        </w:rPr>
+        <w:t xml:space="preserve"> </w:t>
+      </w:r>
+      <w:r>
+        <w:rPr>
+          <w:rStyle w:val="hps"/>
+          <w:lang w:val="en"/>
+        </w:rPr>
+        <w:t xml:space="preserve">The </w:t>
+      </w:r>
+      <w:r>
+        <w:rPr>
+          <w:rStyle w:val="hps"/>
+          <w:lang w:val="en"/>
+        </w:rPr>
+        <w:t>pictures below show the performed tests and describe</w:t>
+      </w:r>
+      <w:r>
+        <w:rPr>
+          <w:rStyle w:val="hps"/>
+          <w:lang w:val="en"/>
+        </w:rPr>
+        <w:t xml:space="preserve"> their </w:t>
+      </w:r>
+      <w:r>
+        <w:rPr>
+          <w:rStyle w:val="hps"/>
+          <w:lang w:val="en"/>
+        </w:rPr>
+        <w:t>results</w:t>
+      </w:r>
+      <w:r>
+        <w:rPr>
+          <w:rStyle w:val="hps"/>
+          <w:lang w:val="en"/>
+        </w:rPr>
+        <w:t>.</w:t>
+      </w:r>
+    </w:p>
+    <w:p>
+      <w:pPr>
+        <w:keepNext/>
+        <w:jc w:val="right"/>
+      </w:pPr>
+      <w:r>
+        <w:rPr>
+          <w:noProof/>
+        </w:rPr>
+        <mc:AlternateContent>
+          <mc:Choice Requires="wps">
+            <w:drawing>
+              <wp:anchor distT="0" distB="0" distL="114300" distR="114300" simplePos="0" relativeHeight="251727872" behindDoc="0" locked="0" layoutInCell="1" allowOverlap="1" wp14:anchorId="4109CC1B" wp14:editId="2FE7F416">
+                <wp:simplePos x="0" y="0"/>
+                <wp:positionH relativeFrom="column">
+                  <wp:posOffset>4289389</wp:posOffset>
+                </wp:positionH>
+                <wp:positionV relativeFrom="paragraph">
+                  <wp:posOffset>1069340</wp:posOffset>
+                </wp:positionV>
+                <wp:extent cx="1104900" cy="273050"/>
+                <wp:effectExtent l="0" t="0" r="19050" b="12700"/>
+                <wp:wrapNone/>
+                <wp:docPr id="312" name="Textfeld 2"/>
+                <wp:cNvGraphicFramePr>
+                  <a:graphicFrameLocks xmlns:a="http://schemas.openxmlformats.org/drawingml/2006/main"/>
+                </wp:cNvGraphicFramePr>
+                <a:graphic xmlns:a="http://schemas.openxmlformats.org/drawingml/2006/main">
+                  <a:graphicData uri="http://schemas.microsoft.com/office/word/2010/wordprocessingShape">
+                    <wps:wsp>
+                      <wps:cNvSpPr txBox="1">
+                        <a:spLocks noChangeArrowheads="1"/>
+                      </wps:cNvSpPr>
+                      <wps:spPr bwMode="auto">
+                        <a:xfrm>
+                          <a:off x="0" y="0"/>
+                          <a:ext cx="1104900" cy="273050"/>
+                        </a:xfrm>
+                        <a:prstGeom prst="rect">
+                          <a:avLst/>
+                        </a:prstGeom>
+                        <a:solidFill>
+                          <a:srgbClr val="FFFFFF"/>
+                        </a:solidFill>
+                        <a:ln w="9525">
+                          <a:solidFill>
+                            <a:srgbClr val="000000"/>
+                          </a:solidFill>
+                          <a:miter lim="800000"/>
+                          <a:headEnd/>
+                          <a:tailEnd/>
+                        </a:ln>
+                      </wps:spPr>
+                      <wps:txbx>
+                        <w:txbxContent>
+                          <w:p>
+                            <w:pPr>
+                              <w:jc w:val="center"/>
+                              <w:rPr>
+                                <w:b/>
+                              </w:rPr>
+                            </w:pPr>
+                            <w:r>
+                              <w:rPr>
+                                <w:b/>
+                              </w:rPr>
+                              <w:t>50</w:t>
+                            </w:r>
+                            <w:r>
+                              <w:rPr>
+                                <w:b/>
+                              </w:rPr>
+                              <w:t>-</w:t>
+                            </w:r>
+                            <w:r>
+                              <w:rPr>
+                                <w:b/>
+                              </w:rPr>
+                              <w:t xml:space="preserve">70 </w:t>
+                            </w:r>
+                            <w:r>
+                              <w:rPr>
+                                <w:b/>
+                              </w:rPr>
+                              <w:t>meters</w:t>
+                            </w:r>
+                          </w:p>
+                        </w:txbxContent>
+                      </wps:txbx>
+                      <wps:bodyPr rot="0" vert="horz" wrap="square" lIns="91440" tIns="45720" rIns="91440" bIns="45720" anchor="t" anchorCtr="0">
+                        <a:noAutofit/>
+                      </wps:bodyPr>
+                    </wps:wsp>
+                  </a:graphicData>
+                </a:graphic>
+                <wp14:sizeRelH relativeFrom="margin">
+                  <wp14:pctWidth>0</wp14:pctWidth>
+                </wp14:sizeRelH>
+                <wp14:sizeRelV relativeFrom="margin">
+                  <wp14:pctHeight>0</wp14:pctHeight>
+                </wp14:sizeRelV>
+              </wp:anchor>
+            </w:drawing>
+          </mc:Choice>
+          <mc:Fallback>
+            <w:pict>
+              <v:shape id="_x0000_s1064" type="#_x0000_t202" style="position:absolute;left:0;text-align:left;margin-left:337.75pt;margin-top:84.2pt;width:87pt;height:21.5pt;z-index:251727872;visibility:visible;mso-wrap-style:square;mso-width-percent:0;mso-height-percent:0;mso-wrap-distance-left:9pt;mso-wrap-distance-top:0;mso-wrap-distance-right:9pt;mso-wrap-distance-bottom:0;mso-position-horizontal:absolute;mso-position-horizontal-relative:text;mso-position-vertical:absolute;mso-position-vertical-relative:text;mso-width-percent:0;mso-height-percent:0;mso-width-relative:margin;mso-height-relative:margin;v-text-anchor:top" o:gfxdata="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">
+                <v:textbox>
+                  <w:txbxContent>
+                    <w:p>
+                      <w:pPr>
+                        <w:jc w:val="center"/>
+                        <w:rPr>
+                          <w:b/>
+                        </w:rPr>
+                      </w:pPr>
+                      <w:r>
+                        <w:rPr>
+                          <w:b/>
+                        </w:rPr>
+                        <w:t>50</w:t>
+                      </w:r>
+                      <w:r>
+                        <w:rPr>
+                          <w:b/>
+                        </w:rPr>
+                        <w:t>-</w:t>
+                      </w:r>
+                      <w:r>
+                        <w:rPr>
+                          <w:b/>
+                        </w:rPr>
+                        <w:t xml:space="preserve">70 </w:t>
+                      </w:r>
+                      <w:r>
+                        <w:rPr>
+                          <w:b/>
+                        </w:rPr>
+                        <w:t>meters</w:t>
+                      </w:r>
+                    </w:p>
+                  </w:txbxContent>
+                </v:textbox>
+              </v:shape>
+            </w:pict>
+          </mc:Fallback>
+        </mc:AlternateContent>
+      </w:r>
+      <w:r>
+        <w:rPr>
+          <w:noProof/>
+          <w:lang w:val="de-AT" w:eastAsia="de-AT"/>
+        </w:rPr>
+        <mc:AlternateContent>
+          <mc:Choice Requires="wps">
+            <w:drawing>
+              <wp:anchor distT="0" distB="0" distL="114300" distR="114300" simplePos="0" relativeHeight="251725824" behindDoc="0" locked="0" layoutInCell="1" allowOverlap="1" wp14:anchorId="708BC662" wp14:editId="3D468800">
+                <wp:simplePos x="0" y="0"/>
+                <wp:positionH relativeFrom="column">
+                  <wp:posOffset>5395595</wp:posOffset>
+                </wp:positionH>
+                <wp:positionV relativeFrom="paragraph">
+                  <wp:posOffset>758825</wp:posOffset>
+                </wp:positionV>
+                <wp:extent cx="99060" cy="461645"/>
+                <wp:effectExtent l="76200" t="38100" r="34290" b="14605"/>
+                <wp:wrapNone/>
+                <wp:docPr id="309" name="Gerade Verbindung mit Pfeil 309"/>
+                <wp:cNvGraphicFramePr/>
+                <a:graphic xmlns:a="http://schemas.openxmlformats.org/drawingml/2006/main">
+                  <a:graphicData uri="http://schemas.microsoft.com/office/word/2010/wordprocessingShape">
+                    <wps:wsp>
+                      <wps:cNvCnPr/>
+                      <wps:spPr>
+                        <a:xfrm flipH="1" flipV="1">
+                          <a:off x="0" y="0"/>
+                          <a:ext cx="99060" cy="461645"/>
+                        </a:xfrm>
+                        <a:prstGeom prst="straightConnector1">
+                          <a:avLst/>
+                        </a:prstGeom>
+                        <a:ln>
+                          <a:solidFill>
+                            <a:srgbClr val="FF6600"/>
+                          </a:solidFill>
+                          <a:tailEnd type="arrow"/>
+                        </a:ln>
+                      </wps:spPr>
+                      <wps:style>
+                        <a:lnRef idx="1">
+                          <a:schemeClr val="accent1"/>
+                        </a:lnRef>
+                        <a:fillRef idx="0">
+                          <a:schemeClr val="accent1"/>
+                        </a:fillRef>
+                        <a:effectRef idx="0">
+                          <a:schemeClr val="accent1"/>
+                        </a:effectRef>
+                        <a:fontRef idx="minor">
+                          <a:schemeClr val="tx1"/>
+                        </a:fontRef>
+                      </wps:style>
+                      <wps:bodyPr/>
+                    </wps:wsp>
+                  </a:graphicData>
+                </a:graphic>
+                <wp14:sizeRelV relativeFrom="margin">
+                  <wp14:pctHeight>0</wp14:pctHeight>
+                </wp14:sizeRelV>
+              </wp:anchor>
+            </w:drawing>
+          </mc:Choice>
+          <mc:Fallback>
+            <w:pict>
+              <v:shapetype id="_x0000_t32" coordsize="21600,21600" o:spt="32" o:oned="t" path="m,l21600,21600e" filled="f">
+                <v:path arrowok="t" fillok="f" o:connecttype="none"/>
+                <o:lock v:ext="edit" shapetype="t"/>
+              </v:shapetype>
+              <v:shape id="Gerade Verbindung mit Pfeil 309" o:spid="_x0000_s1026" type="#_x0000_t32" style="position:absolute;margin-left:424.85pt;margin-top:59.75pt;width:7.8pt;height:36.35pt;flip:x y;z-index:251725824;visibility:visible;mso-wrap-style:square;mso-height-percent:0;mso-wrap-distance-left:9pt;mso-wrap-distance-top:0;mso-wrap-distance-right:9pt;mso-wrap-distance-bottom:0;mso-position-horizontal:absolute;mso-position-horizontal-relative:text;mso-position-vertical:absolute;mso-position-vertical-relative:text;mso-height-percent:0;mso-height-relative:margin" o:gfxdata="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" strokecolor="#f60">
+                <v:stroke endarrow="open"/>
+              </v:shape>
+            </w:pict>
+          </mc:Fallback>
+        </mc:AlternateContent>
+      </w:r>
+      <w:r>
+        <w:rPr>
+          <w:noProof/>
+          <w:lang w:val="de-AT" w:eastAsia="de-AT"/>
+        </w:rPr>
+        <mc:AlternateContent>
+          <mc:Choice Requires="wps">
+            <w:drawing>
+              <wp:anchor distT="0" distB="0" distL="114300" distR="114300" simplePos="0" relativeHeight="251724800" behindDoc="0" locked="0" layoutInCell="1" allowOverlap="1" wp14:anchorId="55DC3F24" wp14:editId="7D6F2B6E">
+                <wp:simplePos x="0" y="0"/>
+                <wp:positionH relativeFrom="column">
+                  <wp:posOffset>4008120</wp:posOffset>
+                </wp:positionH>
+                <wp:positionV relativeFrom="paragraph">
+                  <wp:posOffset>541020</wp:posOffset>
+                </wp:positionV>
+                <wp:extent cx="62865" cy="434975"/>
+                <wp:effectExtent l="76200" t="38100" r="51435" b="22225"/>
+                <wp:wrapNone/>
+                <wp:docPr id="308" name="Gerade Verbindung mit Pfeil 308"/>
+                <wp:cNvGraphicFramePr/>
+                <a:graphic xmlns:a="http://schemas.openxmlformats.org/drawingml/2006/main">
+                  <a:graphicData uri="http://schemas.microsoft.com/office/word/2010/wordprocessingShape">
+                    <wps:wsp>
+                      <wps:cNvCnPr/>
+                      <wps:spPr>
+                        <a:xfrm flipH="1" flipV="1">
+                          <a:off x="0" y="0"/>
+                          <a:ext cx="62865" cy="434975"/>
+                        </a:xfrm>
+                        <a:prstGeom prst="straightConnector1">
+                          <a:avLst/>
+                        </a:prstGeom>
+                        <a:ln>
+                          <a:solidFill>
+                            <a:srgbClr val="FF6600"/>
+                          </a:solidFill>
+                          <a:tailEnd type="arrow"/>
+                        </a:ln>
+                      </wps:spPr>
+                      <wps:style>
+                        <a:lnRef idx="1">
+                          <a:schemeClr val="accent1"/>
+                        </a:lnRef>
+                        <a:fillRef idx="0">
+                          <a:schemeClr val="accent1"/>
+                        </a:fillRef>
+                        <a:effectRef idx="0">
+                          <a:schemeClr val="accent1"/>
+                        </a:effectRef>
+                        <a:fontRef idx="minor">
+                          <a:schemeClr val="tx1"/>
+                        </a:fontRef>
+                      </wps:style>
+                      <wps:bodyPr/>
+                    </wps:wsp>
+                  </a:graphicData>
+                </a:graphic>
+                <wp14:sizeRelH relativeFrom="margin">
+                  <wp14:pctWidth>0</wp14:pctWidth>
+                </wp14:sizeRelH>
+                <wp14:sizeRelV relativeFrom="margin">
+                  <wp14:pctHeight>0</wp14:pctHeight>
+                </wp14:sizeRelV>
+              </wp:anchor>
+            </w:drawing>
+          </mc:Choice>
+          <mc:Fallback>
+            <w:pict>
+              <v:shape id="Gerade Verbindung mit Pfeil 308" o:spid="_x0000_s1026" type="#_x0000_t32" style="position:absolute;margin-left:315.6pt;margin-top:42.6pt;width:4.95pt;height:34.25pt;flip:x y;z-index:251724800;visibility:visible;mso-wrap-style:square;mso-width-percent:0;mso-height-percent:0;mso-wrap-distance-left:9pt;mso-wrap-distance-top:0;mso-wrap-distance-right:9pt;mso-wrap-distance-bottom:0;mso-position-horizontal:absolute;mso-position-horizontal-relative:text;mso-position-vertical:absolute;mso-position-vertical-relative:text;mso-width-percent:0;mso-height-percent:0;mso-width-relative:margin;mso-height-relative:margin" o:gfxdata="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" strokecolor="#f60">
+                <v:stroke endarrow="open"/>
+              </v:shape>
+            </w:pict>
+          </mc:Fallback>
+        </mc:AlternateContent>
+      </w:r>
+      <w:r>
+        <w:rPr>
+          <w:noProof/>
+          <w:lang w:val="de-AT" w:eastAsia="de-AT"/>
+        </w:rPr>
+        <mc:AlternateContent>
+          <mc:Choice Requires="wps">
+            <w:drawing>
+              <wp:anchor distT="0" distB="0" distL="114300" distR="114300" simplePos="0" relativeHeight="251723776" behindDoc="0" locked="0" layoutInCell="1" allowOverlap="1" wp14:anchorId="2CE2159F" wp14:editId="78643592">
+                <wp:simplePos x="0" y="0"/>
+                <wp:positionH relativeFrom="column">
+                  <wp:posOffset>5356860</wp:posOffset>
+                </wp:positionH>
+                <wp:positionV relativeFrom="paragraph">
+                  <wp:posOffset>663022</wp:posOffset>
+                </wp:positionV>
+                <wp:extent cx="80010" cy="78105"/>
+                <wp:effectExtent l="0" t="0" r="15240" b="17145"/>
+                <wp:wrapNone/>
+                <wp:docPr id="306" name="Rechteck 306"/>
+                <wp:cNvGraphicFramePr/>
+                <a:graphic xmlns:a="http://schemas.openxmlformats.org/drawingml/2006/main">
+                  <a:graphicData uri="http://schemas.microsoft.com/office/word/2010/wordprocessingShape">
+                    <wps:wsp>
+                      <wps:cNvSpPr/>
+                      <wps:spPr>
+                        <a:xfrm>
+                          <a:off x="0" y="0"/>
+                          <a:ext cx="80010" cy="78105"/>
+                        </a:xfrm>
+                        <a:prstGeom prst="rect">
+                          <a:avLst/>
+                        </a:prstGeom>
+                        <a:noFill/>
+                        <a:ln>
+                          <a:solidFill>
+                            <a:srgbClr val="FF6600"/>
+                          </a:solidFill>
+                        </a:ln>
+                      </wps:spPr>
+                      <wps:style>
+                        <a:lnRef idx="2">
+                          <a:schemeClr val="accent1">
+                            <a:shade val="50000"/>
+                          </a:schemeClr>
+                        </a:lnRef>
+                        <a:fillRef idx="1">
+                          <a:schemeClr val="accent1"/>
+                        </a:fillRef>
+                        <a:effectRef idx="0">
+                          <a:schemeClr val="accent1"/>
+                        </a:effectRef>
+                        <a:fontRef idx="minor">
+                          <a:schemeClr val="lt1"/>
+                        </a:fontRef>
+                      </wps:style>
+                      <wps:bodyPr rot="0" spcFirstLastPara="0" vertOverflow="overflow" horzOverflow="overflow" vert="horz" wrap="square" lIns="91440" tIns="45720" rIns="91440" bIns="45720" numCol="1" spcCol="0" rtlCol="0" fromWordArt="0" anchor="ctr" anchorCtr="0" forceAA="0" compatLnSpc="1">
+                        <a:prstTxWarp prst="textNoShape">
+                          <a:avLst/>
+                        </a:prstTxWarp>
+                        <a:noAutofit/>
+                      </wps:bodyPr>
+                    </wps:wsp>
+                  </a:graphicData>
+                </a:graphic>
+                <wp14:sizeRelH relativeFrom="margin">
+                  <wp14:pctWidth>0</wp14:pctWidth>
+                </wp14:sizeRelH>
+                <wp14:sizeRelV relativeFrom="margin">
+                  <wp14:pctHeight>0</wp14:pctHeight>
+                </wp14:sizeRelV>
+              </wp:anchor>
+            </w:drawing>
+          </mc:Choice>
+          <mc:Fallback>
+            <w:pict>
+              <v:rect id="Rechteck 306" o:spid="_x0000_s1026" style="position:absolute;margin-left:421.8pt;margin-top:52.2pt;width:6.3pt;height:6.15pt;z-index:251723776;visibility:visible;mso-wrap-style:square;mso-width-percent:0;mso-height-percent:0;mso-wrap-distance-left:9pt;mso-wrap-distance-top:0;mso-wrap-distance-right:9pt;mso-wrap-distance-bottom:0;mso-position-horizontal:absolute;mso-position-horizontal-relative:text;mso-position-vertical:absolute;mso-position-vertical-relative:text;mso-width-percent:0;mso-height-percent:0;mso-width-relative:margin;mso-height-relative:margin;v-text-anchor:middle" o:gfxdata="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" filled="f" strokecolor="#f60" strokeweight="2pt"/>
+            </w:pict>
+          </mc:Fallback>
+        </mc:AlternateContent>
+      </w:r>
+      <w:r>
+        <w:rPr>
+          <w:noProof/>
+          <w:lang w:val="de-AT" w:eastAsia="de-AT"/>
+        </w:rPr>
+        <mc:AlternateContent>
+          <mc:Choice Requires="wps">
+            <w:drawing>
+              <wp:anchor distT="0" distB="0" distL="114300" distR="114300" simplePos="0" relativeHeight="251721728" behindDoc="0" locked="0" layoutInCell="1" allowOverlap="1" wp14:anchorId="376826D0" wp14:editId="31A5CE4F">
+                <wp:simplePos x="0" y="0"/>
+                <wp:positionH relativeFrom="column">
+                  <wp:posOffset>3967480</wp:posOffset>
+                </wp:positionH>
+                <wp:positionV relativeFrom="paragraph">
+                  <wp:posOffset>445688</wp:posOffset>
+                </wp:positionV>
+                <wp:extent cx="80010" cy="78105"/>
+                <wp:effectExtent l="0" t="0" r="15240" b="17145"/>
+                <wp:wrapNone/>
+                <wp:docPr id="304" name="Rechteck 304"/>
+                <wp:cNvGraphicFramePr/>
+                <a:graphic xmlns:a="http://schemas.openxmlformats.org/drawingml/2006/main">
+                  <a:graphicData uri="http://schemas.microsoft.com/office/word/2010/wordprocessingShape">
+                    <wps:wsp>
+                      <wps:cNvSpPr/>
+                      <wps:spPr>
+                        <a:xfrm>
+                          <a:off x="0" y="0"/>
+                          <a:ext cx="80010" cy="78105"/>
+                        </a:xfrm>
+                        <a:prstGeom prst="rect">
+                          <a:avLst/>
+                        </a:prstGeom>
+                        <a:noFill/>
+                        <a:ln>
+                          <a:solidFill>
+                            <a:srgbClr val="FF6600"/>
+                          </a:solidFill>
+                        </a:ln>
+                      </wps:spPr>
+                      <wps:style>
+                        <a:lnRef idx="2">
+                          <a:schemeClr val="accent1">
+                            <a:shade val="50000"/>
+                          </a:schemeClr>
+                        </a:lnRef>
+                        <a:fillRef idx="1">
+                          <a:schemeClr val="accent1"/>
+                        </a:fillRef>
+                        <a:effectRef idx="0">
+                          <a:schemeClr val="accent1"/>
+                        </a:effectRef>
+                        <a:fontRef idx="minor">
+                          <a:schemeClr val="lt1"/>
+                        </a:fontRef>
+                      </wps:style>
+                      <wps:bodyPr rot="0" spcFirstLastPara="0" vertOverflow="overflow" horzOverflow="overflow" vert="horz" wrap="square" lIns="91440" tIns="45720" rIns="91440" bIns="45720" numCol="1" spcCol="0" rtlCol="0" fromWordArt="0" anchor="ctr" anchorCtr="0" forceAA="0" compatLnSpc="1">
+                        <a:prstTxWarp prst="textNoShape">
+                          <a:avLst/>
+                        </a:prstTxWarp>
+                        <a:noAutofit/>
+                      </wps:bodyPr>
+                    </wps:wsp>
+                  </a:graphicData>
+                </a:graphic>
+                <wp14:sizeRelH relativeFrom="margin">
+                  <wp14:pctWidth>0</wp14:pctWidth>
+                </wp14:sizeRelH>
+                <wp14:sizeRelV relativeFrom="margin">
+                  <wp14:pctHeight>0</wp14:pctHeight>
+                </wp14:sizeRelV>
+              </wp:anchor>
+            </w:drawing>
+          </mc:Choice>
+          <mc:Fallback>
+            <w:pict>
+              <v:rect id="Rechteck 304" o:spid="_x0000_s1026" style="position:absolute;margin-left:312.4pt;margin-top:35.1pt;width:6.3pt;height:6.15pt;z-index:251721728;visibility:visible;mso-wrap-style:square;mso-width-percent:0;mso-height-percent:0;mso-wrap-distance-left:9pt;mso-wrap-distance-top:0;mso-wrap-distance-right:9pt;mso-wrap-distance-bottom:0;mso-position-horizontal:absolute;mso-position-horizontal-relative:text;mso-position-vertical:absolute;mso-position-vertical-relative:text;mso-width-percent:0;mso-height-percent:0;mso-width-relative:margin;mso-height-relative:margin;v-text-anchor:middle" o:gfxdata="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" filled="f" strokecolor="#f60" strokeweight="2pt"/>
+            </w:pict>
+          </mc:Fallback>
+        </mc:AlternateContent>
+      </w:r>
+      <w:r>
+        <w:drawing>
+          <wp:inline distT="0" distB="0" distL="0" distR="0" wp14:anchorId="40E870E2" wp14:editId="303F732E">
+            <wp:extent cx="2736766" cy="2291306"/>
+            <wp:effectExtent l="0" t="0" r="6985" b="0"/>
+            <wp:docPr id="303" name="Grafik 303"/>
+            <wp:cNvGraphicFramePr>
+              <a:graphicFrameLocks xmlns:a="http://schemas.openxmlformats.org/drawingml/2006/main" noChangeAspect="1"/>
+            </wp:cNvGraphicFramePr>
+            <a:graphic xmlns:a="http://schemas.openxmlformats.org/drawingml/2006/main">
+              <a:graphicData uri="http://schemas.openxmlformats.org/drawingml/2006/picture">
+                <pic:pic xmlns:pic="http://schemas.openxmlformats.org/drawingml/2006/picture">
+                  <pic:nvPicPr>
+                    <pic:cNvPr id="0" name=""/>
+                    <pic:cNvPicPr/>
+                  </pic:nvPicPr>
+                  <pic:blipFill>
+                    <a:blip r:embed="rId11"/>
+                    <a:stretch>
+                      <a:fillRect/>
+                    </a:stretch>
+                  </pic:blipFill>
+                  <pic:spPr>
+                    <a:xfrm>
+                      <a:off x="0" y="0"/>
+                      <a:ext cx="2743586" cy="2297016"/>
+                    </a:xfrm>
+                    <a:prstGeom prst="rect">
+                      <a:avLst/>
+                    </a:prstGeom>
+                  </pic:spPr>
+                </pic:pic>
+              </a:graphicData>
+            </a:graphic>
+          </wp:inline>
+        </w:drawing>
+      </w:r>
+      <w:r>
+        <w:rPr>
+          <w:noProof/>
+        </w:rPr>
+        <mc:AlternateContent>
+          <mc:Choice Requires="wps">
+            <w:drawing>
+              <wp:anchor distT="0" distB="0" distL="114300" distR="114300" simplePos="0" relativeHeight="251718656" behindDoc="0" locked="0" layoutInCell="1" allowOverlap="1" wp14:anchorId="595CD250" wp14:editId="58FD2FE3">
+                <wp:simplePos x="0" y="0"/>
+                <wp:positionH relativeFrom="column">
+                  <wp:posOffset>1011555</wp:posOffset>
+                </wp:positionH>
+                <wp:positionV relativeFrom="paragraph">
+                  <wp:posOffset>897255</wp:posOffset>
+                </wp:positionV>
+                <wp:extent cx="1104900" cy="273050"/>
+                <wp:effectExtent l="0" t="0" r="19050" b="12700"/>
+                <wp:wrapNone/>
+                <wp:docPr id="302" name="Textfeld 2"/>
+                <wp:cNvGraphicFramePr>
+                  <a:graphicFrameLocks xmlns:a="http://schemas.openxmlformats.org/drawingml/2006/main"/>
+                </wp:cNvGraphicFramePr>
+                <a:graphic xmlns:a="http://schemas.openxmlformats.org/drawingml/2006/main">
+                  <a:graphicData uri="http://schemas.microsoft.com/office/word/2010/wordprocessingShape">
+                    <wps:wsp>
+                      <wps:cNvSpPr txBox="1">
+                        <a:spLocks noChangeArrowheads="1"/>
+                      </wps:cNvSpPr>
+                      <wps:spPr bwMode="auto">
+                        <a:xfrm>
+                          <a:off x="0" y="0"/>
+                          <a:ext cx="1104900" cy="273050"/>
+                        </a:xfrm>
+                        <a:prstGeom prst="rect">
+                          <a:avLst/>
+                        </a:prstGeom>
+                        <a:solidFill>
+                          <a:srgbClr val="FFFFFF"/>
+                        </a:solidFill>
+                        <a:ln w="9525">
+                          <a:solidFill>
+                            <a:srgbClr val="000000"/>
+                          </a:solidFill>
+                          <a:miter lim="800000"/>
+                          <a:headEnd/>
+                          <a:tailEnd/>
+                        </a:ln>
+                      </wps:spPr>
+                      <wps:txbx>
+                        <w:txbxContent>
+                          <w:p>
+                            <w:pPr>
+                              <w:jc w:val="center"/>
+                              <w:rPr>
+                                <w:b/>
+                              </w:rPr>
+                            </w:pPr>
+                            <w:r>
+                              <w:rPr>
+                                <w:b/>
+                              </w:rPr>
+                              <w:t>100-120 meters</w:t>
+                            </w:r>
+                            <w:r>
+                              <w:rPr>
+                                <w:b/>
+                                <w:noProof/>
+                                <w:lang w:val="de-AT" w:eastAsia="de-AT"/>
+                              </w:rPr>
+                              <w:drawing>
+                                <wp:inline distT="0" distB="0" distL="0" distR="0" wp14:anchorId="09C29D1D" wp14:editId="0A1221FA">
+                                  <wp:extent cx="95250" cy="95250"/>
+                                  <wp:effectExtent l="0" t="0" r="0" b="0"/>
+                                  <wp:docPr id="315" name="Grafik 315"/>
+                                  <wp:cNvGraphicFramePr>
+                                    <a:graphicFrameLocks xmlns:a="http://schemas.openxmlformats.org/drawingml/2006/main" noChangeAspect="1"/>
+                                  </wp:cNvGraphicFramePr>
+                                  <a:graphic xmlns:a="http://schemas.openxmlformats.org/drawingml/2006/main">
+                                    <a:graphicData uri="http://schemas.openxmlformats.org/drawingml/2006/picture">
+                                      <pic:pic xmlns:pic="http://schemas.openxmlformats.org/drawingml/2006/picture">
+                                        <pic:nvPicPr>
+                                          <pic:cNvPr id="0" name="Picture 2"/>
+                                          <pic:cNvPicPr>
+                                            <a:picLocks noChangeAspect="1" noChangeArrowheads="1"/>
+                                          </pic:cNvPicPr>
+                                        </pic:nvPicPr>
+                                        <pic:blipFill>
+                                          <a:blip r:embed="rId12">
+                                            <a:extLst>
+                                              <a:ext uri="{28A0092B-C50C-407E-A947-70E740481C1C}">
+                                                <a14:useLocalDpi xmlns:a14="http://schemas.microsoft.com/office/drawing/2010/main" val="0"/>
+                                              </a:ext>
+                                            </a:extLst>
+                                          </a:blip>
+                                          <a:srcRect/>
+                                          <a:stretch>
+                                            <a:fillRect/>
+                                          </a:stretch>
+                                        </pic:blipFill>
+                                        <pic:spPr bwMode="auto">
+                                          <a:xfrm>
+                                            <a:off x="0" y="0"/>
+                                            <a:ext cx="95250" cy="95250"/>
+                                          </a:xfrm>
+                                          <a:prstGeom prst="rect">
+                                            <a:avLst/>
+                                          </a:prstGeom>
+                                          <a:noFill/>
+                                          <a:ln>
+                                            <a:noFill/>
+                                          </a:ln>
+                                        </pic:spPr>
+                                      </pic:pic>
+                                    </a:graphicData>
+                                  </a:graphic>
+                                </wp:inline>
+                              </w:drawing>
+                            </w:r>
+                          </w:p>
+                        </w:txbxContent>
+                      </wps:txbx>
+                      <wps:bodyPr rot="0" vert="horz" wrap="square" lIns="91440" tIns="45720" rIns="91440" bIns="45720" anchor="t" anchorCtr="0">
+                        <a:noAutofit/>
+                      </wps:bodyPr>
+                    </wps:wsp>
+                  </a:graphicData>
+                </a:graphic>
+                <wp14:sizeRelH relativeFrom="margin">
+                  <wp14:pctWidth>0</wp14:pctWidth>
+                </wp14:sizeRelH>
+                <wp14:sizeRelV relativeFrom="margin">
+                  <wp14:pctHeight>0</wp14:pctHeight>
+                </wp14:sizeRelV>
+              </wp:anchor>
+            </w:drawing>
+          </mc:Choice>
+          <mc:Fallback>
+            <w:pict>
+              <v:shape id="_x0000_s1065" type="#_x0000_t202" style="position:absolute;left:0;text-align:left;margin-left:79.65pt;margin-top:70.65pt;width:87pt;height:21.5pt;z-index:251718656;visibility:visible;mso-wrap-style:square;mso-width-percent:0;mso-height-percent:0;mso-wrap-distance-left:9pt;mso-wrap-distance-top:0;mso-wrap-distance-right:9pt;mso-wrap-distance-bottom:0;mso-position-horizontal:absolute;mso-position-horizontal-relative:text;mso-position-vertical:absolute;mso-position-vertical-relative:text;mso-width-percent:0;mso-height-percent:0;mso-width-relative:margin;mso-height-relative:margin;v-text-anchor:top" o:gfxdata="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">
+                <v:textbox>
+                  <w:txbxContent>
+                    <w:p>
+                      <w:pPr>
+                        <w:jc w:val="center"/>
+                        <w:rPr>
+                          <w:b/>
+                        </w:rPr>
+                      </w:pPr>
+                      <w:r>
+                        <w:rPr>
+                          <w:b/>
+                        </w:rPr>
+                        <w:t>100-120 meters</w:t>
+                      </w:r>
+                      <w:r>
+                        <w:rPr>
+                          <w:b/>
+                          <w:noProof/>
+                          <w:lang w:val="de-AT" w:eastAsia="de-AT"/>
+                        </w:rPr>
+                        <w:drawing>
+                          <wp:inline distT="0" distB="0" distL="0" distR="0" wp14:anchorId="09C29D1D" wp14:editId="0A1221FA">
+                            <wp:extent cx="95250" cy="95250"/>
+                            <wp:effectExtent l="0" t="0" r="0" b="0"/>
+                            <wp:docPr id="315" name="Grafik 315"/>
+                            <wp:cNvGraphicFramePr>
+                              <a:graphicFrameLocks xmlns:a="http://schemas.openxmlformats.org/drawingml/2006/main" noChangeAspect="1"/>
+                            </wp:cNvGraphicFramePr>
+                            <a:graphic xmlns:a="http://schemas.openxmlformats.org/drawingml/2006/main">
+                              <a:graphicData uri="http://schemas.openxmlformats.org/drawingml/2006/picture">
+                                <pic:pic xmlns:pic="http://schemas.openxmlformats.org/drawingml/2006/picture">
+                                  <pic:nvPicPr>
+                                    <pic:cNvPr id="0" name="Picture 2"/>
+                                    <pic:cNvPicPr>
+                                      <a:picLocks noChangeAspect="1" noChangeArrowheads="1"/>
+                                    </pic:cNvPicPr>
+                                  </pic:nvPicPr>
+                                  <pic:blipFill>
+                                    <a:blip r:embed="rId12">
+                                      <a:extLst>
+                                        <a:ext uri="{28A0092B-C50C-407E-A947-70E740481C1C}">
+                                          <a14:useLocalDpi xmlns:a14="http://schemas.microsoft.com/office/drawing/2010/main" val="0"/>
+                                        </a:ext>
+                                      </a:extLst>
+                                    </a:blip>
+                                    <a:srcRect/>
+                                    <a:stretch>
+                                      <a:fillRect/>
+                                    </a:stretch>
+                                  </pic:blipFill>
+                                  <pic:spPr bwMode="auto">
+                                    <a:xfrm>
+                                      <a:off x="0" y="0"/>
+                                      <a:ext cx="95250" cy="95250"/>
+                                    </a:xfrm>
+                                    <a:prstGeom prst="rect">
+                                      <a:avLst/>
+                                    </a:prstGeom>
+                                    <a:noFill/>
+                                    <a:ln>
+                                      <a:noFill/>
+                                    </a:ln>
+                                  </pic:spPr>
+                                </pic:pic>
+                              </a:graphicData>
+                            </a:graphic>
+                          </wp:inline>
+                        </w:drawing>
+                      </w:r>
+                    </w:p>
+                  </w:txbxContent>
+                </v:textbox>
+              </v:shape>
+            </w:pict>
+          </mc:Fallback>
+        </mc:AlternateContent>
+      </w:r>
+      <w:r>
+        <w:rPr>
+          <w:noProof/>
+          <w:lang w:val="de-AT" w:eastAsia="de-AT"/>
+        </w:rPr>
+        <mc:AlternateContent>
+          <mc:Choice Requires="wps">
+            <w:drawing>
+              <wp:anchor distT="0" distB="0" distL="114300" distR="114300" simplePos="0" relativeHeight="251714560" behindDoc="0" locked="0" layoutInCell="1" allowOverlap="1" wp14:anchorId="0422F5BB" wp14:editId="4C39A761">
+                <wp:simplePos x="0" y="0"/>
+                <wp:positionH relativeFrom="column">
+                  <wp:posOffset>2697480</wp:posOffset>
+                </wp:positionH>
+                <wp:positionV relativeFrom="paragraph">
+                  <wp:posOffset>361315</wp:posOffset>
+                </wp:positionV>
+                <wp:extent cx="80010" cy="78105"/>
+                <wp:effectExtent l="0" t="0" r="15240" b="17145"/>
+                <wp:wrapNone/>
+                <wp:docPr id="299" name="Rechteck 299"/>
+                <wp:cNvGraphicFramePr/>
+                <a:graphic xmlns:a="http://schemas.openxmlformats.org/drawingml/2006/main">
+                  <a:graphicData uri="http://schemas.microsoft.com/office/word/2010/wordprocessingShape">
+                    <wps:wsp>
+                      <wps:cNvSpPr/>
+                      <wps:spPr>
+                        <a:xfrm>
+                          <a:off x="0" y="0"/>
+                          <a:ext cx="80010" cy="78105"/>
+                        </a:xfrm>
+                        <a:prstGeom prst="rect">
+                          <a:avLst/>
+                        </a:prstGeom>
+                        <a:noFill/>
+                        <a:ln>
+                          <a:solidFill>
+                            <a:srgbClr val="FF6600"/>
+                          </a:solidFill>
+                        </a:ln>
+                      </wps:spPr>
+                      <wps:style>
+                        <a:lnRef idx="2">
+                          <a:schemeClr val="accent1">
+                            <a:shade val="50000"/>
+                          </a:schemeClr>
+                        </a:lnRef>
+                        <a:fillRef idx="1">
+                          <a:schemeClr val="accent1"/>
+                        </a:fillRef>
+                        <a:effectRef idx="0">
+                          <a:schemeClr val="accent1"/>
+                        </a:effectRef>
+                        <a:fontRef idx="minor">
+                          <a:schemeClr val="lt1"/>
+                        </a:fontRef>
+                      </wps:style>
+                      <wps:bodyPr rot="0" spcFirstLastPara="0" vertOverflow="overflow" horzOverflow="overflow" vert="horz" wrap="square" lIns="91440" tIns="45720" rIns="91440" bIns="45720" numCol="1" spcCol="0" rtlCol="0" fromWordArt="0" anchor="ctr" anchorCtr="0" forceAA="0" compatLnSpc="1">
+                        <a:prstTxWarp prst="textNoShape">
+                          <a:avLst/>
+                        </a:prstTxWarp>
+                        <a:noAutofit/>
+                      </wps:bodyPr>
+                    </wps:wsp>
+                  </a:graphicData>
+                </a:graphic>
+                <wp14:sizeRelH relativeFrom="margin">
+                  <wp14:pctWidth>0</wp14:pctWidth>
+                </wp14:sizeRelH>
+                <wp14:sizeRelV relativeFrom="margin">
+                  <wp14:pctHeight>0</wp14:pctHeight>
+                </wp14:sizeRelV>
+              </wp:anchor>
+            </w:drawing>
+          </mc:Choice>
+          <mc:Fallback>
+            <w:pict>
+              <v:rect id="Rechteck 299" o:spid="_x0000_s1026" style="position:absolute;margin-left:212.4pt;margin-top:28.45pt;width:6.3pt;height:6.15pt;z-index:251714560;visibility:visible;mso-wrap-style:square;mso-width-percent:0;mso-height-percent:0;mso-wrap-distance-left:9pt;mso-wrap-distance-top:0;mso-wrap-distance-right:9pt;mso-wrap-distance-bottom:0;mso-position-horizontal:absolute;mso-position-horizontal-relative:text;mso-position-vertical:absolute;mso-position-vertical-relative:text;mso-width-percent:0;mso-height-percent:0;mso-width-relative:margin;mso-height-relative:margin;v-text-anchor:middle" o:gfxdata="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" filled="f" strokecolor="#f60" strokeweight="2pt"/>
+            </w:pict>
+          </mc:Fallback>
+        </mc:AlternateContent>
+      </w:r>
+      <w:r>
+        <w:rPr>
+          <w:noProof/>
+          <w:lang w:val="de-AT" w:eastAsia="de-AT"/>
+        </w:rPr>
+        <mc:AlternateContent>
+          <mc:Choice Requires="wps">
+            <w:drawing>
+              <wp:anchor distT="0" distB="0" distL="114300" distR="114300" simplePos="0" relativeHeight="251712512" behindDoc="0" locked="0" layoutInCell="1" allowOverlap="1" wp14:anchorId="5AD700AA" wp14:editId="05415E17">
+                <wp:simplePos x="0" y="0"/>
+                <wp:positionH relativeFrom="column">
+                  <wp:posOffset>490548</wp:posOffset>
+                </wp:positionH>
+                <wp:positionV relativeFrom="paragraph">
+                  <wp:posOffset>245745</wp:posOffset>
+                </wp:positionV>
+                <wp:extent cx="80010" cy="55880"/>
+                <wp:effectExtent l="0" t="0" r="15240" b="20320"/>
+                <wp:wrapNone/>
+                <wp:docPr id="298" name="Rechteck 298"/>
+                <wp:cNvGraphicFramePr/>
+                <a:graphic xmlns:a="http://schemas.openxmlformats.org/drawingml/2006/main">
+                  <a:graphicData uri="http://schemas.microsoft.com/office/word/2010/wordprocessingShape">
+                    <wps:wsp>
+                      <wps:cNvSpPr/>
+                      <wps:spPr>
+                        <a:xfrm>
+                          <a:off x="0" y="0"/>
+                          <a:ext cx="80010" cy="55880"/>
+                        </a:xfrm>
+                        <a:prstGeom prst="rect">
+                          <a:avLst/>
+                        </a:prstGeom>
+                        <a:noFill/>
+                        <a:ln>
+                          <a:solidFill>
+                            <a:srgbClr val="FF6600"/>
+                          </a:solidFill>
+                        </a:ln>
+                      </wps:spPr>
+                      <wps:style>
+                        <a:lnRef idx="2">
+                          <a:schemeClr val="accent1">
+                            <a:shade val="50000"/>
+                          </a:schemeClr>
+                        </a:lnRef>
+                        <a:fillRef idx="1">
+                          <a:schemeClr val="accent1"/>
+                        </a:fillRef>
+                        <a:effectRef idx="0">
+                          <a:schemeClr val="accent1"/>
+                        </a:effectRef>
+                        <a:fontRef idx="minor">
+                          <a:schemeClr val="lt1"/>
+                        </a:fontRef>
+                      </wps:style>
+                      <wps:bodyPr rot="0" spcFirstLastPara="0" vertOverflow="overflow" horzOverflow="overflow" vert="horz" wrap="square" lIns="91440" tIns="45720" rIns="91440" bIns="45720" numCol="1" spcCol="0" rtlCol="0" fromWordArt="0" anchor="ctr" anchorCtr="0" forceAA="0" compatLnSpc="1">
+                        <a:prstTxWarp prst="textNoShape">
+                          <a:avLst/>
+                        </a:prstTxWarp>
+                        <a:noAutofit/>
+                      </wps:bodyPr>
+                    </wps:wsp>
+                  </a:graphicData>
+                </a:graphic>
+                <wp14:sizeRelH relativeFrom="margin">
+                  <wp14:pctWidth>0</wp14:pctWidth>
+                </wp14:sizeRelH>
+              </wp:anchor>
+            </w:drawing>
+          </mc:Choice>
+          <mc:Fallback>
+            <w:pict>
+              <v:rect id="Rechteck 298" o:spid="_x0000_s1026" style="position:absolute;margin-left:38.65pt;margin-top:19.35pt;width:6.3pt;height:4.4pt;z-index:251712512;visibility:visible;mso-wrap-style:square;mso-width-percent:0;mso-wrap-distance-left:9pt;mso-wrap-distance-top:0;mso-wrap-distance-right:9pt;mso-wrap-distance-bottom:0;mso-position-horizontal:absolute;mso-position-horizontal-relative:text;mso-position-vertical:absolute;mso-position-vertical-relative:text;mso-width-percent:0;mso-width-relative:margin;v-text-anchor:middle" o:gfxdata="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" filled="f" strokecolor="#f60" strokeweight="2pt"/>
+            </w:pict>
+          </mc:Fallback>
+        </mc:AlternateContent>
+      </w:r>
+      <w:r>
+        <w:rPr>
+          <w:noProof/>
+          <w:lang w:val="de-AT" w:eastAsia="de-AT"/>
+        </w:rPr>
+        <mc:AlternateContent>
+          <mc:Choice Requires="wps">
+            <w:drawing>
+              <wp:anchor distT="0" distB="0" distL="114300" distR="114300" simplePos="0" relativeHeight="251716608" behindDoc="0" locked="0" layoutInCell="1" allowOverlap="1" wp14:anchorId="37C35426" wp14:editId="5B800DB2">
+                <wp:simplePos x="0" y="0"/>
+                <wp:positionH relativeFrom="column">
+                  <wp:posOffset>2471427</wp:posOffset>
+                </wp:positionH>
+                <wp:positionV relativeFrom="paragraph">
+                  <wp:posOffset>444961</wp:posOffset>
+                </wp:positionV>
+                <wp:extent cx="261257" cy="1760310"/>
+                <wp:effectExtent l="76200" t="0" r="24765" b="49530"/>
+                <wp:wrapNone/>
+                <wp:docPr id="301" name="Gerade Verbindung mit Pfeil 301"/>
+                <wp:cNvGraphicFramePr/>
+                <a:graphic xmlns:a="http://schemas.openxmlformats.org/drawingml/2006/main">
+                  <a:graphicData uri="http://schemas.microsoft.com/office/word/2010/wordprocessingShape">
+                    <wps:wsp>
+                      <wps:cNvCnPr/>
+                      <wps:spPr>
+                        <a:xfrm flipH="1">
+                          <a:off x="0" y="0"/>
+                          <a:ext cx="261257" cy="1760310"/>
+                        </a:xfrm>
+                        <a:prstGeom prst="straightConnector1">
+                          <a:avLst/>
+                        </a:prstGeom>
+                        <a:ln>
+                          <a:solidFill>
+                            <a:srgbClr val="FF6600"/>
+                          </a:solidFill>
+                          <a:tailEnd type="arrow"/>
+                        </a:ln>
+                      </wps:spPr>
+                      <wps:style>
+                        <a:lnRef idx="1">
+                          <a:schemeClr val="accent1"/>
+                        </a:lnRef>
+                        <a:fillRef idx="0">
+                          <a:schemeClr val="accent1"/>
+                        </a:fillRef>
+                        <a:effectRef idx="0">
+                          <a:schemeClr val="accent1"/>
+                        </a:effectRef>
+                        <a:fontRef idx="minor">
+                          <a:schemeClr val="tx1"/>
+                        </a:fontRef>
+                      </wps:style>
+                      <wps:bodyPr/>
+                    </wps:wsp>
+                  </a:graphicData>
+                </a:graphic>
+              </wp:anchor>
+            </w:drawing>
+          </mc:Choice>
+          <mc:Fallback>
+            <w:pict>
+              <v:shape id="Gerade Verbindung mit Pfeil 301" o:spid="_x0000_s1026" type="#_x0000_t32" style="position:absolute;margin-left:194.6pt;margin-top:35.05pt;width:20.55pt;height:138.6pt;flip:x;z-index:251716608;visibility:visible;mso-wrap-style:square;mso-wrap-distance-left:9pt;mso-wrap-distance-top:0;mso-wrap-distance-right:9pt;mso-wrap-distance-bottom:0;mso-position-horizontal:absolute;mso-position-horizontal-relative:text;mso-position-vertical:absolute;mso-position-vertical-relative:text" o:gfxdata="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" strokecolor="#f60">
+                <v:stroke endarrow="open"/>
+              </v:shape>
+            </w:pict>
+          </mc:Fallback>
+        </mc:AlternateContent>
+      </w:r>
+      <w:r>
+        <w:rPr>
+          <w:noProof/>
+          <w:lang w:val="de-AT" w:eastAsia="de-AT"/>
+        </w:rPr>
+        <mc:AlternateContent>
+          <mc:Choice Requires="wps">
+            <w:drawing>
+              <wp:anchor distT="0" distB="0" distL="114300" distR="114300" simplePos="0" relativeHeight="251715584" behindDoc="0" locked="0" layoutInCell="1" allowOverlap="1" wp14:anchorId="5A9A41F9" wp14:editId="6AE1E544">
+                <wp:simplePos x="0" y="0"/>
+                <wp:positionH relativeFrom="column">
+                  <wp:posOffset>532095</wp:posOffset>
+                </wp:positionH>
+                <wp:positionV relativeFrom="paragraph">
+                  <wp:posOffset>301541</wp:posOffset>
+                </wp:positionV>
+                <wp:extent cx="205991" cy="1904163"/>
+                <wp:effectExtent l="0" t="0" r="99060" b="58420"/>
+                <wp:wrapNone/>
+                <wp:docPr id="300" name="Gerade Verbindung mit Pfeil 300"/>
+                <wp:cNvGraphicFramePr/>
+                <a:graphic xmlns:a="http://schemas.openxmlformats.org/drawingml/2006/main">
+                  <a:graphicData uri="http://schemas.microsoft.com/office/word/2010/wordprocessingShape">
+                    <wps:wsp>
+                      <wps:cNvCnPr/>
+                      <wps:spPr>
+                        <a:xfrm>
+                          <a:off x="0" y="0"/>
+                          <a:ext cx="205991" cy="1904163"/>
+                        </a:xfrm>
+                        <a:prstGeom prst="straightConnector1">
+                          <a:avLst/>
+                        </a:prstGeom>
+                        <a:ln>
+                          <a:solidFill>
+                            <a:srgbClr val="FF6600"/>
+                          </a:solidFill>
+                          <a:tailEnd type="arrow"/>
+                        </a:ln>
+                      </wps:spPr>
+                      <wps:style>
+                        <a:lnRef idx="1">
+                          <a:schemeClr val="accent1"/>
+                        </a:lnRef>
+                        <a:fillRef idx="0">
+                          <a:schemeClr val="accent1"/>
+                        </a:fillRef>
+                        <a:effectRef idx="0">
+                          <a:schemeClr val="accent1"/>
+                        </a:effectRef>
+                        <a:fontRef idx="minor">
+                          <a:schemeClr val="tx1"/>
+                        </a:fontRef>
+                      </wps:style>
+                      <wps:bodyPr/>
+                    </wps:wsp>
+                  </a:graphicData>
+                </a:graphic>
+                <wp14:sizeRelH relativeFrom="margin">
+                  <wp14:pctWidth>0</wp14:pctWidth>
+                </wp14:sizeRelH>
+                <wp14:sizeRelV relativeFrom="margin">
+                  <wp14:pctHeight>0</wp14:pctHeight>
+                </wp14:sizeRelV>
+              </wp:anchor>
+            </w:drawing>
+          </mc:Choice>
+          <mc:Fallback>
+            <w:pict>
+              <v:shape id="Gerade Verbindung mit Pfeil 300" o:spid="_x0000_s1026" type="#_x0000_t32" style="position:absolute;margin-left:41.9pt;margin-top:23.75pt;width:16.2pt;height:149.95pt;z-index:251715584;visibility:visible;mso-wrap-style:square;mso-width-percent:0;mso-height-percent:0;mso-wrap-distance-left:9pt;mso-wrap-distance-top:0;mso-wrap-distance-right:9pt;mso-wrap-distance-bottom:0;mso-position-horizontal:absolute;mso-position-horizontal-relative:text;mso-position-vertical:absolute;mso-position-vertical-relative:text;mso-width-percent:0;mso-height-percent:0;mso-width-relative:margin;mso-height-relative:margin" o:gfxdata="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" strokecolor="#f60">
+                <v:stroke endarrow="open"/>
+              </v:shape>
+            </w:pict>
+          </mc:Fallback>
+        </mc:AlternateContent>
+      </w:r>
+      <w:r>
+        <w:rPr>
+          <w:lang w:val="en"/>
+        </w:rPr>
+        <w:drawing>
+          <wp:anchor distT="0" distB="0" distL="114300" distR="114300" simplePos="0" relativeHeight="251719680" behindDoc="1" locked="0" layoutInCell="1" allowOverlap="1" wp14:anchorId="77254C8C" wp14:editId="6CF697F5">
+            <wp:simplePos x="0" y="0"/>
+            <wp:positionH relativeFrom="column">
+              <wp:posOffset>-3175</wp:posOffset>
+            </wp:positionH>
+            <wp:positionV relativeFrom="paragraph">
+              <wp:posOffset>-3810</wp:posOffset>
+            </wp:positionV>
+            <wp:extent cx="3046095" cy="2315210"/>
+            <wp:effectExtent l="0" t="0" r="1905" b="8890"/>
+            <wp:wrapNone/>
+            <wp:docPr id="297" name="Grafik 297"/>
+            <wp:cNvGraphicFramePr>
+              <a:graphicFrameLocks xmlns:a="http://schemas.openxmlformats.org/drawingml/2006/main" noChangeAspect="1"/>
+            </wp:cNvGraphicFramePr>
+            <a:graphic xmlns:a="http://schemas.openxmlformats.org/drawingml/2006/main">
+              <a:graphicData uri="http://schemas.openxmlformats.org/drawingml/2006/picture">
+                <pic:pic xmlns:pic="http://schemas.openxmlformats.org/drawingml/2006/picture">
+                  <pic:nvPicPr>
+                    <pic:cNvPr id="0" name=""/>
+                    <pic:cNvPicPr/>
+                  </pic:nvPicPr>
+                  <pic:blipFill>
+                    <a:blip r:embed="rId13" cstate="print">
+                      <a:extLst>
+                        <a:ext uri="{28A0092B-C50C-407E-A947-70E740481C1C}">
+                          <a14:useLocalDpi xmlns:a14="http://schemas.microsoft.com/office/drawing/2010/main" val="0"/>
+                        </a:ext>
+                      </a:extLst>
+                    </a:blip>
+                    <a:stretch>
+                      <a:fillRect/>
+                    </a:stretch>
+                  </pic:blipFill>
+                  <pic:spPr>
+                    <a:xfrm>
+                      <a:off x="0" y="0"/>
+                      <a:ext cx="3046095" cy="2315210"/>
+                    </a:xfrm>
+                    <a:prstGeom prst="rect">
+                      <a:avLst/>
+                    </a:prstGeom>
+                  </pic:spPr>
+                </pic:pic>
+              </a:graphicData>
+            </a:graphic>
+            <wp14:sizeRelH relativeFrom="page">
+              <wp14:pctWidth>0</wp14:pctWidth>
+            </wp14:sizeRelH>
+            <wp14:sizeRelV relativeFrom="page">
+              <wp14:pctHeight>0</wp14:pctHeight>
+            </wp14:sizeRelV>
+          </wp:anchor>
+        </w:drawing>
+      </w:r>
+    </w:p>
+    <w:p>
+      <w:pPr>
+        <w:pStyle w:val="Beschriftung"/>
+      </w:pPr>
+      <w:r>
+        <w:t>Figure 5: Maximal range of the WI-FI P2P signal</w:t>
+      </w:r>
+      <w:r>
+        <w:tab/>
+      </w:r>
+      <w:r>
+        <w:tab/>
+      </w:r>
+      <w:r>
+        <w:tab/>
+      </w:r>
+      <w:r>
+        <w:tab/>
+      </w:r>
+      <w:r>
+        <w:t xml:space="preserve">Figure </w:t>
+      </w:r>
+      <w:r>
+        <w:t>6</w:t>
+      </w:r>
+      <w:r>
+        <w:t xml:space="preserve">: </w:t>
+      </w:r>
+      <w:r>
+        <w:t>Maximum</w:t>
+      </w:r>
+      <w:bookmarkStart w:id="0" w:name="_GoBack"/>
+      <w:bookmarkEnd w:id="0"/>
+      <w:r>
+        <w:t xml:space="preserve"> </w:t>
+      </w:r>
+      <w:r>
+        <w:t xml:space="preserve">distance </w:t>
+      </w:r>
+      <w:r>
+        <w:t xml:space="preserve">of successful </w:t>
+      </w:r>
+      <w:r>
+        <w:t>reconnect</w:t>
+      </w:r>
+    </w:p>
+    <w:p/>
     <w:sectPr>
       <w:pgSz w:w="11906" w:h="16838"/>
-      <w:pgMar w:top="1417" w:right="707" w:bottom="1134" w:left="1417" w:header="708" w:footer="708" w:gutter="0"/>
+      <w:pgMar w:top="1417" w:right="707" w:bottom="1135" w:left="1417" w:header="708" w:footer="708" w:gutter="0"/>
       <w:cols w:space="708"/>
       <w:docGrid w:linePitch="360"/>
     </w:sectPr>
@@ -4922,6 +6514,28 @@
       <w:color w:val="4F81BD" w:themeColor="accent1"/>
       <w:sz w:val="26"/>
       <w:szCs w:val="26"/>
+    </w:rPr>
+  </w:style>
+  <w:style w:type="paragraph" w:styleId="berschrift3">
+    <w:name w:val="heading 3"/>
+    <w:basedOn w:val="Standard"/>
+    <w:next w:val="Standard"/>
+    <w:link w:val="berschrift3Zchn"/>
+    <w:uiPriority w:val="9"/>
+    <w:unhideWhenUsed/>
+    <w:qFormat/>
+    <w:rsid w:val="00A826BD"/>
+    <w:pPr>
+      <w:keepNext/>
+      <w:keepLines/>
+      <w:spacing w:before="200" w:after="0"/>
+      <w:outlineLvl w:val="2"/>
+    </w:pPr>
+    <w:rPr>
+      <w:rFonts w:asciiTheme="majorHAnsi" w:eastAsiaTheme="majorEastAsia" w:hAnsiTheme="majorHAnsi" w:cstheme="majorBidi"/>
+      <w:b/>
+      <w:bCs/>
+      <w:color w:val="4F81BD" w:themeColor="accent1"/>
     </w:rPr>
   </w:style>
   <w:style w:type="paragraph" w:styleId="berschrift4">
@@ -5339,6 +6953,25 @@
     <w:basedOn w:val="Absatz-Standardschriftart"/>
     <w:rsid w:val="003342F4"/>
   </w:style>
+  <w:style w:type="character" w:customStyle="1" w:styleId="berschrift3Zchn">
+    <w:name w:val="Überschrift 3 Zchn"/>
+    <w:basedOn w:val="Absatz-Standardschriftart"/>
+    <w:link w:val="berschrift3"/>
+    <w:uiPriority w:val="9"/>
+    <w:rsid w:val="00A826BD"/>
+    <w:rPr>
+      <w:rFonts w:asciiTheme="majorHAnsi" w:eastAsiaTheme="majorEastAsia" w:hAnsiTheme="majorHAnsi" w:cstheme="majorBidi"/>
+      <w:b/>
+      <w:bCs/>
+      <w:color w:val="4F81BD" w:themeColor="accent1"/>
+      <w:lang w:val="en-GB"/>
+    </w:rPr>
+  </w:style>
+  <w:style w:type="character" w:customStyle="1" w:styleId="shorttext">
+    <w:name w:val="short_text"/>
+    <w:basedOn w:val="Absatz-Standardschriftart"/>
+    <w:rsid w:val="002D5AE6"/>
+  </w:style>
 </w:styles>
 </file>
 
@@ -5550,6 +7183,28 @@
       <w:color w:val="4F81BD" w:themeColor="accent1"/>
       <w:sz w:val="26"/>
       <w:szCs w:val="26"/>
+    </w:rPr>
+  </w:style>
+  <w:style w:type="paragraph" w:styleId="berschrift3">
+    <w:name w:val="heading 3"/>
+    <w:basedOn w:val="Standard"/>
+    <w:next w:val="Standard"/>
+    <w:link w:val="berschrift3Zchn"/>
+    <w:uiPriority w:val="9"/>
+    <w:unhideWhenUsed/>
+    <w:qFormat/>
+    <w:rsid w:val="00A826BD"/>
+    <w:pPr>
+      <w:keepNext/>
+      <w:keepLines/>
+      <w:spacing w:before="200" w:after="0"/>
+      <w:outlineLvl w:val="2"/>
+    </w:pPr>
+    <w:rPr>
+      <w:rFonts w:asciiTheme="majorHAnsi" w:eastAsiaTheme="majorEastAsia" w:hAnsiTheme="majorHAnsi" w:cstheme="majorBidi"/>
+      <w:b/>
+      <w:bCs/>
+      <w:color w:val="4F81BD" w:themeColor="accent1"/>
     </w:rPr>
   </w:style>
   <w:style w:type="paragraph" w:styleId="berschrift4">
@@ -5967,6 +7622,25 @@
     <w:basedOn w:val="Absatz-Standardschriftart"/>
     <w:rsid w:val="003342F4"/>
   </w:style>
+  <w:style w:type="character" w:customStyle="1" w:styleId="berschrift3Zchn">
+    <w:name w:val="Überschrift 3 Zchn"/>
+    <w:basedOn w:val="Absatz-Standardschriftart"/>
+    <w:link w:val="berschrift3"/>
+    <w:uiPriority w:val="9"/>
+    <w:rsid w:val="00A826BD"/>
+    <w:rPr>
+      <w:rFonts w:asciiTheme="majorHAnsi" w:eastAsiaTheme="majorEastAsia" w:hAnsiTheme="majorHAnsi" w:cstheme="majorBidi"/>
+      <w:b/>
+      <w:bCs/>
+      <w:color w:val="4F81BD" w:themeColor="accent1"/>
+      <w:lang w:val="en-GB"/>
+    </w:rPr>
+  </w:style>
+  <w:style w:type="character" w:customStyle="1" w:styleId="shorttext">
+    <w:name w:val="short_text"/>
+    <w:basedOn w:val="Absatz-Standardschriftart"/>
+    <w:rsid w:val="002D5AE6"/>
+  </w:style>
 </w:styles>
 </file>
 

</xml_diff>